<commit_message>
Update document to 1.10
</commit_message>
<xml_diff>
--- a/3.React/RoadToReact/1.docx
+++ b/3.React/RoadToReact/1.docx
@@ -38,7 +38,23 @@
           <w:sz w:val="40"/>
           <w:szCs w:val="40"/>
         </w:rPr>
-        <w:t xml:space="preserve">-SPA (Single-page application) made it easier to build web app that advanced beyond vanilla JS and </w:t>
+        <w:t>-</w:t>
+      </w:r>
+      <w:r>
+        <w:rPr>
+          <w:b/>
+          <w:bCs/>
+          <w:sz w:val="40"/>
+          <w:szCs w:val="40"/>
+        </w:rPr>
+        <w:t>SPA</w:t>
+      </w:r>
+      <w:r>
+        <w:rPr>
+          <w:sz w:val="40"/>
+          <w:szCs w:val="40"/>
+        </w:rPr>
+        <w:t xml:space="preserve"> (Single-page application) made it easier to build web app that advanced beyond vanilla JS and </w:t>
       </w:r>
       <w:proofErr w:type="spellStart"/>
       <w:r>
@@ -54,37 +70,133 @@
           <w:sz w:val="40"/>
           <w:szCs w:val="40"/>
         </w:rPr>
-        <w:t>. React was released by Facebook in 2013.</w:t>
-      </w:r>
-    </w:p>
-    <w:p>
-      <w:pPr>
-        <w:rPr>
-          <w:sz w:val="40"/>
-          <w:szCs w:val="40"/>
-        </w:rPr>
-      </w:pPr>
-      <w:r>
-        <w:rPr>
-          <w:sz w:val="40"/>
-          <w:szCs w:val="40"/>
-        </w:rPr>
-        <w:t>-In the past, websites were rendered from server: user visits URL in browser and requests one HTML file and associated files. After network delay, users see the rendered HTML in browser (client).</w:t>
-      </w:r>
-    </w:p>
-    <w:p>
-      <w:pPr>
-        <w:rPr>
-          <w:sz w:val="40"/>
-          <w:szCs w:val="40"/>
-        </w:rPr>
-      </w:pPr>
-      <w:r>
-        <w:rPr>
-          <w:sz w:val="40"/>
-          <w:szCs w:val="40"/>
-        </w:rPr>
-        <w:t xml:space="preserve">-Modern JS shifted the focus from server to client. A user visits URL and request one small HTML file and one larger JS file. After </w:t>
+        <w:t xml:space="preserve">. </w:t>
+      </w:r>
+      <w:r>
+        <w:rPr>
+          <w:b/>
+          <w:bCs/>
+          <w:sz w:val="40"/>
+          <w:szCs w:val="40"/>
+        </w:rPr>
+        <w:t>React</w:t>
+      </w:r>
+      <w:r>
+        <w:rPr>
+          <w:sz w:val="40"/>
+          <w:szCs w:val="40"/>
+        </w:rPr>
+        <w:t xml:space="preserve"> was released by Facebook in </w:t>
+      </w:r>
+      <w:r>
+        <w:rPr>
+          <w:b/>
+          <w:bCs/>
+          <w:sz w:val="40"/>
+          <w:szCs w:val="40"/>
+        </w:rPr>
+        <w:t>2013</w:t>
+      </w:r>
+      <w:r>
+        <w:rPr>
+          <w:sz w:val="40"/>
+          <w:szCs w:val="40"/>
+        </w:rPr>
+        <w:t>.</w:t>
+      </w:r>
+    </w:p>
+    <w:p>
+      <w:pPr>
+        <w:rPr>
+          <w:sz w:val="40"/>
+          <w:szCs w:val="40"/>
+        </w:rPr>
+      </w:pPr>
+      <w:r>
+        <w:rPr>
+          <w:sz w:val="40"/>
+          <w:szCs w:val="40"/>
+        </w:rPr>
+        <w:t xml:space="preserve">-In the past, websites were </w:t>
+      </w:r>
+      <w:r>
+        <w:rPr>
+          <w:b/>
+          <w:bCs/>
+          <w:sz w:val="40"/>
+          <w:szCs w:val="40"/>
+        </w:rPr>
+        <w:t>rendered</w:t>
+      </w:r>
+      <w:r>
+        <w:rPr>
+          <w:sz w:val="40"/>
+          <w:szCs w:val="40"/>
+        </w:rPr>
+        <w:t xml:space="preserve"> from </w:t>
+      </w:r>
+      <w:r>
+        <w:rPr>
+          <w:b/>
+          <w:bCs/>
+          <w:sz w:val="40"/>
+          <w:szCs w:val="40"/>
+        </w:rPr>
+        <w:t>server</w:t>
+      </w:r>
+      <w:r>
+        <w:rPr>
+          <w:sz w:val="40"/>
+          <w:szCs w:val="40"/>
+        </w:rPr>
+        <w:t>: user visits URL in browser and requests one HTML file and associated files. After network delay, users see the rendered HTML in browser (client).</w:t>
+      </w:r>
+    </w:p>
+    <w:p>
+      <w:pPr>
+        <w:rPr>
+          <w:sz w:val="40"/>
+          <w:szCs w:val="40"/>
+        </w:rPr>
+      </w:pPr>
+      <w:r>
+        <w:rPr>
+          <w:sz w:val="40"/>
+          <w:szCs w:val="40"/>
+        </w:rPr>
+        <w:t xml:space="preserve">-Modern JS shifted the focus from </w:t>
+      </w:r>
+      <w:r>
+        <w:rPr>
+          <w:b/>
+          <w:bCs/>
+          <w:sz w:val="40"/>
+          <w:szCs w:val="40"/>
+        </w:rPr>
+        <w:t>server</w:t>
+      </w:r>
+      <w:r>
+        <w:rPr>
+          <w:sz w:val="40"/>
+          <w:szCs w:val="40"/>
+        </w:rPr>
+        <w:t xml:space="preserve"> to </w:t>
+      </w:r>
+      <w:r>
+        <w:rPr>
+          <w:b/>
+          <w:bCs/>
+          <w:sz w:val="40"/>
+          <w:szCs w:val="40"/>
+        </w:rPr>
+        <w:t>client</w:t>
+      </w:r>
+      <w:r>
+        <w:rPr>
+          <w:sz w:val="40"/>
+          <w:szCs w:val="40"/>
+        </w:rPr>
+        <w:t xml:space="preserve">. A user visits URL and request one small HTML file and one larger JS file. After </w:t>
       </w:r>
       <w:proofErr w:type="gramStart"/>
       <w:r>
@@ -232,22 +344,70 @@
           <w:sz w:val="40"/>
           <w:szCs w:val="40"/>
         </w:rPr>
-        <w:t>-Editor and Terminal: Visual Studio Code</w:t>
-      </w:r>
-    </w:p>
-    <w:p>
-      <w:pPr>
-        <w:rPr>
-          <w:sz w:val="40"/>
-          <w:szCs w:val="40"/>
-        </w:rPr>
-      </w:pPr>
-      <w:r>
-        <w:rPr>
-          <w:sz w:val="40"/>
-          <w:szCs w:val="40"/>
-        </w:rPr>
-        <w:t xml:space="preserve">-VCS: </w:t>
+        <w:t>-</w:t>
+      </w:r>
+      <w:r>
+        <w:rPr>
+          <w:b/>
+          <w:bCs/>
+          <w:sz w:val="40"/>
+          <w:szCs w:val="40"/>
+        </w:rPr>
+        <w:t>Editor</w:t>
+      </w:r>
+      <w:r>
+        <w:rPr>
+          <w:sz w:val="40"/>
+          <w:szCs w:val="40"/>
+        </w:rPr>
+        <w:t xml:space="preserve"> and </w:t>
+      </w:r>
+      <w:r>
+        <w:rPr>
+          <w:b/>
+          <w:bCs/>
+          <w:sz w:val="40"/>
+          <w:szCs w:val="40"/>
+        </w:rPr>
+        <w:t>Terminal</w:t>
+      </w:r>
+      <w:r>
+        <w:rPr>
+          <w:sz w:val="40"/>
+          <w:szCs w:val="40"/>
+        </w:rPr>
+        <w:t>: Visual Studio Code</w:t>
+      </w:r>
+    </w:p>
+    <w:p>
+      <w:pPr>
+        <w:rPr>
+          <w:sz w:val="40"/>
+          <w:szCs w:val="40"/>
+        </w:rPr>
+      </w:pPr>
+      <w:r>
+        <w:rPr>
+          <w:sz w:val="40"/>
+          <w:szCs w:val="40"/>
+        </w:rPr>
+        <w:t>-</w:t>
+      </w:r>
+      <w:r>
+        <w:rPr>
+          <w:b/>
+          <w:bCs/>
+          <w:sz w:val="40"/>
+          <w:szCs w:val="40"/>
+        </w:rPr>
+        <w:t>VCS</w:t>
+      </w:r>
+      <w:r>
+        <w:rPr>
+          <w:sz w:val="40"/>
+          <w:szCs w:val="40"/>
+        </w:rPr>
+        <w:t xml:space="preserve">: </w:t>
       </w:r>
       <w:proofErr w:type="spellStart"/>
       <w:r>
@@ -289,7 +449,32 @@
           <w:sz w:val="40"/>
           <w:szCs w:val="40"/>
         </w:rPr>
-        <w:t>-Node and NPM</w:t>
+        <w:t>-</w:t>
+      </w:r>
+      <w:r>
+        <w:rPr>
+          <w:b/>
+          <w:bCs/>
+          <w:sz w:val="40"/>
+          <w:szCs w:val="40"/>
+        </w:rPr>
+        <w:t>Node</w:t>
+      </w:r>
+      <w:r>
+        <w:rPr>
+          <w:sz w:val="40"/>
+          <w:szCs w:val="40"/>
+        </w:rPr>
+        <w:t xml:space="preserve"> and </w:t>
+      </w:r>
+      <w:r>
+        <w:rPr>
+          <w:b/>
+          <w:bCs/>
+          <w:sz w:val="40"/>
+          <w:szCs w:val="40"/>
+        </w:rPr>
+        <w:t>NPM</w:t>
       </w:r>
     </w:p>
     <w:p>
@@ -401,11 +586,29 @@
           <w:szCs w:val="40"/>
         </w:rPr>
         <w:lastRenderedPageBreak/>
-        <w:t xml:space="preserve">-Yarn and </w:t>
+        <w:t>-</w:t>
+      </w:r>
+      <w:r>
+        <w:rPr>
+          <w:b/>
+          <w:bCs/>
+          <w:sz w:val="40"/>
+          <w:szCs w:val="40"/>
+        </w:rPr>
+        <w:t>Yarn</w:t>
+      </w:r>
+      <w:r>
+        <w:rPr>
+          <w:sz w:val="40"/>
+          <w:szCs w:val="40"/>
+        </w:rPr>
+        <w:t xml:space="preserve"> and </w:t>
       </w:r>
       <w:proofErr w:type="spellStart"/>
       <w:r>
         <w:rPr>
+          <w:b/>
+          <w:bCs/>
           <w:sz w:val="40"/>
           <w:szCs w:val="40"/>
         </w:rPr>
@@ -464,11 +667,38 @@
           <w:sz w:val="40"/>
           <w:szCs w:val="40"/>
         </w:rPr>
-        <w:t xml:space="preserve">-We use Vite to set up </w:t>
+        <w:t xml:space="preserve">-We use </w:t>
+      </w:r>
+      <w:r>
+        <w:rPr>
+          <w:b/>
+          <w:bCs/>
+          <w:sz w:val="40"/>
+          <w:szCs w:val="40"/>
+        </w:rPr>
+        <w:t>Vite</w:t>
+      </w:r>
+      <w:r>
+        <w:rPr>
+          <w:sz w:val="40"/>
+          <w:szCs w:val="40"/>
+        </w:rPr>
+        <w:t xml:space="preserve"> to </w:t>
+      </w:r>
+      <w:r>
+        <w:rPr>
+          <w:b/>
+          <w:bCs/>
+          <w:sz w:val="40"/>
+          <w:szCs w:val="40"/>
+        </w:rPr>
+        <w:t xml:space="preserve">set up </w:t>
       </w:r>
       <w:proofErr w:type="gramStart"/>
       <w:r>
         <w:rPr>
+          <w:b/>
+          <w:bCs/>
           <w:sz w:val="40"/>
           <w:szCs w:val="40"/>
         </w:rPr>
@@ -477,10 +707,19 @@
       <w:proofErr w:type="gramEnd"/>
       <w:r>
         <w:rPr>
-          <w:sz w:val="40"/>
-          <w:szCs w:val="40"/>
-        </w:rPr>
-        <w:t xml:space="preserve"> application: </w:t>
+          <w:b/>
+          <w:bCs/>
+          <w:sz w:val="40"/>
+          <w:szCs w:val="40"/>
+        </w:rPr>
+        <w:t xml:space="preserve"> application</w:t>
+      </w:r>
+      <w:r>
+        <w:rPr>
+          <w:sz w:val="40"/>
+          <w:szCs w:val="40"/>
+        </w:rPr>
+        <w:t xml:space="preserve">: </w:t>
       </w:r>
       <w:proofErr w:type="spellStart"/>
       <w:r>
@@ -655,11 +894,20 @@
       </w:pPr>
       <w:r>
         <w:rPr>
+          <w:b/>
+          <w:bCs/>
           <w:sz w:val="40"/>
           <w:szCs w:val="40"/>
         </w:rPr>
         <w:lastRenderedPageBreak/>
-        <w:t xml:space="preserve">-Create React project hacker-stories </w:t>
+        <w:t>-Create React project</w:t>
+      </w:r>
+      <w:r>
+        <w:rPr>
+          <w:sz w:val="40"/>
+          <w:szCs w:val="40"/>
+        </w:rPr>
+        <w:t xml:space="preserve"> hacker-stories </w:t>
       </w:r>
     </w:p>
     <w:p>
@@ -722,7 +970,23 @@
           <w:sz w:val="40"/>
           <w:szCs w:val="40"/>
         </w:rPr>
-        <w:t>-Install all 3</w:t>
+        <w:t>-</w:t>
+      </w:r>
+      <w:r>
+        <w:rPr>
+          <w:b/>
+          <w:bCs/>
+          <w:sz w:val="40"/>
+          <w:szCs w:val="40"/>
+        </w:rPr>
+        <w:t>Install</w:t>
+      </w:r>
+      <w:r>
+        <w:rPr>
+          <w:sz w:val="40"/>
+          <w:szCs w:val="40"/>
+        </w:rPr>
+        <w:t xml:space="preserve"> all 3</w:t>
       </w:r>
       <w:r>
         <w:rPr>
@@ -737,7 +1001,23 @@
           <w:sz w:val="40"/>
           <w:szCs w:val="40"/>
         </w:rPr>
-        <w:t xml:space="preserve"> party dependencies of project and run it locally:</w:t>
+        <w:t xml:space="preserve"> party </w:t>
+      </w:r>
+      <w:r>
+        <w:rPr>
+          <w:b/>
+          <w:bCs/>
+          <w:sz w:val="40"/>
+          <w:szCs w:val="40"/>
+        </w:rPr>
+        <w:t>dependencies</w:t>
+      </w:r>
+      <w:r>
+        <w:rPr>
+          <w:sz w:val="40"/>
+          <w:szCs w:val="40"/>
+        </w:rPr>
+        <w:t xml:space="preserve"> of project and run it locally:</w:t>
       </w:r>
     </w:p>
     <w:p>
@@ -1104,6 +1384,248 @@
           <w:szCs w:val="40"/>
         </w:rPr>
       </w:pPr>
+      <w:r>
+        <w:rPr>
+          <w:sz w:val="40"/>
+          <w:szCs w:val="40"/>
+        </w:rPr>
+        <w:t xml:space="preserve">-All project-specific commands can be found in </w:t>
+      </w:r>
+      <w:proofErr w:type="spellStart"/>
+      <w:proofErr w:type="gramStart"/>
+      <w:r>
+        <w:rPr>
+          <w:sz w:val="40"/>
+          <w:szCs w:val="40"/>
+        </w:rPr>
+        <w:t>package.json</w:t>
+      </w:r>
+      <w:proofErr w:type="spellEnd"/>
+      <w:proofErr w:type="gramEnd"/>
+      <w:r>
+        <w:rPr>
+          <w:sz w:val="40"/>
+          <w:szCs w:val="40"/>
+        </w:rPr>
+        <w:t xml:space="preserve"> under scripts:</w:t>
+      </w:r>
+    </w:p>
+    <w:p>
+      <w:pPr>
+        <w:rPr>
+          <w:sz w:val="40"/>
+          <w:szCs w:val="40"/>
+        </w:rPr>
+      </w:pPr>
+      <w:r>
+        <w:rPr>
+          <w:noProof/>
+        </w:rPr>
+        <w:drawing>
+          <wp:inline distT="0" distB="0" distL="0" distR="0" wp14:anchorId="573FFA74" wp14:editId="3CC6C15F">
+            <wp:extent cx="1606550" cy="1612289"/>
+            <wp:effectExtent l="0" t="0" r="0" b="6985"/>
+            <wp:docPr id="620576434" name="Picture 1" descr="A screenshot of a computer code&#10;&#10;AI-generated content may be incorrect."/>
+            <wp:cNvGraphicFramePr>
+              <a:graphicFrameLocks xmlns:a="http://schemas.openxmlformats.org/drawingml/2006/main" noChangeAspect="1"/>
+            </wp:cNvGraphicFramePr>
+            <a:graphic xmlns:a="http://schemas.openxmlformats.org/drawingml/2006/main">
+              <a:graphicData uri="http://schemas.openxmlformats.org/drawingml/2006/picture">
+                <pic:pic xmlns:pic="http://schemas.openxmlformats.org/drawingml/2006/picture">
+                  <pic:nvPicPr>
+                    <pic:cNvPr id="620576434" name="Picture 1" descr="A screenshot of a computer code&#10;&#10;AI-generated content may be incorrect."/>
+                    <pic:cNvPicPr/>
+                  </pic:nvPicPr>
+                  <pic:blipFill>
+                    <a:blip r:embed="rId13"/>
+                    <a:stretch>
+                      <a:fillRect/>
+                    </a:stretch>
+                  </pic:blipFill>
+                  <pic:spPr>
+                    <a:xfrm>
+                      <a:off x="0" y="0"/>
+                      <a:ext cx="1608896" cy="1614643"/>
+                    </a:xfrm>
+                    <a:prstGeom prst="rect">
+                      <a:avLst/>
+                    </a:prstGeom>
+                  </pic:spPr>
+                </pic:pic>
+              </a:graphicData>
+            </a:graphic>
+          </wp:inline>
+        </w:drawing>
+      </w:r>
+    </w:p>
+    <w:p>
+      <w:pPr>
+        <w:rPr>
+          <w:sz w:val="40"/>
+          <w:szCs w:val="40"/>
+        </w:rPr>
+      </w:pPr>
+      <w:r>
+        <w:rPr>
+          <w:sz w:val="40"/>
+          <w:szCs w:val="40"/>
+        </w:rPr>
+        <w:t>+</w:t>
+      </w:r>
+      <w:proofErr w:type="gramStart"/>
+      <w:r>
+        <w:rPr>
+          <w:sz w:val="40"/>
+          <w:szCs w:val="40"/>
+        </w:rPr>
+        <w:t>these script</w:t>
+      </w:r>
+      <w:proofErr w:type="gramEnd"/>
+      <w:r>
+        <w:rPr>
+          <w:sz w:val="40"/>
+          <w:szCs w:val="40"/>
+        </w:rPr>
+        <w:t xml:space="preserve"> are executed with </w:t>
+      </w:r>
+      <w:proofErr w:type="spellStart"/>
+      <w:r>
+        <w:rPr>
+          <w:b/>
+          <w:bCs/>
+          <w:sz w:val="40"/>
+          <w:szCs w:val="40"/>
+        </w:rPr>
+        <w:t>npm</w:t>
+      </w:r>
+      <w:proofErr w:type="spellEnd"/>
+      <w:r>
+        <w:rPr>
+          <w:b/>
+          <w:bCs/>
+          <w:sz w:val="40"/>
+          <w:szCs w:val="40"/>
+        </w:rPr>
+        <w:t xml:space="preserve"> run &lt;script&gt;:</w:t>
+      </w:r>
+    </w:p>
+    <w:p>
+      <w:pPr>
+        <w:rPr>
+          <w:sz w:val="40"/>
+          <w:szCs w:val="40"/>
+        </w:rPr>
+      </w:pPr>
+      <w:r>
+        <w:rPr>
+          <w:noProof/>
+        </w:rPr>
+        <w:drawing>
+          <wp:inline distT="0" distB="0" distL="0" distR="0" wp14:anchorId="1E1B734A" wp14:editId="594407CE">
+            <wp:extent cx="2711589" cy="984301"/>
+            <wp:effectExtent l="0" t="0" r="0" b="6350"/>
+            <wp:docPr id="433861680" name="Picture 1" descr="A black text on a white background&#10;&#10;AI-generated content may be incorrect."/>
+            <wp:cNvGraphicFramePr>
+              <a:graphicFrameLocks xmlns:a="http://schemas.openxmlformats.org/drawingml/2006/main" noChangeAspect="1"/>
+            </wp:cNvGraphicFramePr>
+            <a:graphic xmlns:a="http://schemas.openxmlformats.org/drawingml/2006/main">
+              <a:graphicData uri="http://schemas.openxmlformats.org/drawingml/2006/picture">
+                <pic:pic xmlns:pic="http://schemas.openxmlformats.org/drawingml/2006/picture">
+                  <pic:nvPicPr>
+                    <pic:cNvPr id="433861680" name="Picture 1" descr="A black text on a white background&#10;&#10;AI-generated content may be incorrect."/>
+                    <pic:cNvPicPr/>
+                  </pic:nvPicPr>
+                  <pic:blipFill>
+                    <a:blip r:embed="rId14"/>
+                    <a:stretch>
+                      <a:fillRect/>
+                    </a:stretch>
+                  </pic:blipFill>
+                  <pic:spPr>
+                    <a:xfrm>
+                      <a:off x="0" y="0"/>
+                      <a:ext cx="2711589" cy="984301"/>
+                    </a:xfrm>
+                    <a:prstGeom prst="rect">
+                      <a:avLst/>
+                    </a:prstGeom>
+                  </pic:spPr>
+                </pic:pic>
+              </a:graphicData>
+            </a:graphic>
+          </wp:inline>
+        </w:drawing>
+      </w:r>
+    </w:p>
+    <w:p>
+      <w:pPr>
+        <w:rPr>
+          <w:sz w:val="40"/>
+          <w:szCs w:val="40"/>
+        </w:rPr>
+      </w:pPr>
+      <w:r>
+        <w:rPr>
+          <w:sz w:val="40"/>
+          <w:szCs w:val="40"/>
+        </w:rPr>
+        <w:t>-</w:t>
+      </w:r>
+      <w:r>
+        <w:rPr>
+          <w:sz w:val="40"/>
+          <w:szCs w:val="40"/>
+        </w:rPr>
+        <w:t>preview: run production-ready build on local machine for testing purposes</w:t>
+      </w:r>
+    </w:p>
+    <w:p>
+      <w:pPr>
+        <w:rPr>
+          <w:sz w:val="40"/>
+          <w:szCs w:val="40"/>
+        </w:rPr>
+      </w:pPr>
+      <w:r>
+        <w:rPr>
+          <w:sz w:val="40"/>
+          <w:szCs w:val="40"/>
+        </w:rPr>
+        <w:lastRenderedPageBreak/>
+        <w:t>+</w:t>
+      </w:r>
+      <w:proofErr w:type="spellStart"/>
+      <w:r>
+        <w:rPr>
+          <w:sz w:val="40"/>
+          <w:szCs w:val="40"/>
+        </w:rPr>
+        <w:t>npm</w:t>
+      </w:r>
+      <w:proofErr w:type="spellEnd"/>
+      <w:r>
+        <w:rPr>
+          <w:sz w:val="40"/>
+          <w:szCs w:val="40"/>
+        </w:rPr>
+        <w:t xml:space="preserve"> run build -&gt; </w:t>
+      </w:r>
+      <w:proofErr w:type="spellStart"/>
+      <w:r>
+        <w:rPr>
+          <w:sz w:val="40"/>
+          <w:szCs w:val="40"/>
+        </w:rPr>
+        <w:t>npm</w:t>
+      </w:r>
+      <w:proofErr w:type="spellEnd"/>
+      <w:r>
+        <w:rPr>
+          <w:sz w:val="40"/>
+          <w:szCs w:val="40"/>
+        </w:rPr>
+        <w:t xml:space="preserve"> run preview</w:t>
+      </w:r>
     </w:p>
     <w:p>
       <w:pPr>
@@ -1120,6 +1642,580 @@
           <w:szCs w:val="40"/>
         </w:rPr>
       </w:pPr>
+      <w:r>
+        <w:rPr>
+          <w:sz w:val="40"/>
+          <w:szCs w:val="40"/>
+        </w:rPr>
+        <w:t>-Every React app is built on the foundation of React components. The 1</w:t>
+      </w:r>
+      <w:r>
+        <w:rPr>
+          <w:sz w:val="40"/>
+          <w:szCs w:val="40"/>
+          <w:vertAlign w:val="superscript"/>
+        </w:rPr>
+        <w:t>st</w:t>
+      </w:r>
+      <w:r>
+        <w:rPr>
+          <w:sz w:val="40"/>
+          <w:szCs w:val="40"/>
+        </w:rPr>
+        <w:t xml:space="preserve"> React component which </w:t>
+      </w:r>
+      <w:proofErr w:type="gramStart"/>
+      <w:r>
+        <w:rPr>
+          <w:sz w:val="40"/>
+          <w:szCs w:val="40"/>
+        </w:rPr>
+        <w:t>is located in</w:t>
+      </w:r>
+      <w:proofErr w:type="gramEnd"/>
+      <w:r>
+        <w:rPr>
+          <w:sz w:val="40"/>
+          <w:szCs w:val="40"/>
+        </w:rPr>
+        <w:t xml:space="preserve"> </w:t>
+      </w:r>
+      <w:proofErr w:type="spellStart"/>
+      <w:r>
+        <w:rPr>
+          <w:sz w:val="40"/>
+          <w:szCs w:val="40"/>
+        </w:rPr>
+        <w:t>src</w:t>
+      </w:r>
+      <w:proofErr w:type="spellEnd"/>
+      <w:r>
+        <w:rPr>
+          <w:sz w:val="40"/>
+          <w:szCs w:val="40"/>
+        </w:rPr>
+        <w:t>/</w:t>
+      </w:r>
+      <w:proofErr w:type="spellStart"/>
+      <w:r>
+        <w:rPr>
+          <w:sz w:val="40"/>
+          <w:szCs w:val="40"/>
+        </w:rPr>
+        <w:t>App.jsx</w:t>
+      </w:r>
+      <w:proofErr w:type="spellEnd"/>
+      <w:r>
+        <w:rPr>
+          <w:sz w:val="40"/>
+          <w:szCs w:val="40"/>
+        </w:rPr>
+        <w:t>.</w:t>
+      </w:r>
+    </w:p>
+    <w:p>
+      <w:pPr>
+        <w:rPr>
+          <w:sz w:val="40"/>
+          <w:szCs w:val="40"/>
+        </w:rPr>
+      </w:pPr>
+      <w:r>
+        <w:rPr>
+          <w:sz w:val="40"/>
+          <w:szCs w:val="40"/>
+        </w:rPr>
+        <w:t>-This file will be our focus throughout this book.</w:t>
+      </w:r>
+    </w:p>
+    <w:p>
+      <w:pPr>
+        <w:rPr>
+          <w:sz w:val="40"/>
+          <w:szCs w:val="40"/>
+        </w:rPr>
+      </w:pPr>
+      <w:r>
+        <w:rPr>
+          <w:sz w:val="40"/>
+          <w:szCs w:val="40"/>
+        </w:rPr>
+        <w:t>-Reduce the component to a more lightweight version</w:t>
+      </w:r>
+    </w:p>
+    <w:p>
+      <w:pPr>
+        <w:rPr>
+          <w:sz w:val="40"/>
+          <w:szCs w:val="40"/>
+        </w:rPr>
+      </w:pPr>
+      <w:r>
+        <w:rPr>
+          <w:noProof/>
+        </w:rPr>
+        <w:drawing>
+          <wp:inline distT="0" distB="0" distL="0" distR="0" wp14:anchorId="292DBD89" wp14:editId="5A341FF4">
+            <wp:extent cx="1638300" cy="1693836"/>
+            <wp:effectExtent l="0" t="0" r="0" b="1905"/>
+            <wp:docPr id="1396310061" name="Picture 1" descr="A screenshot of a computer program&#10;&#10;AI-generated content may be incorrect."/>
+            <wp:cNvGraphicFramePr>
+              <a:graphicFrameLocks xmlns:a="http://schemas.openxmlformats.org/drawingml/2006/main" noChangeAspect="1"/>
+            </wp:cNvGraphicFramePr>
+            <a:graphic xmlns:a="http://schemas.openxmlformats.org/drawingml/2006/main">
+              <a:graphicData uri="http://schemas.openxmlformats.org/drawingml/2006/picture">
+                <pic:pic xmlns:pic="http://schemas.openxmlformats.org/drawingml/2006/picture">
+                  <pic:nvPicPr>
+                    <pic:cNvPr id="1396310061" name="Picture 1" descr="A screenshot of a computer program&#10;&#10;AI-generated content may be incorrect."/>
+                    <pic:cNvPicPr/>
+                  </pic:nvPicPr>
+                  <pic:blipFill>
+                    <a:blip r:embed="rId15"/>
+                    <a:stretch>
+                      <a:fillRect/>
+                    </a:stretch>
+                  </pic:blipFill>
+                  <pic:spPr>
+                    <a:xfrm>
+                      <a:off x="0" y="0"/>
+                      <a:ext cx="1639022" cy="1694582"/>
+                    </a:xfrm>
+                    <a:prstGeom prst="rect">
+                      <a:avLst/>
+                    </a:prstGeom>
+                  </pic:spPr>
+                </pic:pic>
+              </a:graphicData>
+            </a:graphic>
+          </wp:inline>
+        </w:drawing>
+      </w:r>
+    </w:p>
+    <w:p>
+      <w:pPr>
+        <w:rPr>
+          <w:sz w:val="40"/>
+          <w:szCs w:val="40"/>
+        </w:rPr>
+      </w:pPr>
+      <w:r>
+        <w:rPr>
+          <w:sz w:val="40"/>
+          <w:szCs w:val="40"/>
+        </w:rPr>
+        <w:t xml:space="preserve">-Optionally you can make </w:t>
+      </w:r>
+      <w:proofErr w:type="spellStart"/>
+      <w:r>
+        <w:rPr>
+          <w:sz w:val="40"/>
+          <w:szCs w:val="40"/>
+        </w:rPr>
+        <w:t>src</w:t>
+      </w:r>
+      <w:proofErr w:type="spellEnd"/>
+      <w:r>
+        <w:rPr>
+          <w:sz w:val="40"/>
+          <w:szCs w:val="40"/>
+        </w:rPr>
+        <w:t xml:space="preserve">/index.css and </w:t>
+      </w:r>
+      <w:proofErr w:type="spellStart"/>
+      <w:r>
+        <w:rPr>
+          <w:sz w:val="40"/>
+          <w:szCs w:val="40"/>
+        </w:rPr>
+        <w:t>src</w:t>
+      </w:r>
+      <w:proofErr w:type="spellEnd"/>
+      <w:r>
+        <w:rPr>
+          <w:sz w:val="40"/>
+          <w:szCs w:val="40"/>
+        </w:rPr>
+        <w:t>/App.css file bank for starting from a clean state style-wise.</w:t>
+      </w:r>
+    </w:p>
+    <w:p>
+      <w:pPr>
+        <w:rPr>
+          <w:sz w:val="40"/>
+          <w:szCs w:val="40"/>
+        </w:rPr>
+      </w:pPr>
+      <w:r>
+        <w:rPr>
+          <w:sz w:val="40"/>
+          <w:szCs w:val="40"/>
+        </w:rPr>
+        <w:t xml:space="preserve">-App component is just a JS function, it’s defined in </w:t>
+      </w:r>
+      <w:proofErr w:type="spellStart"/>
+      <w:r>
+        <w:rPr>
+          <w:sz w:val="40"/>
+          <w:szCs w:val="40"/>
+        </w:rPr>
+        <w:t>PascalCase</w:t>
+      </w:r>
+      <w:proofErr w:type="spellEnd"/>
+      <w:r>
+        <w:rPr>
+          <w:sz w:val="40"/>
+          <w:szCs w:val="40"/>
+        </w:rPr>
+        <w:t xml:space="preserve">. Component </w:t>
+      </w:r>
+      <w:proofErr w:type="gramStart"/>
+      <w:r>
+        <w:rPr>
+          <w:sz w:val="40"/>
+          <w:szCs w:val="40"/>
+        </w:rPr>
+        <w:t>has to</w:t>
+      </w:r>
+      <w:proofErr w:type="gramEnd"/>
+      <w:r>
+        <w:rPr>
+          <w:sz w:val="40"/>
+          <w:szCs w:val="40"/>
+        </w:rPr>
+        <w:t xml:space="preserve"> start with a capital letter. App </w:t>
+      </w:r>
+      <w:proofErr w:type="gramStart"/>
+      <w:r>
+        <w:rPr>
+          <w:sz w:val="40"/>
+          <w:szCs w:val="40"/>
+        </w:rPr>
+        <w:t>component is</w:t>
+      </w:r>
+      <w:proofErr w:type="gramEnd"/>
+      <w:r>
+        <w:rPr>
+          <w:sz w:val="40"/>
+          <w:szCs w:val="40"/>
+        </w:rPr>
+        <w:t xml:space="preserve"> a function component: the modern way of using </w:t>
+      </w:r>
+      <w:proofErr w:type="gramStart"/>
+      <w:r>
+        <w:rPr>
+          <w:sz w:val="40"/>
+          <w:szCs w:val="40"/>
+        </w:rPr>
+        <w:t>component</w:t>
+      </w:r>
+      <w:proofErr w:type="gramEnd"/>
+      <w:r>
+        <w:rPr>
+          <w:sz w:val="40"/>
+          <w:szCs w:val="40"/>
+        </w:rPr>
+        <w:t xml:space="preserve"> in React.</w:t>
+      </w:r>
+      <w:r>
+        <w:rPr>
+          <w:sz w:val="40"/>
+          <w:szCs w:val="40"/>
+        </w:rPr>
+        <w:t xml:space="preserve"> </w:t>
+      </w:r>
+    </w:p>
+    <w:p>
+      <w:pPr>
+        <w:rPr>
+          <w:sz w:val="40"/>
+          <w:szCs w:val="40"/>
+        </w:rPr>
+      </w:pPr>
+      <w:r>
+        <w:rPr>
+          <w:sz w:val="40"/>
+          <w:szCs w:val="40"/>
+        </w:rPr>
+        <w:lastRenderedPageBreak/>
+        <w:t xml:space="preserve">-A function component can have implementation </w:t>
+      </w:r>
+      <w:r>
+        <w:rPr>
+          <w:sz w:val="40"/>
+          <w:szCs w:val="40"/>
+        </w:rPr>
+        <w:t>details between function signature and return statement:</w:t>
+      </w:r>
+    </w:p>
+    <w:p>
+      <w:pPr>
+        <w:rPr>
+          <w:sz w:val="40"/>
+          <w:szCs w:val="40"/>
+        </w:rPr>
+      </w:pPr>
+      <w:r>
+        <w:rPr>
+          <w:noProof/>
+        </w:rPr>
+        <w:drawing>
+          <wp:inline distT="0" distB="0" distL="0" distR="0" wp14:anchorId="0C44B0C4" wp14:editId="4C836F10">
+            <wp:extent cx="1870952" cy="1682750"/>
+            <wp:effectExtent l="0" t="0" r="0" b="0"/>
+            <wp:docPr id="669586827" name="Picture 1" descr="A screenshot of a computer code&#10;&#10;AI-generated content may be incorrect."/>
+            <wp:cNvGraphicFramePr>
+              <a:graphicFrameLocks xmlns:a="http://schemas.openxmlformats.org/drawingml/2006/main" noChangeAspect="1"/>
+            </wp:cNvGraphicFramePr>
+            <a:graphic xmlns:a="http://schemas.openxmlformats.org/drawingml/2006/main">
+              <a:graphicData uri="http://schemas.openxmlformats.org/drawingml/2006/picture">
+                <pic:pic xmlns:pic="http://schemas.openxmlformats.org/drawingml/2006/picture">
+                  <pic:nvPicPr>
+                    <pic:cNvPr id="669586827" name="Picture 1" descr="A screenshot of a computer code&#10;&#10;AI-generated content may be incorrect."/>
+                    <pic:cNvPicPr/>
+                  </pic:nvPicPr>
+                  <pic:blipFill>
+                    <a:blip r:embed="rId16"/>
+                    <a:stretch>
+                      <a:fillRect/>
+                    </a:stretch>
+                  </pic:blipFill>
+                  <pic:spPr>
+                    <a:xfrm>
+                      <a:off x="0" y="0"/>
+                      <a:ext cx="1874051" cy="1685538"/>
+                    </a:xfrm>
+                    <a:prstGeom prst="rect">
+                      <a:avLst/>
+                    </a:prstGeom>
+                  </pic:spPr>
+                </pic:pic>
+              </a:graphicData>
+            </a:graphic>
+          </wp:inline>
+        </w:drawing>
+      </w:r>
+    </w:p>
+    <w:p>
+      <w:pPr>
+        <w:rPr>
+          <w:sz w:val="40"/>
+          <w:szCs w:val="40"/>
+        </w:rPr>
+      </w:pPr>
+      <w:r>
+        <w:rPr>
+          <w:sz w:val="40"/>
+          <w:szCs w:val="40"/>
+        </w:rPr>
+        <w:t>-</w:t>
+      </w:r>
+      <w:proofErr w:type="gramStart"/>
+      <w:r>
+        <w:rPr>
+          <w:sz w:val="40"/>
+          <w:szCs w:val="40"/>
+        </w:rPr>
+        <w:t>Variable</w:t>
+      </w:r>
+      <w:proofErr w:type="gramEnd"/>
+      <w:r>
+        <w:rPr>
+          <w:sz w:val="40"/>
+          <w:szCs w:val="40"/>
+        </w:rPr>
+        <w:t xml:space="preserve"> defined in function’s body will </w:t>
+      </w:r>
+      <w:proofErr w:type="gramStart"/>
+      <w:r>
+        <w:rPr>
+          <w:sz w:val="40"/>
+          <w:szCs w:val="40"/>
+        </w:rPr>
+        <w:t>re</w:t>
+      </w:r>
+      <w:proofErr w:type="gramEnd"/>
+      <w:r>
+        <w:rPr>
+          <w:sz w:val="40"/>
+          <w:szCs w:val="40"/>
+        </w:rPr>
+        <w:t>-defined each time this function runs.</w:t>
+      </w:r>
+    </w:p>
+    <w:p>
+      <w:pPr>
+        <w:rPr>
+          <w:sz w:val="40"/>
+          <w:szCs w:val="40"/>
+        </w:rPr>
+      </w:pPr>
+      <w:r>
+        <w:rPr>
+          <w:noProof/>
+        </w:rPr>
+        <w:drawing>
+          <wp:inline distT="0" distB="0" distL="0" distR="0" wp14:anchorId="09F79FEA" wp14:editId="55A012B5">
+            <wp:extent cx="1663700" cy="1720482"/>
+            <wp:effectExtent l="0" t="0" r="0" b="0"/>
+            <wp:docPr id="617761357" name="Picture 1" descr="A screenshot of a computer code&#10;&#10;AI-generated content may be incorrect."/>
+            <wp:cNvGraphicFramePr>
+              <a:graphicFrameLocks xmlns:a="http://schemas.openxmlformats.org/drawingml/2006/main" noChangeAspect="1"/>
+            </wp:cNvGraphicFramePr>
+            <a:graphic xmlns:a="http://schemas.openxmlformats.org/drawingml/2006/main">
+              <a:graphicData uri="http://schemas.openxmlformats.org/drawingml/2006/picture">
+                <pic:pic xmlns:pic="http://schemas.openxmlformats.org/drawingml/2006/picture">
+                  <pic:nvPicPr>
+                    <pic:cNvPr id="617761357" name="Picture 1" descr="A screenshot of a computer code&#10;&#10;AI-generated content may be incorrect."/>
+                    <pic:cNvPicPr/>
+                  </pic:nvPicPr>
+                  <pic:blipFill>
+                    <a:blip r:embed="rId17"/>
+                    <a:stretch>
+                      <a:fillRect/>
+                    </a:stretch>
+                  </pic:blipFill>
+                  <pic:spPr>
+                    <a:xfrm>
+                      <a:off x="0" y="0"/>
+                      <a:ext cx="1665898" cy="1722755"/>
+                    </a:xfrm>
+                    <a:prstGeom prst="rect">
+                      <a:avLst/>
+                    </a:prstGeom>
+                  </pic:spPr>
+                </pic:pic>
+              </a:graphicData>
+            </a:graphic>
+          </wp:inline>
+        </w:drawing>
+      </w:r>
+    </w:p>
+    <w:p>
+      <w:pPr>
+        <w:rPr>
+          <w:sz w:val="40"/>
+          <w:szCs w:val="40"/>
+        </w:rPr>
+      </w:pPr>
+      <w:r>
+        <w:rPr>
+          <w:sz w:val="40"/>
+          <w:szCs w:val="40"/>
+        </w:rPr>
+        <w:t xml:space="preserve">-The function of a component runs every time a component is displayed in browser. This happens </w:t>
+      </w:r>
+      <w:proofErr w:type="gramStart"/>
+      <w:r>
+        <w:rPr>
+          <w:sz w:val="40"/>
+          <w:szCs w:val="40"/>
+        </w:rPr>
+        <w:t>for</w:t>
+      </w:r>
+      <w:proofErr w:type="gramEnd"/>
+      <w:r>
+        <w:rPr>
+          <w:sz w:val="40"/>
+          <w:szCs w:val="40"/>
+        </w:rPr>
+        <w:t xml:space="preserve"> the initial rendering of component, but also whenever the component updates because it </w:t>
+      </w:r>
+      <w:proofErr w:type="gramStart"/>
+      <w:r>
+        <w:rPr>
+          <w:sz w:val="40"/>
+          <w:szCs w:val="40"/>
+        </w:rPr>
+        <w:t>has to</w:t>
+      </w:r>
+      <w:proofErr w:type="gramEnd"/>
+      <w:r>
+        <w:rPr>
+          <w:sz w:val="40"/>
+          <w:szCs w:val="40"/>
+        </w:rPr>
+        <w:t xml:space="preserve"> display </w:t>
+      </w:r>
+      <w:proofErr w:type="spellStart"/>
+      <w:r>
+        <w:rPr>
+          <w:sz w:val="40"/>
+          <w:szCs w:val="40"/>
+        </w:rPr>
+        <w:t>sth</w:t>
+      </w:r>
+      <w:proofErr w:type="spellEnd"/>
+      <w:r>
+        <w:rPr>
+          <w:sz w:val="40"/>
+          <w:szCs w:val="40"/>
+        </w:rPr>
+        <w:t xml:space="preserve"> in different due to changes (re-rendering)</w:t>
+      </w:r>
+    </w:p>
+    <w:p>
+      <w:pPr>
+        <w:rPr>
+          <w:sz w:val="40"/>
+          <w:szCs w:val="40"/>
+        </w:rPr>
+      </w:pPr>
+      <w:r>
+        <w:rPr>
+          <w:sz w:val="40"/>
+          <w:szCs w:val="40"/>
+        </w:rPr>
+        <w:lastRenderedPageBreak/>
+        <w:t>-Since we don’t want to re-define a variable within a function every time the function runs, we could define this variable outside of components as well.</w:t>
+      </w:r>
+    </w:p>
+    <w:p>
+      <w:pPr>
+        <w:rPr>
+          <w:sz w:val="40"/>
+          <w:szCs w:val="40"/>
+        </w:rPr>
+      </w:pPr>
+      <w:r>
+        <w:rPr>
+          <w:noProof/>
+        </w:rPr>
+        <w:drawing>
+          <wp:inline distT="0" distB="0" distL="0" distR="0" wp14:anchorId="546E5A19" wp14:editId="202CCA61">
+            <wp:extent cx="1689100" cy="2048107"/>
+            <wp:effectExtent l="0" t="0" r="6350" b="9525"/>
+            <wp:docPr id="2087367752" name="Picture 1" descr="A screenshot of a computer code&#10;&#10;AI-generated content may be incorrect."/>
+            <wp:cNvGraphicFramePr>
+              <a:graphicFrameLocks xmlns:a="http://schemas.openxmlformats.org/drawingml/2006/main" noChangeAspect="1"/>
+            </wp:cNvGraphicFramePr>
+            <a:graphic xmlns:a="http://schemas.openxmlformats.org/drawingml/2006/main">
+              <a:graphicData uri="http://schemas.openxmlformats.org/drawingml/2006/picture">
+                <pic:pic xmlns:pic="http://schemas.openxmlformats.org/drawingml/2006/picture">
+                  <pic:nvPicPr>
+                    <pic:cNvPr id="2087367752" name="Picture 1" descr="A screenshot of a computer code&#10;&#10;AI-generated content may be incorrect."/>
+                    <pic:cNvPicPr/>
+                  </pic:nvPicPr>
+                  <pic:blipFill>
+                    <a:blip r:embed="rId18"/>
+                    <a:stretch>
+                      <a:fillRect/>
+                    </a:stretch>
+                  </pic:blipFill>
+                  <pic:spPr>
+                    <a:xfrm>
+                      <a:off x="0" y="0"/>
+                      <a:ext cx="1689688" cy="2048820"/>
+                    </a:xfrm>
+                    <a:prstGeom prst="rect">
+                      <a:avLst/>
+                    </a:prstGeom>
+                  </pic:spPr>
+                </pic:pic>
+              </a:graphicData>
+            </a:graphic>
+          </wp:inline>
+        </w:drawing>
+      </w:r>
     </w:p>
     <w:p>
       <w:pPr>
@@ -1136,12 +2232,649 @@
           <w:szCs w:val="40"/>
         </w:rPr>
       </w:pPr>
+      <w:r>
+        <w:rPr>
+          <w:sz w:val="40"/>
+          <w:szCs w:val="40"/>
+        </w:rPr>
+        <w:t xml:space="preserve">-JSX (JavaScript XML): combine HTML and JS </w:t>
+      </w:r>
+    </w:p>
+    <w:p>
+      <w:pPr>
+        <w:rPr>
+          <w:sz w:val="40"/>
+          <w:szCs w:val="40"/>
+        </w:rPr>
+      </w:pPr>
+      <w:r>
+        <w:rPr>
+          <w:noProof/>
+        </w:rPr>
+        <w:drawing>
+          <wp:inline distT="0" distB="0" distL="0" distR="0" wp14:anchorId="7A89B693" wp14:editId="33D6704C">
+            <wp:extent cx="1860646" cy="2254366"/>
+            <wp:effectExtent l="0" t="0" r="6350" b="0"/>
+            <wp:docPr id="1811289511" name="Picture 1" descr="A screenshot of a computer code&#10;&#10;AI-generated content may be incorrect."/>
+            <wp:cNvGraphicFramePr>
+              <a:graphicFrameLocks xmlns:a="http://schemas.openxmlformats.org/drawingml/2006/main" noChangeAspect="1"/>
+            </wp:cNvGraphicFramePr>
+            <a:graphic xmlns:a="http://schemas.openxmlformats.org/drawingml/2006/main">
+              <a:graphicData uri="http://schemas.openxmlformats.org/drawingml/2006/picture">
+                <pic:pic xmlns:pic="http://schemas.openxmlformats.org/drawingml/2006/picture">
+                  <pic:nvPicPr>
+                    <pic:cNvPr id="1811289511" name="Picture 1" descr="A screenshot of a computer code&#10;&#10;AI-generated content may be incorrect."/>
+                    <pic:cNvPicPr/>
+                  </pic:nvPicPr>
+                  <pic:blipFill>
+                    <a:blip r:embed="rId19"/>
+                    <a:stretch>
+                      <a:fillRect/>
+                    </a:stretch>
+                  </pic:blipFill>
+                  <pic:spPr>
+                    <a:xfrm>
+                      <a:off x="0" y="0"/>
+                      <a:ext cx="1860646" cy="2254366"/>
+                    </a:xfrm>
+                    <a:prstGeom prst="rect">
+                      <a:avLst/>
+                    </a:prstGeom>
+                  </pic:spPr>
+                </pic:pic>
+              </a:graphicData>
+            </a:graphic>
+          </wp:inline>
+        </w:drawing>
+      </w:r>
+    </w:p>
+    <w:p>
+      <w:pPr>
+        <w:rPr>
+          <w:sz w:val="40"/>
+          <w:szCs w:val="40"/>
+        </w:rPr>
+      </w:pPr>
+      <w:r>
+        <w:rPr>
+          <w:sz w:val="40"/>
+          <w:szCs w:val="40"/>
+        </w:rPr>
+        <w:t xml:space="preserve">-The bridge between React and development server is React Fast Refresh (prior to that it was React Hot Loader) on </w:t>
+      </w:r>
+      <w:proofErr w:type="spellStart"/>
+      <w:r>
+        <w:rPr>
+          <w:sz w:val="40"/>
+          <w:szCs w:val="40"/>
+        </w:rPr>
+        <w:t>React’s</w:t>
+      </w:r>
+      <w:proofErr w:type="spellEnd"/>
+      <w:r>
+        <w:rPr>
+          <w:sz w:val="40"/>
+          <w:szCs w:val="40"/>
+        </w:rPr>
+        <w:t xml:space="preserve"> side and Hot Module Replacement on development server’s side.</w:t>
+      </w:r>
+    </w:p>
+    <w:p>
+      <w:pPr>
+        <w:rPr>
+          <w:sz w:val="40"/>
+          <w:szCs w:val="40"/>
+        </w:rPr>
+      </w:pPr>
+      <w:r>
+        <w:rPr>
+          <w:sz w:val="40"/>
+          <w:szCs w:val="40"/>
+        </w:rPr>
+        <w:lastRenderedPageBreak/>
+        <w:t>-HTML input field and HTML label:</w:t>
+      </w:r>
+    </w:p>
+    <w:p>
+      <w:pPr>
+        <w:rPr>
+          <w:sz w:val="40"/>
+          <w:szCs w:val="40"/>
+        </w:rPr>
+      </w:pPr>
+      <w:r>
+        <w:rPr>
+          <w:noProof/>
+        </w:rPr>
+        <w:drawing>
+          <wp:inline distT="0" distB="0" distL="0" distR="0" wp14:anchorId="0B7F735C" wp14:editId="085887D8">
+            <wp:extent cx="2663504" cy="2584450"/>
+            <wp:effectExtent l="0" t="0" r="3810" b="6350"/>
+            <wp:docPr id="1512671736" name="Picture 1" descr="A screenshot of a computer program&#10;&#10;AI-generated content may be incorrect."/>
+            <wp:cNvGraphicFramePr>
+              <a:graphicFrameLocks xmlns:a="http://schemas.openxmlformats.org/drawingml/2006/main" noChangeAspect="1"/>
+            </wp:cNvGraphicFramePr>
+            <a:graphic xmlns:a="http://schemas.openxmlformats.org/drawingml/2006/main">
+              <a:graphicData uri="http://schemas.openxmlformats.org/drawingml/2006/picture">
+                <pic:pic xmlns:pic="http://schemas.openxmlformats.org/drawingml/2006/picture">
+                  <pic:nvPicPr>
+                    <pic:cNvPr id="1512671736" name="Picture 1" descr="A screenshot of a computer program&#10;&#10;AI-generated content may be incorrect."/>
+                    <pic:cNvPicPr/>
+                  </pic:nvPicPr>
+                  <pic:blipFill>
+                    <a:blip r:embed="rId20"/>
+                    <a:stretch>
+                      <a:fillRect/>
+                    </a:stretch>
+                  </pic:blipFill>
+                  <pic:spPr>
+                    <a:xfrm>
+                      <a:off x="0" y="0"/>
+                      <a:ext cx="2665038" cy="2585939"/>
+                    </a:xfrm>
+                    <a:prstGeom prst="rect">
+                      <a:avLst/>
+                    </a:prstGeom>
+                  </pic:spPr>
+                </pic:pic>
+              </a:graphicData>
+            </a:graphic>
+          </wp:inline>
+        </w:drawing>
+      </w:r>
+    </w:p>
+    <w:p>
+      <w:pPr>
+        <w:rPr>
+          <w:sz w:val="40"/>
+          <w:szCs w:val="40"/>
+        </w:rPr>
+      </w:pPr>
+      <w:r>
+        <w:rPr>
+          <w:sz w:val="40"/>
+          <w:szCs w:val="40"/>
+        </w:rPr>
+        <w:t>+</w:t>
+      </w:r>
+      <w:proofErr w:type="spellStart"/>
+      <w:r>
+        <w:rPr>
+          <w:sz w:val="40"/>
+          <w:szCs w:val="40"/>
+        </w:rPr>
+        <w:t>htmlFor</w:t>
+      </w:r>
+      <w:proofErr w:type="spellEnd"/>
+      <w:r>
+        <w:rPr>
+          <w:sz w:val="40"/>
+          <w:szCs w:val="40"/>
+        </w:rPr>
+        <w:t xml:space="preserve"> reflects the for attribute in HTML. JPX replaces a handful of internal HTML attributes caused by internal implementation details of React.</w:t>
+      </w:r>
+    </w:p>
+    <w:p>
+      <w:pPr>
+        <w:rPr>
+          <w:sz w:val="40"/>
+          <w:szCs w:val="40"/>
+        </w:rPr>
+      </w:pPr>
+      <w:r>
+        <w:rPr>
+          <w:sz w:val="40"/>
+          <w:szCs w:val="40"/>
+        </w:rPr>
+        <w:t xml:space="preserve">-Find all supported HTML attributes in React documentation: </w:t>
+      </w:r>
+      <w:hyperlink r:id="rId21" w:anchor="all-supported-html-attributes" w:history="1">
+        <w:r>
+          <w:rPr>
+            <w:rStyle w:val="Hyperlink"/>
+            <w:sz w:val="40"/>
+            <w:szCs w:val="40"/>
+          </w:rPr>
+          <w:t>DOM Elements – React</w:t>
+        </w:r>
+      </w:hyperlink>
+    </w:p>
+    <w:p>
+      <w:pPr>
+        <w:rPr>
+          <w:sz w:val="40"/>
+          <w:szCs w:val="40"/>
+        </w:rPr>
+      </w:pPr>
+      <w:r>
+        <w:rPr>
+          <w:sz w:val="40"/>
+          <w:szCs w:val="40"/>
+        </w:rPr>
+        <w:t xml:space="preserve">-React use camelCase naming convention: </w:t>
+      </w:r>
+      <w:hyperlink r:id="rId22" w:history="1">
+        <w:r>
+          <w:rPr>
+            <w:rStyle w:val="Hyperlink"/>
+            <w:sz w:val="40"/>
+            <w:szCs w:val="40"/>
+          </w:rPr>
+          <w:t>Camel case - Wikipedia</w:t>
+        </w:r>
+      </w:hyperlink>
+    </w:p>
+    <w:p>
+      <w:pPr>
+        <w:rPr>
+          <w:sz w:val="40"/>
+          <w:szCs w:val="40"/>
+        </w:rPr>
+      </w:pPr>
+      <w:r>
+        <w:rPr>
+          <w:sz w:val="40"/>
+          <w:szCs w:val="40"/>
+        </w:rPr>
+        <w:t xml:space="preserve">-When using HTML in JSX, React translate all HTML attributes to JS where certain words such as class or for are reserved during rendering process. </w:t>
+      </w:r>
+      <w:proofErr w:type="gramStart"/>
+      <w:r>
+        <w:rPr>
+          <w:sz w:val="40"/>
+          <w:szCs w:val="40"/>
+        </w:rPr>
+        <w:t>Therefore</w:t>
+      </w:r>
+      <w:proofErr w:type="gramEnd"/>
+      <w:r>
+        <w:rPr>
+          <w:sz w:val="40"/>
+          <w:szCs w:val="40"/>
+        </w:rPr>
+        <w:t xml:space="preserve"> React came up with replacement like </w:t>
+      </w:r>
+      <w:proofErr w:type="spellStart"/>
+      <w:r>
+        <w:rPr>
+          <w:sz w:val="40"/>
+          <w:szCs w:val="40"/>
+        </w:rPr>
+        <w:t>className</w:t>
+      </w:r>
+      <w:proofErr w:type="spellEnd"/>
+      <w:r>
+        <w:rPr>
+          <w:sz w:val="40"/>
+          <w:szCs w:val="40"/>
+        </w:rPr>
+        <w:t xml:space="preserve"> and </w:t>
+      </w:r>
+      <w:proofErr w:type="spellStart"/>
+      <w:r>
+        <w:rPr>
+          <w:sz w:val="40"/>
+          <w:szCs w:val="40"/>
+        </w:rPr>
+        <w:t>htmlFor</w:t>
+      </w:r>
+      <w:proofErr w:type="spellEnd"/>
+      <w:r>
+        <w:rPr>
+          <w:sz w:val="40"/>
+          <w:szCs w:val="40"/>
+        </w:rPr>
+        <w:t xml:space="preserve">. Once the actual HTML is rendered for </w:t>
+      </w:r>
+      <w:r>
+        <w:rPr>
+          <w:sz w:val="40"/>
+          <w:szCs w:val="40"/>
+        </w:rPr>
+        <w:lastRenderedPageBreak/>
+        <w:t>browser, the attributes get translated back to their native variant.</w:t>
+      </w:r>
+    </w:p>
+    <w:p>
+      <w:pPr>
+        <w:rPr>
+          <w:sz w:val="40"/>
+          <w:szCs w:val="40"/>
+        </w:rPr>
+      </w:pPr>
+      <w:r>
+        <w:rPr>
+          <w:noProof/>
+        </w:rPr>
+        <w:drawing>
+          <wp:inline distT="0" distB="0" distL="0" distR="0" wp14:anchorId="03AB856D" wp14:editId="4A67B759">
+            <wp:extent cx="4953255" cy="1555830"/>
+            <wp:effectExtent l="0" t="0" r="0" b="6350"/>
+            <wp:docPr id="1145870486" name="Picture 1" descr="A diagram of a programming language&#10;&#10;AI-generated content may be incorrect."/>
+            <wp:cNvGraphicFramePr>
+              <a:graphicFrameLocks xmlns:a="http://schemas.openxmlformats.org/drawingml/2006/main" noChangeAspect="1"/>
+            </wp:cNvGraphicFramePr>
+            <a:graphic xmlns:a="http://schemas.openxmlformats.org/drawingml/2006/main">
+              <a:graphicData uri="http://schemas.openxmlformats.org/drawingml/2006/picture">
+                <pic:pic xmlns:pic="http://schemas.openxmlformats.org/drawingml/2006/picture">
+                  <pic:nvPicPr>
+                    <pic:cNvPr id="1145870486" name="Picture 1" descr="A diagram of a programming language&#10;&#10;AI-generated content may be incorrect."/>
+                    <pic:cNvPicPr/>
+                  </pic:nvPicPr>
+                  <pic:blipFill>
+                    <a:blip r:embed="rId23"/>
+                    <a:stretch>
+                      <a:fillRect/>
+                    </a:stretch>
+                  </pic:blipFill>
+                  <pic:spPr>
+                    <a:xfrm>
+                      <a:off x="0" y="0"/>
+                      <a:ext cx="4953255" cy="1555830"/>
+                    </a:xfrm>
+                    <a:prstGeom prst="rect">
+                      <a:avLst/>
+                    </a:prstGeom>
+                  </pic:spPr>
+                </pic:pic>
+              </a:graphicData>
+            </a:graphic>
+          </wp:inline>
+        </w:drawing>
+      </w:r>
+    </w:p>
+    <w:p>
+      <w:pPr>
+        <w:rPr>
+          <w:sz w:val="40"/>
+          <w:szCs w:val="40"/>
+        </w:rPr>
+      </w:pPr>
+      <w:r>
+        <w:rPr>
+          <w:sz w:val="40"/>
+          <w:szCs w:val="40"/>
+        </w:rPr>
+        <w:t>-Access properties within JSX:</w:t>
+      </w:r>
+    </w:p>
+    <w:p>
+      <w:pPr>
+        <w:rPr>
+          <w:sz w:val="40"/>
+          <w:szCs w:val="40"/>
+        </w:rPr>
+      </w:pPr>
+      <w:r>
+        <w:rPr>
+          <w:noProof/>
+        </w:rPr>
+        <w:drawing>
+          <wp:inline distT="0" distB="0" distL="0" distR="0" wp14:anchorId="0095ECBE" wp14:editId="3E4D3FDA">
+            <wp:extent cx="2628900" cy="2979420"/>
+            <wp:effectExtent l="0" t="0" r="0" b="0"/>
+            <wp:docPr id="703620356" name="Picture 1" descr="A screenshot of a computer code&#10;&#10;AI-generated content may be incorrect."/>
+            <wp:cNvGraphicFramePr>
+              <a:graphicFrameLocks xmlns:a="http://schemas.openxmlformats.org/drawingml/2006/main" noChangeAspect="1"/>
+            </wp:cNvGraphicFramePr>
+            <a:graphic xmlns:a="http://schemas.openxmlformats.org/drawingml/2006/main">
+              <a:graphicData uri="http://schemas.openxmlformats.org/drawingml/2006/picture">
+                <pic:pic xmlns:pic="http://schemas.openxmlformats.org/drawingml/2006/picture">
+                  <pic:nvPicPr>
+                    <pic:cNvPr id="703620356" name="Picture 1" descr="A screenshot of a computer code&#10;&#10;AI-generated content may be incorrect."/>
+                    <pic:cNvPicPr/>
+                  </pic:nvPicPr>
+                  <pic:blipFill>
+                    <a:blip r:embed="rId24"/>
+                    <a:stretch>
+                      <a:fillRect/>
+                    </a:stretch>
+                  </pic:blipFill>
+                  <pic:spPr>
+                    <a:xfrm>
+                      <a:off x="0" y="0"/>
+                      <a:ext cx="2629369" cy="2979951"/>
+                    </a:xfrm>
+                    <a:prstGeom prst="rect">
+                      <a:avLst/>
+                    </a:prstGeom>
+                  </pic:spPr>
+                </pic:pic>
+              </a:graphicData>
+            </a:graphic>
+          </wp:inline>
+        </w:drawing>
+      </w:r>
+    </w:p>
+    <w:p>
+      <w:pPr>
+        <w:rPr>
+          <w:sz w:val="40"/>
+          <w:szCs w:val="40"/>
+        </w:rPr>
+      </w:pPr>
+      <w:r>
+        <w:rPr>
+          <w:sz w:val="40"/>
+          <w:szCs w:val="40"/>
+        </w:rPr>
+        <w:t xml:space="preserve">-While HTML can be used almost (except for the attributes) in its native way in JSX, everything in curly braces can be used to interpolate JS in it. </w:t>
+      </w:r>
+    </w:p>
+    <w:p>
+      <w:pPr>
+        <w:rPr>
+          <w:sz w:val="40"/>
+          <w:szCs w:val="40"/>
+        </w:rPr>
+      </w:pPr>
+      <w:r>
+        <w:rPr>
+          <w:noProof/>
+        </w:rPr>
+        <w:lastRenderedPageBreak/>
+        <w:drawing>
+          <wp:inline distT="0" distB="0" distL="0" distR="0" wp14:anchorId="7DEC31D6" wp14:editId="3DAE8781">
+            <wp:extent cx="2451520" cy="2673350"/>
+            <wp:effectExtent l="0" t="0" r="6350" b="0"/>
+            <wp:docPr id="1868095138" name="Picture 1"/>
+            <wp:cNvGraphicFramePr>
+              <a:graphicFrameLocks xmlns:a="http://schemas.openxmlformats.org/drawingml/2006/main" noChangeAspect="1"/>
+            </wp:cNvGraphicFramePr>
+            <a:graphic xmlns:a="http://schemas.openxmlformats.org/drawingml/2006/main">
+              <a:graphicData uri="http://schemas.openxmlformats.org/drawingml/2006/picture">
+                <pic:pic xmlns:pic="http://schemas.openxmlformats.org/drawingml/2006/picture">
+                  <pic:nvPicPr>
+                    <pic:cNvPr id="1868095138" name=""/>
+                    <pic:cNvPicPr/>
+                  </pic:nvPicPr>
+                  <pic:blipFill>
+                    <a:blip r:embed="rId25"/>
+                    <a:stretch>
+                      <a:fillRect/>
+                    </a:stretch>
+                  </pic:blipFill>
+                  <pic:spPr>
+                    <a:xfrm>
+                      <a:off x="0" y="0"/>
+                      <a:ext cx="2453214" cy="2675198"/>
+                    </a:xfrm>
+                    <a:prstGeom prst="rect">
+                      <a:avLst/>
+                    </a:prstGeom>
+                  </pic:spPr>
+                </pic:pic>
+              </a:graphicData>
+            </a:graphic>
+          </wp:inline>
+        </w:drawing>
+      </w:r>
+    </w:p>
+    <w:p>
+      <w:pPr>
+        <w:rPr>
+          <w:sz w:val="40"/>
+          <w:szCs w:val="40"/>
+        </w:rPr>
+      </w:pPr>
+      <w:r>
+        <w:rPr>
+          <w:sz w:val="40"/>
+          <w:szCs w:val="40"/>
+        </w:rPr>
+        <w:t>-The underlying build tools can be configured to acknowledge JSX in .</w:t>
+      </w:r>
+      <w:proofErr w:type="spellStart"/>
+      <w:r>
+        <w:rPr>
+          <w:sz w:val="40"/>
+          <w:szCs w:val="40"/>
+        </w:rPr>
+        <w:t>js</w:t>
+      </w:r>
+      <w:proofErr w:type="spellEnd"/>
+      <w:r>
+        <w:rPr>
+          <w:sz w:val="40"/>
+          <w:szCs w:val="40"/>
+        </w:rPr>
+        <w:t xml:space="preserve"> file. If they are configured this way, they will </w:t>
+      </w:r>
+      <w:proofErr w:type="spellStart"/>
+      <w:r>
+        <w:rPr>
+          <w:sz w:val="40"/>
+          <w:szCs w:val="40"/>
+        </w:rPr>
+        <w:t>transpile</w:t>
+      </w:r>
+      <w:proofErr w:type="spellEnd"/>
+      <w:r>
+        <w:rPr>
+          <w:sz w:val="40"/>
+          <w:szCs w:val="40"/>
+        </w:rPr>
+        <w:t xml:space="preserve"> JSX to JS. Tools like Vite embrace </w:t>
+      </w:r>
+      <w:proofErr w:type="gramStart"/>
+      <w:r>
+        <w:rPr>
+          <w:sz w:val="40"/>
+          <w:szCs w:val="40"/>
+        </w:rPr>
+        <w:t>the .</w:t>
+      </w:r>
+      <w:proofErr w:type="spellStart"/>
+      <w:r>
+        <w:rPr>
+          <w:sz w:val="40"/>
+          <w:szCs w:val="40"/>
+        </w:rPr>
+        <w:t>jsx</w:t>
+      </w:r>
+      <w:proofErr w:type="spellEnd"/>
+      <w:proofErr w:type="gramEnd"/>
+      <w:r>
+        <w:rPr>
+          <w:sz w:val="40"/>
+          <w:szCs w:val="40"/>
+        </w:rPr>
+        <w:t xml:space="preserve"> extension though.</w:t>
+      </w:r>
+    </w:p>
+    <w:p>
+      <w:pPr>
+        <w:rPr>
+          <w:sz w:val="40"/>
+          <w:szCs w:val="40"/>
+        </w:rPr>
+      </w:pPr>
+      <w:r>
+        <w:rPr>
+          <w:noProof/>
+        </w:rPr>
+        <w:drawing>
+          <wp:inline distT="0" distB="0" distL="0" distR="0" wp14:anchorId="5D4DB844" wp14:editId="6424C444">
+            <wp:extent cx="3810000" cy="1619100"/>
+            <wp:effectExtent l="0" t="0" r="0" b="635"/>
+            <wp:docPr id="1384173952" name="Picture 1" descr="A screen shot of a computer code&#10;&#10;AI-generated content may be incorrect."/>
+            <wp:cNvGraphicFramePr>
+              <a:graphicFrameLocks xmlns:a="http://schemas.openxmlformats.org/drawingml/2006/main" noChangeAspect="1"/>
+            </wp:cNvGraphicFramePr>
+            <a:graphic xmlns:a="http://schemas.openxmlformats.org/drawingml/2006/main">
+              <a:graphicData uri="http://schemas.openxmlformats.org/drawingml/2006/picture">
+                <pic:pic xmlns:pic="http://schemas.openxmlformats.org/drawingml/2006/picture">
+                  <pic:nvPicPr>
+                    <pic:cNvPr id="1384173952" name="Picture 1" descr="A screen shot of a computer code&#10;&#10;AI-generated content may be incorrect."/>
+                    <pic:cNvPicPr/>
+                  </pic:nvPicPr>
+                  <pic:blipFill>
+                    <a:blip r:embed="rId26"/>
+                    <a:stretch>
+                      <a:fillRect/>
+                    </a:stretch>
+                  </pic:blipFill>
+                  <pic:spPr>
+                    <a:xfrm>
+                      <a:off x="0" y="0"/>
+                      <a:ext cx="3815416" cy="1621402"/>
+                    </a:xfrm>
+                    <a:prstGeom prst="rect">
+                      <a:avLst/>
+                    </a:prstGeom>
+                  </pic:spPr>
+                </pic:pic>
+              </a:graphicData>
+            </a:graphic>
+          </wp:inline>
+        </w:drawing>
+      </w:r>
+    </w:p>
+    <w:p>
+      <w:pPr>
+        <w:rPr>
+          <w:sz w:val="40"/>
+          <w:szCs w:val="40"/>
+        </w:rPr>
+      </w:pPr>
+      <w:r>
+        <w:rPr>
+          <w:sz w:val="40"/>
+          <w:szCs w:val="40"/>
+        </w:rPr>
+        <w:t xml:space="preserve">-JSX is the favorite </w:t>
+      </w:r>
+      <w:proofErr w:type="gramStart"/>
+      <w:r>
+        <w:rPr>
+          <w:sz w:val="40"/>
+          <w:szCs w:val="40"/>
+        </w:rPr>
+        <w:t>things</w:t>
+      </w:r>
+      <w:proofErr w:type="gramEnd"/>
+      <w:r>
+        <w:rPr>
+          <w:sz w:val="40"/>
+          <w:szCs w:val="40"/>
+        </w:rPr>
+        <w:t xml:space="preserve"> when being asked about React. Without any extra templating syntax (except curly brace), we can use JS in HTML. Every JS data structure can be used within HTML with JSX.</w:t>
+      </w:r>
+    </w:p>
+    <w:p>
+      <w:pPr>
+        <w:rPr>
+          <w:sz w:val="40"/>
+          <w:szCs w:val="40"/>
+        </w:rPr>
+      </w:pPr>
     </w:p>
     <w:p>
       <w:pPr>
         <w:pStyle w:val="Heading1"/>
       </w:pPr>
       <w:r>
+        <w:lastRenderedPageBreak/>
         <w:t xml:space="preserve">1.8 Linting with </w:t>
       </w:r>
       <w:proofErr w:type="spellStart"/>
@@ -1160,6 +2893,757 @@
           <w:szCs w:val="40"/>
         </w:rPr>
       </w:pPr>
+      <w:r>
+        <w:rPr>
+          <w:sz w:val="40"/>
+          <w:szCs w:val="40"/>
+        </w:rPr>
+        <w:t>-Linting: process in programming where code is analyzed for potential errors, bugs, and style issues.</w:t>
+      </w:r>
+    </w:p>
+    <w:p>
+      <w:pPr>
+        <w:rPr>
+          <w:sz w:val="40"/>
+          <w:szCs w:val="40"/>
+        </w:rPr>
+      </w:pPr>
+      <w:r>
+        <w:rPr>
+          <w:sz w:val="40"/>
+          <w:szCs w:val="40"/>
+        </w:rPr>
+        <w:t>-</w:t>
+      </w:r>
+      <w:proofErr w:type="spellStart"/>
+      <w:r>
+        <w:rPr>
+          <w:sz w:val="40"/>
+          <w:szCs w:val="40"/>
+        </w:rPr>
+        <w:t>ESLint</w:t>
+      </w:r>
+      <w:proofErr w:type="spellEnd"/>
+      <w:r>
+        <w:rPr>
+          <w:sz w:val="40"/>
+          <w:szCs w:val="40"/>
+        </w:rPr>
+        <w:t xml:space="preserve"> is popular linting tool for JS.</w:t>
+      </w:r>
+    </w:p>
+    <w:p>
+      <w:pPr>
+        <w:rPr>
+          <w:sz w:val="40"/>
+          <w:szCs w:val="40"/>
+        </w:rPr>
+      </w:pPr>
+      <w:r>
+        <w:rPr>
+          <w:sz w:val="40"/>
+          <w:szCs w:val="40"/>
+        </w:rPr>
+        <w:t>-Install the respective plugin:</w:t>
+      </w:r>
+    </w:p>
+    <w:p>
+      <w:pPr>
+        <w:rPr>
+          <w:sz w:val="40"/>
+          <w:szCs w:val="40"/>
+        </w:rPr>
+      </w:pPr>
+      <w:r>
+        <w:rPr>
+          <w:noProof/>
+        </w:rPr>
+        <w:drawing>
+          <wp:inline distT="0" distB="0" distL="0" distR="0" wp14:anchorId="1E81103A" wp14:editId="0FF64221">
+            <wp:extent cx="2482978" cy="425472"/>
+            <wp:effectExtent l="0" t="0" r="0" b="0"/>
+            <wp:docPr id="1511183230" name="Picture 1" descr="A close-up of a plugin&#10;&#10;AI-generated content may be incorrect."/>
+            <wp:cNvGraphicFramePr>
+              <a:graphicFrameLocks xmlns:a="http://schemas.openxmlformats.org/drawingml/2006/main" noChangeAspect="1"/>
+            </wp:cNvGraphicFramePr>
+            <a:graphic xmlns:a="http://schemas.openxmlformats.org/drawingml/2006/main">
+              <a:graphicData uri="http://schemas.openxmlformats.org/drawingml/2006/picture">
+                <pic:pic xmlns:pic="http://schemas.openxmlformats.org/drawingml/2006/picture">
+                  <pic:nvPicPr>
+                    <pic:cNvPr id="1511183230" name="Picture 1" descr="A close-up of a plugin&#10;&#10;AI-generated content may be incorrect."/>
+                    <pic:cNvPicPr/>
+                  </pic:nvPicPr>
+                  <pic:blipFill>
+                    <a:blip r:embed="rId27"/>
+                    <a:stretch>
+                      <a:fillRect/>
+                    </a:stretch>
+                  </pic:blipFill>
+                  <pic:spPr>
+                    <a:xfrm>
+                      <a:off x="0" y="0"/>
+                      <a:ext cx="2482978" cy="425472"/>
+                    </a:xfrm>
+                    <a:prstGeom prst="rect">
+                      <a:avLst/>
+                    </a:prstGeom>
+                  </pic:spPr>
+                </pic:pic>
+              </a:graphicData>
+            </a:graphic>
+          </wp:inline>
+        </w:drawing>
+      </w:r>
+    </w:p>
+    <w:p>
+      <w:pPr>
+        <w:rPr>
+          <w:sz w:val="40"/>
+          <w:szCs w:val="40"/>
+        </w:rPr>
+      </w:pPr>
+      <w:r>
+        <w:rPr>
+          <w:sz w:val="40"/>
+          <w:szCs w:val="40"/>
+        </w:rPr>
+        <w:t xml:space="preserve">-vite.config.js: allow us to customize the development </w:t>
+      </w:r>
+      <w:r>
+        <w:rPr>
+          <w:sz w:val="40"/>
+          <w:szCs w:val="40"/>
+        </w:rPr>
+        <w:t>and build process</w:t>
+      </w:r>
+      <w:r>
+        <w:rPr>
+          <w:sz w:val="40"/>
+          <w:szCs w:val="40"/>
+        </w:rPr>
+        <w:t xml:space="preserve"> of a Vite-based project. It gives us options such as setting public path, </w:t>
+      </w:r>
+      <w:proofErr w:type="gramStart"/>
+      <w:r>
+        <w:rPr>
+          <w:sz w:val="40"/>
+          <w:szCs w:val="40"/>
+        </w:rPr>
+        <w:t>configure</w:t>
+      </w:r>
+      <w:proofErr w:type="gramEnd"/>
+      <w:r>
+        <w:rPr>
+          <w:sz w:val="40"/>
+          <w:szCs w:val="40"/>
+        </w:rPr>
+        <w:t xml:space="preserve"> plugins, and </w:t>
+      </w:r>
+      <w:proofErr w:type="gramStart"/>
+      <w:r>
+        <w:rPr>
+          <w:sz w:val="40"/>
+          <w:szCs w:val="40"/>
+        </w:rPr>
+        <w:t>modify</w:t>
+      </w:r>
+      <w:proofErr w:type="gramEnd"/>
+      <w:r>
+        <w:rPr>
+          <w:sz w:val="40"/>
+          <w:szCs w:val="40"/>
+        </w:rPr>
+        <w:t xml:space="preserve"> the build </w:t>
+      </w:r>
+      <w:proofErr w:type="spellStart"/>
+      <w:r>
+        <w:rPr>
+          <w:sz w:val="40"/>
+          <w:szCs w:val="40"/>
+        </w:rPr>
+        <w:t>ouput</w:t>
+      </w:r>
+      <w:proofErr w:type="spellEnd"/>
+      <w:r>
+        <w:rPr>
+          <w:sz w:val="40"/>
+          <w:szCs w:val="40"/>
+        </w:rPr>
+        <w:t>.</w:t>
+      </w:r>
+    </w:p>
+    <w:p>
+      <w:pPr>
+        <w:rPr>
+          <w:sz w:val="40"/>
+          <w:szCs w:val="40"/>
+        </w:rPr>
+      </w:pPr>
+      <w:r>
+        <w:rPr>
+          <w:noProof/>
+        </w:rPr>
+        <w:drawing>
+          <wp:inline distT="0" distB="0" distL="0" distR="0" wp14:anchorId="59813F1F" wp14:editId="23AB9701">
+            <wp:extent cx="2425825" cy="1473276"/>
+            <wp:effectExtent l="0" t="0" r="0" b="0"/>
+            <wp:docPr id="1965725099" name="Picture 1" descr="A screenshot of a computer code&#10;&#10;AI-generated content may be incorrect."/>
+            <wp:cNvGraphicFramePr>
+              <a:graphicFrameLocks xmlns:a="http://schemas.openxmlformats.org/drawingml/2006/main" noChangeAspect="1"/>
+            </wp:cNvGraphicFramePr>
+            <a:graphic xmlns:a="http://schemas.openxmlformats.org/drawingml/2006/main">
+              <a:graphicData uri="http://schemas.openxmlformats.org/drawingml/2006/picture">
+                <pic:pic xmlns:pic="http://schemas.openxmlformats.org/drawingml/2006/picture">
+                  <pic:nvPicPr>
+                    <pic:cNvPr id="1965725099" name="Picture 1" descr="A screenshot of a computer code&#10;&#10;AI-generated content may be incorrect."/>
+                    <pic:cNvPicPr/>
+                  </pic:nvPicPr>
+                  <pic:blipFill>
+                    <a:blip r:embed="rId28"/>
+                    <a:stretch>
+                      <a:fillRect/>
+                    </a:stretch>
+                  </pic:blipFill>
+                  <pic:spPr>
+                    <a:xfrm>
+                      <a:off x="0" y="0"/>
+                      <a:ext cx="2425825" cy="1473276"/>
+                    </a:xfrm>
+                    <a:prstGeom prst="rect">
+                      <a:avLst/>
+                    </a:prstGeom>
+                  </pic:spPr>
+                </pic:pic>
+              </a:graphicData>
+            </a:graphic>
+          </wp:inline>
+        </w:drawing>
+      </w:r>
+    </w:p>
+    <w:p>
+      <w:pPr>
+        <w:rPr>
+          <w:sz w:val="40"/>
+          <w:szCs w:val="40"/>
+        </w:rPr>
+      </w:pPr>
+      <w:r>
+        <w:rPr>
+          <w:sz w:val="40"/>
+          <w:szCs w:val="40"/>
+        </w:rPr>
+        <w:t xml:space="preserve">-Install the </w:t>
+      </w:r>
+      <w:proofErr w:type="spellStart"/>
+      <w:r>
+        <w:rPr>
+          <w:sz w:val="40"/>
+          <w:szCs w:val="40"/>
+        </w:rPr>
+        <w:t>ESlint</w:t>
+      </w:r>
+      <w:proofErr w:type="spellEnd"/>
+      <w:r>
+        <w:rPr>
+          <w:sz w:val="40"/>
+          <w:szCs w:val="40"/>
+        </w:rPr>
+        <w:t xml:space="preserve"> dependency: </w:t>
+      </w:r>
+      <w:r>
+        <w:rPr>
+          <w:noProof/>
+        </w:rPr>
+        <w:drawing>
+          <wp:inline distT="0" distB="0" distL="0" distR="0" wp14:anchorId="56EF072F" wp14:editId="2AF389EA">
+            <wp:extent cx="1778091" cy="260363"/>
+            <wp:effectExtent l="0" t="0" r="0" b="6350"/>
+            <wp:docPr id="398478269" name="Picture 1"/>
+            <wp:cNvGraphicFramePr>
+              <a:graphicFrameLocks xmlns:a="http://schemas.openxmlformats.org/drawingml/2006/main" noChangeAspect="1"/>
+            </wp:cNvGraphicFramePr>
+            <a:graphic xmlns:a="http://schemas.openxmlformats.org/drawingml/2006/main">
+              <a:graphicData uri="http://schemas.openxmlformats.org/drawingml/2006/picture">
+                <pic:pic xmlns:pic="http://schemas.openxmlformats.org/drawingml/2006/picture">
+                  <pic:nvPicPr>
+                    <pic:cNvPr id="398478269" name=""/>
+                    <pic:cNvPicPr/>
+                  </pic:nvPicPr>
+                  <pic:blipFill>
+                    <a:blip r:embed="rId29"/>
+                    <a:stretch>
+                      <a:fillRect/>
+                    </a:stretch>
+                  </pic:blipFill>
+                  <pic:spPr>
+                    <a:xfrm>
+                      <a:off x="0" y="0"/>
+                      <a:ext cx="1778091" cy="260363"/>
+                    </a:xfrm>
+                    <a:prstGeom prst="rect">
+                      <a:avLst/>
+                    </a:prstGeom>
+                  </pic:spPr>
+                </pic:pic>
+              </a:graphicData>
+            </a:graphic>
+          </wp:inline>
+        </w:drawing>
+      </w:r>
+    </w:p>
+    <w:p>
+      <w:pPr>
+        <w:rPr>
+          <w:sz w:val="40"/>
+          <w:szCs w:val="40"/>
+        </w:rPr>
+      </w:pPr>
+      <w:r>
+        <w:rPr>
+          <w:sz w:val="40"/>
+          <w:szCs w:val="40"/>
+        </w:rPr>
+        <w:t xml:space="preserve">-Install one of </w:t>
+      </w:r>
+      <w:proofErr w:type="spellStart"/>
+      <w:r>
+        <w:rPr>
+          <w:sz w:val="40"/>
+          <w:szCs w:val="40"/>
+        </w:rPr>
+        <w:t>ESLint’s</w:t>
+      </w:r>
+      <w:proofErr w:type="spellEnd"/>
+      <w:r>
+        <w:rPr>
+          <w:sz w:val="40"/>
+          <w:szCs w:val="40"/>
+        </w:rPr>
+        <w:t xml:space="preserve"> many standardized linting configurations for React project:</w:t>
+      </w:r>
+    </w:p>
+    <w:p>
+      <w:pPr>
+        <w:rPr>
+          <w:sz w:val="40"/>
+          <w:szCs w:val="40"/>
+        </w:rPr>
+      </w:pPr>
+      <w:r>
+        <w:rPr>
+          <w:noProof/>
+        </w:rPr>
+        <w:drawing>
+          <wp:inline distT="0" distB="0" distL="0" distR="0" wp14:anchorId="504F0FEF" wp14:editId="11EEFB97">
+            <wp:extent cx="2813195" cy="431822"/>
+            <wp:effectExtent l="0" t="0" r="6350" b="6350"/>
+            <wp:docPr id="1068041227" name="Picture 1" descr="A close up of a sign&#10;&#10;AI-generated content may be incorrect."/>
+            <wp:cNvGraphicFramePr>
+              <a:graphicFrameLocks xmlns:a="http://schemas.openxmlformats.org/drawingml/2006/main" noChangeAspect="1"/>
+            </wp:cNvGraphicFramePr>
+            <a:graphic xmlns:a="http://schemas.openxmlformats.org/drawingml/2006/main">
+              <a:graphicData uri="http://schemas.openxmlformats.org/drawingml/2006/picture">
+                <pic:pic xmlns:pic="http://schemas.openxmlformats.org/drawingml/2006/picture">
+                  <pic:nvPicPr>
+                    <pic:cNvPr id="1068041227" name="Picture 1" descr="A close up of a sign&#10;&#10;AI-generated content may be incorrect."/>
+                    <pic:cNvPicPr/>
+                  </pic:nvPicPr>
+                  <pic:blipFill>
+                    <a:blip r:embed="rId30"/>
+                    <a:stretch>
+                      <a:fillRect/>
+                    </a:stretch>
+                  </pic:blipFill>
+                  <pic:spPr>
+                    <a:xfrm>
+                      <a:off x="0" y="0"/>
+                      <a:ext cx="2813195" cy="431822"/>
+                    </a:xfrm>
+                    <a:prstGeom prst="rect">
+                      <a:avLst/>
+                    </a:prstGeom>
+                  </pic:spPr>
+                </pic:pic>
+              </a:graphicData>
+            </a:graphic>
+          </wp:inline>
+        </w:drawing>
+      </w:r>
+    </w:p>
+    <w:p>
+      <w:pPr>
+        <w:rPr>
+          <w:sz w:val="40"/>
+          <w:szCs w:val="40"/>
+        </w:rPr>
+      </w:pPr>
+      <w:r>
+        <w:rPr>
+          <w:sz w:val="40"/>
+          <w:szCs w:val="40"/>
+        </w:rPr>
+        <w:t xml:space="preserve">-If you start </w:t>
+      </w:r>
+      <w:proofErr w:type="gramStart"/>
+      <w:r>
+        <w:rPr>
+          <w:sz w:val="40"/>
+          <w:szCs w:val="40"/>
+        </w:rPr>
+        <w:t>project</w:t>
+      </w:r>
+      <w:proofErr w:type="gramEnd"/>
+      <w:r>
+        <w:rPr>
+          <w:sz w:val="40"/>
+          <w:szCs w:val="40"/>
+        </w:rPr>
+        <w:t xml:space="preserve"> on </w:t>
+      </w:r>
+      <w:proofErr w:type="spellStart"/>
+      <w:r>
+        <w:rPr>
+          <w:sz w:val="40"/>
+          <w:szCs w:val="40"/>
+        </w:rPr>
+        <w:t>cmd</w:t>
+      </w:r>
+      <w:proofErr w:type="spellEnd"/>
+      <w:r>
+        <w:rPr>
+          <w:sz w:val="40"/>
+          <w:szCs w:val="40"/>
+        </w:rPr>
+        <w:t xml:space="preserve"> again, you will see error:</w:t>
+      </w:r>
+    </w:p>
+    <w:p>
+      <w:pPr>
+        <w:rPr>
+          <w:sz w:val="40"/>
+          <w:szCs w:val="40"/>
+        </w:rPr>
+      </w:pPr>
+      <w:r>
+        <w:rPr>
+          <w:noProof/>
+        </w:rPr>
+        <w:lastRenderedPageBreak/>
+        <w:drawing>
+          <wp:inline distT="0" distB="0" distL="0" distR="0" wp14:anchorId="2AF2DCF9" wp14:editId="4213FA0C">
+            <wp:extent cx="3676839" cy="215911"/>
+            <wp:effectExtent l="0" t="0" r="0" b="0"/>
+            <wp:docPr id="213681192" name="Picture 1"/>
+            <wp:cNvGraphicFramePr>
+              <a:graphicFrameLocks xmlns:a="http://schemas.openxmlformats.org/drawingml/2006/main" noChangeAspect="1"/>
+            </wp:cNvGraphicFramePr>
+            <a:graphic xmlns:a="http://schemas.openxmlformats.org/drawingml/2006/main">
+              <a:graphicData uri="http://schemas.openxmlformats.org/drawingml/2006/picture">
+                <pic:pic xmlns:pic="http://schemas.openxmlformats.org/drawingml/2006/picture">
+                  <pic:nvPicPr>
+                    <pic:cNvPr id="213681192" name=""/>
+                    <pic:cNvPicPr/>
+                  </pic:nvPicPr>
+                  <pic:blipFill>
+                    <a:blip r:embed="rId31"/>
+                    <a:stretch>
+                      <a:fillRect/>
+                    </a:stretch>
+                  </pic:blipFill>
+                  <pic:spPr>
+                    <a:xfrm>
+                      <a:off x="0" y="0"/>
+                      <a:ext cx="3676839" cy="215911"/>
+                    </a:xfrm>
+                    <a:prstGeom prst="rect">
+                      <a:avLst/>
+                    </a:prstGeom>
+                  </pic:spPr>
+                </pic:pic>
+              </a:graphicData>
+            </a:graphic>
+          </wp:inline>
+        </w:drawing>
+      </w:r>
+    </w:p>
+    <w:p>
+      <w:pPr>
+        <w:rPr>
+          <w:sz w:val="40"/>
+          <w:szCs w:val="40"/>
+        </w:rPr>
+      </w:pPr>
+      <w:r>
+        <w:rPr>
+          <w:sz w:val="40"/>
+          <w:szCs w:val="40"/>
+        </w:rPr>
+        <w:t>-</w:t>
+      </w:r>
+      <w:proofErr w:type="gramStart"/>
+      <w:r>
+        <w:rPr>
+          <w:sz w:val="40"/>
+          <w:szCs w:val="40"/>
+        </w:rPr>
+        <w:t>Therefore</w:t>
+      </w:r>
+      <w:proofErr w:type="gramEnd"/>
+      <w:r>
+        <w:rPr>
+          <w:sz w:val="40"/>
+          <w:szCs w:val="40"/>
+        </w:rPr>
+        <w:t xml:space="preserve"> we will create </w:t>
+      </w:r>
+      <w:proofErr w:type="spellStart"/>
+      <w:proofErr w:type="gramStart"/>
+      <w:r>
+        <w:rPr>
+          <w:sz w:val="40"/>
+          <w:szCs w:val="40"/>
+        </w:rPr>
+        <w:t>ESLint</w:t>
+      </w:r>
+      <w:proofErr w:type="spellEnd"/>
+      <w:proofErr w:type="gramEnd"/>
+      <w:r>
+        <w:rPr>
+          <w:sz w:val="40"/>
+          <w:szCs w:val="40"/>
+        </w:rPr>
+        <w:t xml:space="preserve"> configuration file to define our linting rules: </w:t>
+      </w:r>
+      <w:r>
+        <w:rPr>
+          <w:noProof/>
+        </w:rPr>
+        <w:drawing>
+          <wp:inline distT="0" distB="0" distL="0" distR="0" wp14:anchorId="5821593E" wp14:editId="12697552">
+            <wp:extent cx="997001" cy="234962"/>
+            <wp:effectExtent l="0" t="0" r="0" b="0"/>
+            <wp:docPr id="1513710964" name="Picture 1"/>
+            <wp:cNvGraphicFramePr>
+              <a:graphicFrameLocks xmlns:a="http://schemas.openxmlformats.org/drawingml/2006/main" noChangeAspect="1"/>
+            </wp:cNvGraphicFramePr>
+            <a:graphic xmlns:a="http://schemas.openxmlformats.org/drawingml/2006/main">
+              <a:graphicData uri="http://schemas.openxmlformats.org/drawingml/2006/picture">
+                <pic:pic xmlns:pic="http://schemas.openxmlformats.org/drawingml/2006/picture">
+                  <pic:nvPicPr>
+                    <pic:cNvPr id="1513710964" name=""/>
+                    <pic:cNvPicPr/>
+                  </pic:nvPicPr>
+                  <pic:blipFill>
+                    <a:blip r:embed="rId32"/>
+                    <a:stretch>
+                      <a:fillRect/>
+                    </a:stretch>
+                  </pic:blipFill>
+                  <pic:spPr>
+                    <a:xfrm>
+                      <a:off x="0" y="0"/>
+                      <a:ext cx="997001" cy="234962"/>
+                    </a:xfrm>
+                    <a:prstGeom prst="rect">
+                      <a:avLst/>
+                    </a:prstGeom>
+                  </pic:spPr>
+                </pic:pic>
+              </a:graphicData>
+            </a:graphic>
+          </wp:inline>
+        </w:drawing>
+      </w:r>
+    </w:p>
+    <w:p>
+      <w:pPr>
+        <w:rPr>
+          <w:sz w:val="40"/>
+          <w:szCs w:val="40"/>
+        </w:rPr>
+      </w:pPr>
+      <w:r>
+        <w:rPr>
+          <w:noProof/>
+        </w:rPr>
+        <w:drawing>
+          <wp:inline distT="0" distB="0" distL="0" distR="0" wp14:anchorId="25B36DE4" wp14:editId="34DB9C8D">
+            <wp:extent cx="977950" cy="1028753"/>
+            <wp:effectExtent l="0" t="0" r="0" b="0"/>
+            <wp:docPr id="1719742875" name="Picture 1" descr="A screenshot of a computer code&#10;&#10;AI-generated content may be incorrect."/>
+            <wp:cNvGraphicFramePr>
+              <a:graphicFrameLocks xmlns:a="http://schemas.openxmlformats.org/drawingml/2006/main" noChangeAspect="1"/>
+            </wp:cNvGraphicFramePr>
+            <a:graphic xmlns:a="http://schemas.openxmlformats.org/drawingml/2006/main">
+              <a:graphicData uri="http://schemas.openxmlformats.org/drawingml/2006/picture">
+                <pic:pic xmlns:pic="http://schemas.openxmlformats.org/drawingml/2006/picture">
+                  <pic:nvPicPr>
+                    <pic:cNvPr id="1719742875" name="Picture 1" descr="A screenshot of a computer code&#10;&#10;AI-generated content may be incorrect."/>
+                    <pic:cNvPicPr/>
+                  </pic:nvPicPr>
+                  <pic:blipFill>
+                    <a:blip r:embed="rId33"/>
+                    <a:stretch>
+                      <a:fillRect/>
+                    </a:stretch>
+                  </pic:blipFill>
+                  <pic:spPr>
+                    <a:xfrm>
+                      <a:off x="0" y="0"/>
+                      <a:ext cx="977950" cy="1028753"/>
+                    </a:xfrm>
+                    <a:prstGeom prst="rect">
+                      <a:avLst/>
+                    </a:prstGeom>
+                  </pic:spPr>
+                </pic:pic>
+              </a:graphicData>
+            </a:graphic>
+          </wp:inline>
+        </w:drawing>
+      </w:r>
+    </w:p>
+    <w:p>
+      <w:pPr>
+        <w:rPr>
+          <w:sz w:val="40"/>
+          <w:szCs w:val="40"/>
+        </w:rPr>
+      </w:pPr>
+      <w:r>
+        <w:rPr>
+          <w:sz w:val="40"/>
+          <w:szCs w:val="40"/>
+        </w:rPr>
+        <w:t xml:space="preserve">-When starting </w:t>
+      </w:r>
+      <w:proofErr w:type="gramStart"/>
+      <w:r>
+        <w:rPr>
+          <w:sz w:val="40"/>
+          <w:szCs w:val="40"/>
+        </w:rPr>
+        <w:t>app</w:t>
+      </w:r>
+      <w:proofErr w:type="gramEnd"/>
+      <w:r>
+        <w:rPr>
+          <w:sz w:val="40"/>
+          <w:szCs w:val="40"/>
+        </w:rPr>
+        <w:t xml:space="preserve"> on </w:t>
+      </w:r>
+      <w:proofErr w:type="spellStart"/>
+      <w:r>
+        <w:rPr>
+          <w:sz w:val="40"/>
+          <w:szCs w:val="40"/>
+        </w:rPr>
+        <w:t>cmd</w:t>
+      </w:r>
+      <w:proofErr w:type="spellEnd"/>
+      <w:r>
+        <w:rPr>
+          <w:sz w:val="40"/>
+          <w:szCs w:val="40"/>
+        </w:rPr>
+        <w:t>, you will see warning:</w:t>
+      </w:r>
+    </w:p>
+    <w:p>
+      <w:pPr>
+        <w:rPr>
+          <w:sz w:val="40"/>
+          <w:szCs w:val="40"/>
+        </w:rPr>
+      </w:pPr>
+      <w:r>
+        <w:rPr>
+          <w:noProof/>
+        </w:rPr>
+        <w:drawing>
+          <wp:inline distT="0" distB="0" distL="0" distR="0" wp14:anchorId="626995E3" wp14:editId="11CE0424">
+            <wp:extent cx="4146550" cy="710487"/>
+            <wp:effectExtent l="0" t="0" r="0" b="0"/>
+            <wp:docPr id="755844390" name="Picture 1" descr="A black text on a white background&#10;&#10;AI-generated content may be incorrect."/>
+            <wp:cNvGraphicFramePr>
+              <a:graphicFrameLocks xmlns:a="http://schemas.openxmlformats.org/drawingml/2006/main" noChangeAspect="1"/>
+            </wp:cNvGraphicFramePr>
+            <a:graphic xmlns:a="http://schemas.openxmlformats.org/drawingml/2006/main">
+              <a:graphicData uri="http://schemas.openxmlformats.org/drawingml/2006/picture">
+                <pic:pic xmlns:pic="http://schemas.openxmlformats.org/drawingml/2006/picture">
+                  <pic:nvPicPr>
+                    <pic:cNvPr id="755844390" name="Picture 1" descr="A black text on a white background&#10;&#10;AI-generated content may be incorrect."/>
+                    <pic:cNvPicPr/>
+                  </pic:nvPicPr>
+                  <pic:blipFill>
+                    <a:blip r:embed="rId34"/>
+                    <a:stretch>
+                      <a:fillRect/>
+                    </a:stretch>
+                  </pic:blipFill>
+                  <pic:spPr>
+                    <a:xfrm>
+                      <a:off x="0" y="0"/>
+                      <a:ext cx="4159172" cy="712650"/>
+                    </a:xfrm>
+                    <a:prstGeom prst="rect">
+                      <a:avLst/>
+                    </a:prstGeom>
+                  </pic:spPr>
+                </pic:pic>
+              </a:graphicData>
+            </a:graphic>
+          </wp:inline>
+        </w:drawing>
+      </w:r>
+    </w:p>
+    <w:p>
+      <w:pPr>
+        <w:rPr>
+          <w:sz w:val="40"/>
+          <w:szCs w:val="40"/>
+        </w:rPr>
+      </w:pPr>
+      <w:r>
+        <w:rPr>
+          <w:sz w:val="40"/>
+          <w:szCs w:val="40"/>
+        </w:rPr>
+        <w:t xml:space="preserve">-In </w:t>
+      </w:r>
+      <w:proofErr w:type="spellStart"/>
+      <w:r>
+        <w:rPr>
+          <w:sz w:val="40"/>
+          <w:szCs w:val="40"/>
+        </w:rPr>
+        <w:t>VSCode</w:t>
+      </w:r>
+      <w:proofErr w:type="spellEnd"/>
+      <w:r>
+        <w:rPr>
+          <w:sz w:val="40"/>
+          <w:szCs w:val="40"/>
+        </w:rPr>
+        <w:t xml:space="preserve">, you can install </w:t>
+      </w:r>
+      <w:proofErr w:type="spellStart"/>
+      <w:r>
+        <w:rPr>
+          <w:sz w:val="40"/>
+          <w:szCs w:val="40"/>
+        </w:rPr>
+        <w:t>ESLint</w:t>
+      </w:r>
+      <w:proofErr w:type="spellEnd"/>
+      <w:r>
+        <w:rPr>
+          <w:sz w:val="40"/>
+          <w:szCs w:val="40"/>
+        </w:rPr>
+        <w:t xml:space="preserve"> Extension.</w:t>
+      </w:r>
     </w:p>
     <w:p>
       <w:pPr>
@@ -1176,23 +3660,908 @@
           <w:szCs w:val="40"/>
         </w:rPr>
       </w:pPr>
+      <w:r>
+        <w:rPr>
+          <w:sz w:val="40"/>
+          <w:szCs w:val="40"/>
+        </w:rPr>
+        <w:t xml:space="preserve">-When working with JS, most often data is </w:t>
+      </w:r>
+      <w:proofErr w:type="gramStart"/>
+      <w:r>
+        <w:rPr>
+          <w:sz w:val="40"/>
+          <w:szCs w:val="40"/>
+        </w:rPr>
+        <w:t>array</w:t>
+      </w:r>
+      <w:proofErr w:type="gramEnd"/>
+      <w:r>
+        <w:rPr>
+          <w:sz w:val="40"/>
+          <w:szCs w:val="40"/>
+        </w:rPr>
+        <w:t xml:space="preserve"> of objects. </w:t>
+      </w:r>
+      <w:proofErr w:type="gramStart"/>
+      <w:r>
+        <w:rPr>
+          <w:b/>
+          <w:bCs/>
+          <w:sz w:val="40"/>
+          <w:szCs w:val="40"/>
+        </w:rPr>
+        <w:t>map(</w:t>
+      </w:r>
+      <w:proofErr w:type="gramEnd"/>
+      <w:r>
+        <w:rPr>
+          <w:b/>
+          <w:bCs/>
+          <w:sz w:val="40"/>
+          <w:szCs w:val="40"/>
+        </w:rPr>
+        <w:t>)</w:t>
+      </w:r>
+      <w:r>
+        <w:rPr>
+          <w:sz w:val="40"/>
+          <w:szCs w:val="40"/>
+        </w:rPr>
+        <w:t xml:space="preserve">: iterate over each item of a list </w:t>
+      </w:r>
+      <w:proofErr w:type="gramStart"/>
+      <w:r>
+        <w:rPr>
+          <w:sz w:val="40"/>
+          <w:szCs w:val="40"/>
+        </w:rPr>
+        <w:t>in order to</w:t>
+      </w:r>
+      <w:proofErr w:type="gramEnd"/>
+      <w:r>
+        <w:rPr>
+          <w:sz w:val="40"/>
+          <w:szCs w:val="40"/>
+        </w:rPr>
+        <w:t xml:space="preserve"> return a new version of each item</w:t>
+      </w:r>
+    </w:p>
+    <w:p>
+      <w:pPr>
+        <w:rPr>
+          <w:sz w:val="40"/>
+          <w:szCs w:val="40"/>
+        </w:rPr>
+      </w:pPr>
+      <w:r>
+        <w:rPr>
+          <w:noProof/>
+        </w:rPr>
+        <w:drawing>
+          <wp:inline distT="0" distB="0" distL="0" distR="0" wp14:anchorId="07680DF0" wp14:editId="241F8263">
+            <wp:extent cx="3327400" cy="1435711"/>
+            <wp:effectExtent l="0" t="0" r="6350" b="0"/>
+            <wp:docPr id="855740591" name="Picture 1" descr="A screenshot of a computer code&#10;&#10;AI-generated content may be incorrect."/>
+            <wp:cNvGraphicFramePr>
+              <a:graphicFrameLocks xmlns:a="http://schemas.openxmlformats.org/drawingml/2006/main" noChangeAspect="1"/>
+            </wp:cNvGraphicFramePr>
+            <a:graphic xmlns:a="http://schemas.openxmlformats.org/drawingml/2006/main">
+              <a:graphicData uri="http://schemas.openxmlformats.org/drawingml/2006/picture">
+                <pic:pic xmlns:pic="http://schemas.openxmlformats.org/drawingml/2006/picture">
+                  <pic:nvPicPr>
+                    <pic:cNvPr id="855740591" name="Picture 1" descr="A screenshot of a computer code&#10;&#10;AI-generated content may be incorrect."/>
+                    <pic:cNvPicPr/>
+                  </pic:nvPicPr>
+                  <pic:blipFill>
+                    <a:blip r:embed="rId35"/>
+                    <a:stretch>
+                      <a:fillRect/>
+                    </a:stretch>
+                  </pic:blipFill>
+                  <pic:spPr>
+                    <a:xfrm>
+                      <a:off x="0" y="0"/>
+                      <a:ext cx="3330716" cy="1437142"/>
+                    </a:xfrm>
+                    <a:prstGeom prst="rect">
+                      <a:avLst/>
+                    </a:prstGeom>
+                  </pic:spPr>
+                </pic:pic>
+              </a:graphicData>
+            </a:graphic>
+          </wp:inline>
+        </w:drawing>
+      </w:r>
+    </w:p>
+    <w:p>
+      <w:pPr>
+        <w:rPr>
+          <w:sz w:val="40"/>
+          <w:szCs w:val="40"/>
+        </w:rPr>
+      </w:pPr>
+      <w:r>
+        <w:rPr>
+          <w:sz w:val="40"/>
+          <w:szCs w:val="40"/>
+        </w:rPr>
+        <w:t xml:space="preserve">-Render each object with its title property in React by </w:t>
+      </w:r>
+      <w:proofErr w:type="gramStart"/>
+      <w:r>
+        <w:rPr>
+          <w:sz w:val="40"/>
+          <w:szCs w:val="40"/>
+        </w:rPr>
+        <w:t>map(</w:t>
+      </w:r>
+      <w:proofErr w:type="gramEnd"/>
+      <w:r>
+        <w:rPr>
+          <w:sz w:val="40"/>
+          <w:szCs w:val="40"/>
+        </w:rPr>
+        <w:t>) in JSX:</w:t>
+      </w:r>
+    </w:p>
+    <w:p>
+      <w:pPr>
+        <w:rPr>
+          <w:sz w:val="40"/>
+          <w:szCs w:val="40"/>
+        </w:rPr>
+      </w:pPr>
+      <w:r>
+        <w:rPr>
+          <w:noProof/>
+        </w:rPr>
+        <w:lastRenderedPageBreak/>
+        <w:drawing>
+          <wp:inline distT="0" distB="0" distL="0" distR="0" wp14:anchorId="31D68BF5" wp14:editId="642449BA">
+            <wp:extent cx="2374900" cy="2929667"/>
+            <wp:effectExtent l="0" t="0" r="6350" b="4445"/>
+            <wp:docPr id="230875935" name="Picture 1" descr="A screen shot of a computer code&#10;&#10;AI-generated content may be incorrect."/>
+            <wp:cNvGraphicFramePr>
+              <a:graphicFrameLocks xmlns:a="http://schemas.openxmlformats.org/drawingml/2006/main" noChangeAspect="1"/>
+            </wp:cNvGraphicFramePr>
+            <a:graphic xmlns:a="http://schemas.openxmlformats.org/drawingml/2006/main">
+              <a:graphicData uri="http://schemas.openxmlformats.org/drawingml/2006/picture">
+                <pic:pic xmlns:pic="http://schemas.openxmlformats.org/drawingml/2006/picture">
+                  <pic:nvPicPr>
+                    <pic:cNvPr id="230875935" name="Picture 1" descr="A screen shot of a computer code&#10;&#10;AI-generated content may be incorrect."/>
+                    <pic:cNvPicPr/>
+                  </pic:nvPicPr>
+                  <pic:blipFill>
+                    <a:blip r:embed="rId36"/>
+                    <a:stretch>
+                      <a:fillRect/>
+                    </a:stretch>
+                  </pic:blipFill>
+                  <pic:spPr>
+                    <a:xfrm>
+                      <a:off x="0" y="0"/>
+                      <a:ext cx="2375691" cy="2930643"/>
+                    </a:xfrm>
+                    <a:prstGeom prst="rect">
+                      <a:avLst/>
+                    </a:prstGeom>
+                  </pic:spPr>
+                </pic:pic>
+              </a:graphicData>
+            </a:graphic>
+          </wp:inline>
+        </w:drawing>
+      </w:r>
+      <w:r>
+        <w:rPr>
+          <w:noProof/>
+        </w:rPr>
+        <w:drawing>
+          <wp:inline distT="0" distB="0" distL="0" distR="0" wp14:anchorId="1E4C281A" wp14:editId="64B96B4E">
+            <wp:extent cx="2692538" cy="2787793"/>
+            <wp:effectExtent l="0" t="0" r="0" b="0"/>
+            <wp:docPr id="1205120450" name="Picture 1" descr="A screenshot of a computer code&#10;&#10;AI-generated content may be incorrect."/>
+            <wp:cNvGraphicFramePr>
+              <a:graphicFrameLocks xmlns:a="http://schemas.openxmlformats.org/drawingml/2006/main" noChangeAspect="1"/>
+            </wp:cNvGraphicFramePr>
+            <a:graphic xmlns:a="http://schemas.openxmlformats.org/drawingml/2006/main">
+              <a:graphicData uri="http://schemas.openxmlformats.org/drawingml/2006/picture">
+                <pic:pic xmlns:pic="http://schemas.openxmlformats.org/drawingml/2006/picture">
+                  <pic:nvPicPr>
+                    <pic:cNvPr id="1205120450" name="Picture 1" descr="A screenshot of a computer code&#10;&#10;AI-generated content may be incorrect."/>
+                    <pic:cNvPicPr/>
+                  </pic:nvPicPr>
+                  <pic:blipFill>
+                    <a:blip r:embed="rId37"/>
+                    <a:stretch>
+                      <a:fillRect/>
+                    </a:stretch>
+                  </pic:blipFill>
+                  <pic:spPr>
+                    <a:xfrm>
+                      <a:off x="0" y="0"/>
+                      <a:ext cx="2692538" cy="2787793"/>
+                    </a:xfrm>
+                    <a:prstGeom prst="rect">
+                      <a:avLst/>
+                    </a:prstGeom>
+                  </pic:spPr>
+                </pic:pic>
+              </a:graphicData>
+            </a:graphic>
+          </wp:inline>
+        </w:drawing>
+      </w:r>
+    </w:p>
+    <w:p>
+      <w:pPr>
+        <w:rPr>
+          <w:sz w:val="40"/>
+          <w:szCs w:val="40"/>
+        </w:rPr>
+      </w:pPr>
+      <w:r>
+        <w:rPr>
+          <w:sz w:val="40"/>
+          <w:szCs w:val="40"/>
+        </w:rPr>
+        <w:t xml:space="preserve">-Without any </w:t>
+      </w:r>
+      <w:proofErr w:type="gramStart"/>
+      <w:r>
+        <w:rPr>
+          <w:sz w:val="40"/>
+          <w:szCs w:val="40"/>
+        </w:rPr>
+        <w:t>made up</w:t>
+      </w:r>
+      <w:proofErr w:type="gramEnd"/>
+      <w:r>
+        <w:rPr>
+          <w:sz w:val="40"/>
+          <w:szCs w:val="40"/>
+        </w:rPr>
+        <w:t xml:space="preserve"> templating syntax, it’s possible to use JS to map from a list of items to a list of HTML elements. That’s what JSX is for </w:t>
+      </w:r>
+      <w:proofErr w:type="gramStart"/>
+      <w:r>
+        <w:rPr>
+          <w:sz w:val="40"/>
+          <w:szCs w:val="40"/>
+        </w:rPr>
+        <w:t>developer</w:t>
+      </w:r>
+      <w:proofErr w:type="gramEnd"/>
+      <w:r>
+        <w:rPr>
+          <w:sz w:val="40"/>
+          <w:szCs w:val="40"/>
+        </w:rPr>
+        <w:t xml:space="preserve"> in the end: just JS mixed with HTML</w:t>
+      </w:r>
+    </w:p>
+    <w:p>
+      <w:pPr>
+        <w:rPr>
+          <w:sz w:val="40"/>
+          <w:szCs w:val="40"/>
+        </w:rPr>
+      </w:pPr>
+      <w:r>
+        <w:rPr>
+          <w:noProof/>
+        </w:rPr>
+        <w:drawing>
+          <wp:inline distT="0" distB="0" distL="0" distR="0" wp14:anchorId="116172DC" wp14:editId="0C87072C">
+            <wp:extent cx="4476750" cy="1687303"/>
+            <wp:effectExtent l="0" t="0" r="0" b="8255"/>
+            <wp:docPr id="1081152548" name="Picture 1" descr="A diagram of a diagram&#10;&#10;AI-generated content may be incorrect."/>
+            <wp:cNvGraphicFramePr>
+              <a:graphicFrameLocks xmlns:a="http://schemas.openxmlformats.org/drawingml/2006/main" noChangeAspect="1"/>
+            </wp:cNvGraphicFramePr>
+            <a:graphic xmlns:a="http://schemas.openxmlformats.org/drawingml/2006/main">
+              <a:graphicData uri="http://schemas.openxmlformats.org/drawingml/2006/picture">
+                <pic:pic xmlns:pic="http://schemas.openxmlformats.org/drawingml/2006/picture">
+                  <pic:nvPicPr>
+                    <pic:cNvPr id="1081152548" name="Picture 1" descr="A diagram of a diagram&#10;&#10;AI-generated content may be incorrect."/>
+                    <pic:cNvPicPr/>
+                  </pic:nvPicPr>
+                  <pic:blipFill>
+                    <a:blip r:embed="rId38"/>
+                    <a:stretch>
+                      <a:fillRect/>
+                    </a:stretch>
+                  </pic:blipFill>
+                  <pic:spPr>
+                    <a:xfrm>
+                      <a:off x="0" y="0"/>
+                      <a:ext cx="4479098" cy="1688188"/>
+                    </a:xfrm>
+                    <a:prstGeom prst="rect">
+                      <a:avLst/>
+                    </a:prstGeom>
+                  </pic:spPr>
+                </pic:pic>
+              </a:graphicData>
+            </a:graphic>
+          </wp:inline>
+        </w:drawing>
+      </w:r>
+    </w:p>
+    <w:p>
+      <w:pPr>
+        <w:rPr>
+          <w:sz w:val="40"/>
+          <w:szCs w:val="40"/>
+        </w:rPr>
+      </w:pPr>
+      <w:r>
+        <w:rPr>
+          <w:sz w:val="40"/>
+          <w:szCs w:val="40"/>
+        </w:rPr>
+        <w:t>-key is an HTML attribute and should be a stable identifier:</w:t>
+      </w:r>
+    </w:p>
+    <w:p>
+      <w:pPr>
+        <w:rPr>
+          <w:sz w:val="40"/>
+          <w:szCs w:val="40"/>
+        </w:rPr>
+      </w:pPr>
+      <w:r>
+        <w:rPr>
+          <w:noProof/>
+        </w:rPr>
+        <w:lastRenderedPageBreak/>
+        <w:drawing>
+          <wp:inline distT="0" distB="0" distL="0" distR="0" wp14:anchorId="70F6BED8" wp14:editId="452A76BB">
+            <wp:extent cx="3098800" cy="1834444"/>
+            <wp:effectExtent l="0" t="0" r="6350" b="0"/>
+            <wp:docPr id="1704787878" name="Picture 1" descr="A computer screen shot of a code&#10;&#10;AI-generated content may be incorrect."/>
+            <wp:cNvGraphicFramePr>
+              <a:graphicFrameLocks xmlns:a="http://schemas.openxmlformats.org/drawingml/2006/main" noChangeAspect="1"/>
+            </wp:cNvGraphicFramePr>
+            <a:graphic xmlns:a="http://schemas.openxmlformats.org/drawingml/2006/main">
+              <a:graphicData uri="http://schemas.openxmlformats.org/drawingml/2006/picture">
+                <pic:pic xmlns:pic="http://schemas.openxmlformats.org/drawingml/2006/picture">
+                  <pic:nvPicPr>
+                    <pic:cNvPr id="1704787878" name="Picture 1" descr="A computer screen shot of a code&#10;&#10;AI-generated content may be incorrect."/>
+                    <pic:cNvPicPr/>
+                  </pic:nvPicPr>
+                  <pic:blipFill>
+                    <a:blip r:embed="rId39"/>
+                    <a:stretch>
+                      <a:fillRect/>
+                    </a:stretch>
+                  </pic:blipFill>
+                  <pic:spPr>
+                    <a:xfrm>
+                      <a:off x="0" y="0"/>
+                      <a:ext cx="3103160" cy="1837025"/>
+                    </a:xfrm>
+                    <a:prstGeom prst="rect">
+                      <a:avLst/>
+                    </a:prstGeom>
+                  </pic:spPr>
+                </pic:pic>
+              </a:graphicData>
+            </a:graphic>
+          </wp:inline>
+        </w:drawing>
+      </w:r>
+    </w:p>
+    <w:p>
+      <w:pPr>
+        <w:rPr>
+          <w:sz w:val="40"/>
+          <w:szCs w:val="40"/>
+        </w:rPr>
+      </w:pPr>
+      <w:r>
+        <w:rPr>
+          <w:sz w:val="40"/>
+          <w:szCs w:val="40"/>
+        </w:rPr>
+        <w:t xml:space="preserve">+The </w:t>
+      </w:r>
+      <w:r>
+        <w:rPr>
+          <w:b/>
+          <w:bCs/>
+          <w:sz w:val="40"/>
+          <w:szCs w:val="40"/>
+        </w:rPr>
+        <w:t>key attribute</w:t>
+      </w:r>
+      <w:r>
+        <w:rPr>
+          <w:sz w:val="40"/>
+          <w:szCs w:val="40"/>
+        </w:rPr>
+        <w:t xml:space="preserve"> used for one specific reason: whenever React </w:t>
+      </w:r>
+      <w:proofErr w:type="gramStart"/>
+      <w:r>
+        <w:rPr>
+          <w:sz w:val="40"/>
+          <w:szCs w:val="40"/>
+        </w:rPr>
+        <w:t>has to</w:t>
+      </w:r>
+      <w:proofErr w:type="gramEnd"/>
+      <w:r>
+        <w:rPr>
+          <w:sz w:val="40"/>
+          <w:szCs w:val="40"/>
+        </w:rPr>
+        <w:t xml:space="preserve"> re-render a list, it checks whether an item has changed. When using keys, React can exchange the changed item.</w:t>
+      </w:r>
+    </w:p>
+    <w:p>
+      <w:pPr>
+        <w:rPr>
+          <w:sz w:val="40"/>
+          <w:szCs w:val="40"/>
+        </w:rPr>
+      </w:pPr>
+      <w:r>
+        <w:rPr>
+          <w:noProof/>
+        </w:rPr>
+        <w:drawing>
+          <wp:inline distT="0" distB="0" distL="0" distR="0" wp14:anchorId="78C5E40F" wp14:editId="2F0E707B">
+            <wp:extent cx="5029458" cy="863644"/>
+            <wp:effectExtent l="0" t="0" r="0" b="0"/>
+            <wp:docPr id="1610647528" name="Picture 1" descr="A close-up of some words&#10;&#10;AI-generated content may be incorrect."/>
+            <wp:cNvGraphicFramePr>
+              <a:graphicFrameLocks xmlns:a="http://schemas.openxmlformats.org/drawingml/2006/main" noChangeAspect="1"/>
+            </wp:cNvGraphicFramePr>
+            <a:graphic xmlns:a="http://schemas.openxmlformats.org/drawingml/2006/main">
+              <a:graphicData uri="http://schemas.openxmlformats.org/drawingml/2006/picture">
+                <pic:pic xmlns:pic="http://schemas.openxmlformats.org/drawingml/2006/picture">
+                  <pic:nvPicPr>
+                    <pic:cNvPr id="1610647528" name="Picture 1" descr="A close-up of some words&#10;&#10;AI-generated content may be incorrect."/>
+                    <pic:cNvPicPr/>
+                  </pic:nvPicPr>
+                  <pic:blipFill>
+                    <a:blip r:embed="rId40"/>
+                    <a:stretch>
+                      <a:fillRect/>
+                    </a:stretch>
+                  </pic:blipFill>
+                  <pic:spPr>
+                    <a:xfrm>
+                      <a:off x="0" y="0"/>
+                      <a:ext cx="5029458" cy="863644"/>
+                    </a:xfrm>
+                    <a:prstGeom prst="rect">
+                      <a:avLst/>
+                    </a:prstGeom>
+                  </pic:spPr>
+                </pic:pic>
+              </a:graphicData>
+            </a:graphic>
+          </wp:inline>
+        </w:drawing>
+      </w:r>
+    </w:p>
+    <w:p>
+      <w:pPr>
+        <w:rPr>
+          <w:sz w:val="40"/>
+          <w:szCs w:val="40"/>
+        </w:rPr>
+      </w:pPr>
+      <w:r>
+        <w:rPr>
+          <w:noProof/>
+        </w:rPr>
+        <w:drawing>
+          <wp:inline distT="0" distB="0" distL="0" distR="0" wp14:anchorId="42EE4E54" wp14:editId="0B0E0AEE">
+            <wp:extent cx="3263900" cy="1760788"/>
+            <wp:effectExtent l="0" t="0" r="0" b="0"/>
+            <wp:docPr id="2126217164" name="Picture 1" descr="A screenshot of a computer code&#10;&#10;AI-generated content may be incorrect."/>
+            <wp:cNvGraphicFramePr>
+              <a:graphicFrameLocks xmlns:a="http://schemas.openxmlformats.org/drawingml/2006/main" noChangeAspect="1"/>
+            </wp:cNvGraphicFramePr>
+            <a:graphic xmlns:a="http://schemas.openxmlformats.org/drawingml/2006/main">
+              <a:graphicData uri="http://schemas.openxmlformats.org/drawingml/2006/picture">
+                <pic:pic xmlns:pic="http://schemas.openxmlformats.org/drawingml/2006/picture">
+                  <pic:nvPicPr>
+                    <pic:cNvPr id="2126217164" name="Picture 1" descr="A screenshot of a computer code&#10;&#10;AI-generated content may be incorrect."/>
+                    <pic:cNvPicPr/>
+                  </pic:nvPicPr>
+                  <pic:blipFill>
+                    <a:blip r:embed="rId41"/>
+                    <a:stretch>
+                      <a:fillRect/>
+                    </a:stretch>
+                  </pic:blipFill>
+                  <pic:spPr>
+                    <a:xfrm>
+                      <a:off x="0" y="0"/>
+                      <a:ext cx="3267692" cy="1762834"/>
+                    </a:xfrm>
+                    <a:prstGeom prst="rect">
+                      <a:avLst/>
+                    </a:prstGeom>
+                  </pic:spPr>
+                </pic:pic>
+              </a:graphicData>
+            </a:graphic>
+          </wp:inline>
+        </w:drawing>
+      </w:r>
+    </w:p>
+    <w:p>
+      <w:pPr>
+        <w:rPr>
+          <w:sz w:val="40"/>
+          <w:szCs w:val="40"/>
+        </w:rPr>
+      </w:pPr>
+      <w:r>
+        <w:rPr>
+          <w:sz w:val="40"/>
+          <w:szCs w:val="40"/>
+        </w:rPr>
+        <w:t>+Using index should be avoided though, because it comes with the same rendering performance issues, it can cause actual bugs in UI when order of items got changed.</w:t>
+      </w:r>
+    </w:p>
+    <w:p>
+      <w:pPr>
+        <w:rPr>
+          <w:sz w:val="40"/>
+          <w:szCs w:val="40"/>
+        </w:rPr>
+      </w:pPr>
+      <w:r>
+        <w:rPr>
+          <w:noProof/>
+        </w:rPr>
+        <w:lastRenderedPageBreak/>
+        <w:drawing>
+          <wp:inline distT="0" distB="0" distL="0" distR="0" wp14:anchorId="64F032D7" wp14:editId="7AA31593">
+            <wp:extent cx="2730640" cy="2209914"/>
+            <wp:effectExtent l="0" t="0" r="0" b="0"/>
+            <wp:docPr id="956068663" name="Picture 1" descr="A computer screen shot of a program&#10;&#10;AI-generated content may be incorrect."/>
+            <wp:cNvGraphicFramePr>
+              <a:graphicFrameLocks xmlns:a="http://schemas.openxmlformats.org/drawingml/2006/main" noChangeAspect="1"/>
+            </wp:cNvGraphicFramePr>
+            <a:graphic xmlns:a="http://schemas.openxmlformats.org/drawingml/2006/main">
+              <a:graphicData uri="http://schemas.openxmlformats.org/drawingml/2006/picture">
+                <pic:pic xmlns:pic="http://schemas.openxmlformats.org/drawingml/2006/picture">
+                  <pic:nvPicPr>
+                    <pic:cNvPr id="956068663" name="Picture 1" descr="A computer screen shot of a program&#10;&#10;AI-generated content may be incorrect."/>
+                    <pic:cNvPicPr/>
+                  </pic:nvPicPr>
+                  <pic:blipFill>
+                    <a:blip r:embed="rId42"/>
+                    <a:stretch>
+                      <a:fillRect/>
+                    </a:stretch>
+                  </pic:blipFill>
+                  <pic:spPr>
+                    <a:xfrm>
+                      <a:off x="0" y="0"/>
+                      <a:ext cx="2730640" cy="2209914"/>
+                    </a:xfrm>
+                    <a:prstGeom prst="rect">
+                      <a:avLst/>
+                    </a:prstGeom>
+                  </pic:spPr>
+                </pic:pic>
+              </a:graphicData>
+            </a:graphic>
+          </wp:inline>
+        </w:drawing>
+      </w:r>
     </w:p>
     <w:p>
       <w:pPr>
         <w:pStyle w:val="Heading1"/>
       </w:pPr>
       <w:r>
+        <w:t>1.10 Meet another React Component</w:t>
+      </w:r>
+    </w:p>
+    <w:p>
+      <w:pPr>
+        <w:rPr>
+          <w:sz w:val="40"/>
+          <w:szCs w:val="40"/>
+        </w:rPr>
+      </w:pPr>
+      <w:r>
+        <w:rPr>
+          <w:sz w:val="40"/>
+          <w:szCs w:val="40"/>
+        </w:rPr>
+        <w:t>-Instead of making one component larger and more complex, we’ll split one component into multiple components. We will start with a new List component which extracts functionalities from App component:</w:t>
+      </w:r>
+    </w:p>
+    <w:p>
+      <w:pPr>
+        <w:rPr>
+          <w:sz w:val="40"/>
+          <w:szCs w:val="40"/>
+        </w:rPr>
+      </w:pPr>
+      <w:r>
+        <w:rPr>
+          <w:noProof/>
+        </w:rPr>
+        <w:drawing>
+          <wp:inline distT="0" distB="0" distL="0" distR="0" wp14:anchorId="556D1B4A" wp14:editId="022A0714">
+            <wp:extent cx="2400300" cy="2675909"/>
+            <wp:effectExtent l="0" t="0" r="0" b="0"/>
+            <wp:docPr id="707490898" name="Picture 1" descr="A screen shot of a computer program&#10;&#10;AI-generated content may be incorrect."/>
+            <wp:cNvGraphicFramePr>
+              <a:graphicFrameLocks xmlns:a="http://schemas.openxmlformats.org/drawingml/2006/main" noChangeAspect="1"/>
+            </wp:cNvGraphicFramePr>
+            <a:graphic xmlns:a="http://schemas.openxmlformats.org/drawingml/2006/main">
+              <a:graphicData uri="http://schemas.openxmlformats.org/drawingml/2006/picture">
+                <pic:pic xmlns:pic="http://schemas.openxmlformats.org/drawingml/2006/picture">
+                  <pic:nvPicPr>
+                    <pic:cNvPr id="707490898" name="Picture 1" descr="A screen shot of a computer program&#10;&#10;AI-generated content may be incorrect."/>
+                    <pic:cNvPicPr/>
+                  </pic:nvPicPr>
+                  <pic:blipFill>
+                    <a:blip r:embed="rId43"/>
+                    <a:stretch>
+                      <a:fillRect/>
+                    </a:stretch>
+                  </pic:blipFill>
+                  <pic:spPr>
+                    <a:xfrm>
+                      <a:off x="0" y="0"/>
+                      <a:ext cx="2401567" cy="2677322"/>
+                    </a:xfrm>
+                    <a:prstGeom prst="rect">
+                      <a:avLst/>
+                    </a:prstGeom>
+                  </pic:spPr>
+                </pic:pic>
+              </a:graphicData>
+            </a:graphic>
+          </wp:inline>
+        </w:drawing>
+      </w:r>
+    </w:p>
+    <w:p>
+      <w:pPr>
+        <w:rPr>
+          <w:sz w:val="40"/>
+          <w:szCs w:val="40"/>
+        </w:rPr>
+      </w:pPr>
+      <w:r>
+        <w:rPr>
+          <w:sz w:val="40"/>
+          <w:szCs w:val="40"/>
+        </w:rPr>
+        <w:t>-List component can be used in App:</w:t>
+      </w:r>
+    </w:p>
+    <w:p>
+      <w:pPr>
+        <w:rPr>
+          <w:sz w:val="40"/>
+          <w:szCs w:val="40"/>
+        </w:rPr>
+      </w:pPr>
+      <w:r>
+        <w:rPr>
+          <w:noProof/>
+        </w:rPr>
         <w:lastRenderedPageBreak/>
-        <w:t>1.10 Meet another React Component</w:t>
-      </w:r>
-    </w:p>
-    <w:p>
-      <w:pPr>
-        <w:rPr>
-          <w:sz w:val="40"/>
-          <w:szCs w:val="40"/>
-        </w:rPr>
-      </w:pPr>
+        <w:drawing>
+          <wp:inline distT="0" distB="0" distL="0" distR="0" wp14:anchorId="612864C4" wp14:editId="402F20B7">
+            <wp:extent cx="2527300" cy="2185614"/>
+            <wp:effectExtent l="0" t="0" r="6350" b="5715"/>
+            <wp:docPr id="407364527" name="Picture 1" descr="A screenshot of a computer code&#10;&#10;AI-generated content may be incorrect."/>
+            <wp:cNvGraphicFramePr>
+              <a:graphicFrameLocks xmlns:a="http://schemas.openxmlformats.org/drawingml/2006/main" noChangeAspect="1"/>
+            </wp:cNvGraphicFramePr>
+            <a:graphic xmlns:a="http://schemas.openxmlformats.org/drawingml/2006/main">
+              <a:graphicData uri="http://schemas.openxmlformats.org/drawingml/2006/picture">
+                <pic:pic xmlns:pic="http://schemas.openxmlformats.org/drawingml/2006/picture">
+                  <pic:nvPicPr>
+                    <pic:cNvPr id="407364527" name="Picture 1" descr="A screenshot of a computer code&#10;&#10;AI-generated content may be incorrect."/>
+                    <pic:cNvPicPr/>
+                  </pic:nvPicPr>
+                  <pic:blipFill>
+                    <a:blip r:embed="rId44"/>
+                    <a:stretch>
+                      <a:fillRect/>
+                    </a:stretch>
+                  </pic:blipFill>
+                  <pic:spPr>
+                    <a:xfrm>
+                      <a:off x="0" y="0"/>
+                      <a:ext cx="2529439" cy="2187463"/>
+                    </a:xfrm>
+                    <a:prstGeom prst="rect">
+                      <a:avLst/>
+                    </a:prstGeom>
+                  </pic:spPr>
+                </pic:pic>
+              </a:graphicData>
+            </a:graphic>
+          </wp:inline>
+        </w:drawing>
+      </w:r>
+    </w:p>
+    <w:p>
+      <w:pPr>
+        <w:rPr>
+          <w:sz w:val="40"/>
+          <w:szCs w:val="40"/>
+        </w:rPr>
+      </w:pPr>
+      <w:r>
+        <w:rPr>
+          <w:sz w:val="40"/>
+          <w:szCs w:val="40"/>
+        </w:rPr>
+        <w:t>-Create Search component:</w:t>
+      </w:r>
+    </w:p>
+    <w:p>
+      <w:pPr>
+        <w:rPr>
+          <w:sz w:val="40"/>
+          <w:szCs w:val="40"/>
+        </w:rPr>
+      </w:pPr>
+      <w:r>
+        <w:rPr>
+          <w:noProof/>
+        </w:rPr>
+        <w:drawing>
+          <wp:inline distT="0" distB="0" distL="0" distR="0" wp14:anchorId="3AF50320" wp14:editId="08289169">
+            <wp:extent cx="2768742" cy="3029106"/>
+            <wp:effectExtent l="0" t="0" r="0" b="0"/>
+            <wp:docPr id="657379909" name="Picture 1" descr="A screenshot of a computer code&#10;&#10;AI-generated content may be incorrect."/>
+            <wp:cNvGraphicFramePr>
+              <a:graphicFrameLocks xmlns:a="http://schemas.openxmlformats.org/drawingml/2006/main" noChangeAspect="1"/>
+            </wp:cNvGraphicFramePr>
+            <a:graphic xmlns:a="http://schemas.openxmlformats.org/drawingml/2006/main">
+              <a:graphicData uri="http://schemas.openxmlformats.org/drawingml/2006/picture">
+                <pic:pic xmlns:pic="http://schemas.openxmlformats.org/drawingml/2006/picture">
+                  <pic:nvPicPr>
+                    <pic:cNvPr id="657379909" name="Picture 1" descr="A screenshot of a computer code&#10;&#10;AI-generated content may be incorrect."/>
+                    <pic:cNvPicPr/>
+                  </pic:nvPicPr>
+                  <pic:blipFill>
+                    <a:blip r:embed="rId45"/>
+                    <a:stretch>
+                      <a:fillRect/>
+                    </a:stretch>
+                  </pic:blipFill>
+                  <pic:spPr>
+                    <a:xfrm>
+                      <a:off x="0" y="0"/>
+                      <a:ext cx="2768742" cy="3029106"/>
+                    </a:xfrm>
+                    <a:prstGeom prst="rect">
+                      <a:avLst/>
+                    </a:prstGeom>
+                  </pic:spPr>
+                </pic:pic>
+              </a:graphicData>
+            </a:graphic>
+          </wp:inline>
+        </w:drawing>
+      </w:r>
+      <w:r>
+        <w:rPr>
+          <w:noProof/>
+        </w:rPr>
+        <w:drawing>
+          <wp:inline distT="0" distB="0" distL="0" distR="0" wp14:anchorId="09E4D87B" wp14:editId="7C302920">
+            <wp:extent cx="2375022" cy="622332"/>
+            <wp:effectExtent l="0" t="0" r="6350" b="6350"/>
+            <wp:docPr id="1778570346" name="Picture 1" descr="A black text on a white background&#10;&#10;AI-generated content may be incorrect."/>
+            <wp:cNvGraphicFramePr>
+              <a:graphicFrameLocks xmlns:a="http://schemas.openxmlformats.org/drawingml/2006/main" noChangeAspect="1"/>
+            </wp:cNvGraphicFramePr>
+            <a:graphic xmlns:a="http://schemas.openxmlformats.org/drawingml/2006/main">
+              <a:graphicData uri="http://schemas.openxmlformats.org/drawingml/2006/picture">
+                <pic:pic xmlns:pic="http://schemas.openxmlformats.org/drawingml/2006/picture">
+                  <pic:nvPicPr>
+                    <pic:cNvPr id="1778570346" name="Picture 1" descr="A black text on a white background&#10;&#10;AI-generated content may be incorrect."/>
+                    <pic:cNvPicPr/>
+                  </pic:nvPicPr>
+                  <pic:blipFill>
+                    <a:blip r:embed="rId46"/>
+                    <a:stretch>
+                      <a:fillRect/>
+                    </a:stretch>
+                  </pic:blipFill>
+                  <pic:spPr>
+                    <a:xfrm>
+                      <a:off x="0" y="0"/>
+                      <a:ext cx="2375022" cy="622332"/>
+                    </a:xfrm>
+                    <a:prstGeom prst="rect">
+                      <a:avLst/>
+                    </a:prstGeom>
+                  </pic:spPr>
+                </pic:pic>
+              </a:graphicData>
+            </a:graphic>
+          </wp:inline>
+        </w:drawing>
+      </w:r>
+    </w:p>
+    <w:p>
+      <w:pPr>
+        <w:rPr>
+          <w:sz w:val="40"/>
+          <w:szCs w:val="40"/>
+        </w:rPr>
+      </w:pPr>
+      <w:r>
+        <w:rPr>
+          <w:sz w:val="40"/>
+          <w:szCs w:val="40"/>
+        </w:rPr>
+        <w:t>-React app consists of many hierarchical components</w:t>
+      </w:r>
+    </w:p>
+    <w:p>
+      <w:pPr>
+        <w:rPr>
+          <w:sz w:val="40"/>
+          <w:szCs w:val="40"/>
+        </w:rPr>
+      </w:pPr>
+      <w:r>
+        <w:rPr>
+          <w:noProof/>
+        </w:rPr>
+        <w:lastRenderedPageBreak/>
+        <w:drawing>
+          <wp:inline distT="0" distB="0" distL="0" distR="0" wp14:anchorId="65043B61" wp14:editId="33D81E67">
+            <wp:extent cx="4610100" cy="2065001"/>
+            <wp:effectExtent l="0" t="0" r="0" b="0"/>
+            <wp:docPr id="736765663" name="Picture 1" descr="A diagram of a child development&#10;&#10;AI-generated content may be incorrect."/>
+            <wp:cNvGraphicFramePr>
+              <a:graphicFrameLocks xmlns:a="http://schemas.openxmlformats.org/drawingml/2006/main" noChangeAspect="1"/>
+            </wp:cNvGraphicFramePr>
+            <a:graphic xmlns:a="http://schemas.openxmlformats.org/drawingml/2006/main">
+              <a:graphicData uri="http://schemas.openxmlformats.org/drawingml/2006/picture">
+                <pic:pic xmlns:pic="http://schemas.openxmlformats.org/drawingml/2006/picture">
+                  <pic:nvPicPr>
+                    <pic:cNvPr id="736765663" name="Picture 1" descr="A diagram of a child development&#10;&#10;AI-generated content may be incorrect."/>
+                    <pic:cNvPicPr/>
+                  </pic:nvPicPr>
+                  <pic:blipFill>
+                    <a:blip r:embed="rId47"/>
+                    <a:stretch>
+                      <a:fillRect/>
+                    </a:stretch>
+                  </pic:blipFill>
+                  <pic:spPr>
+                    <a:xfrm>
+                      <a:off x="0" y="0"/>
+                      <a:ext cx="4613791" cy="2066654"/>
+                    </a:xfrm>
+                    <a:prstGeom prst="rect">
+                      <a:avLst/>
+                    </a:prstGeom>
+                  </pic:spPr>
+                </pic:pic>
+              </a:graphicData>
+            </a:graphic>
+          </wp:inline>
+        </w:drawing>
+      </w:r>
     </w:p>
     <w:p>
       <w:pPr>
@@ -1209,6 +4578,292 @@
           <w:szCs w:val="40"/>
         </w:rPr>
       </w:pPr>
+      <w:r>
+        <w:rPr>
+          <w:sz w:val="40"/>
+          <w:szCs w:val="40"/>
+        </w:rPr>
+        <w:t>-A class is most often used in OOP languages. JS as a multi-paradigm programming language allows functional programming and OOP to co-exist side-by-side.</w:t>
+      </w:r>
+    </w:p>
+    <w:p>
+      <w:pPr>
+        <w:rPr>
+          <w:sz w:val="40"/>
+          <w:szCs w:val="40"/>
+        </w:rPr>
+      </w:pPr>
+      <w:r>
+        <w:rPr>
+          <w:noProof/>
+        </w:rPr>
+        <w:drawing>
+          <wp:inline distT="0" distB="0" distL="0" distR="0" wp14:anchorId="21B9C58C" wp14:editId="603F791F">
+            <wp:extent cx="2838596" cy="1765391"/>
+            <wp:effectExtent l="0" t="0" r="0" b="6350"/>
+            <wp:docPr id="810896525" name="Picture 1" descr="A computer screen shot of a code&#10;&#10;AI-generated content may be incorrect."/>
+            <wp:cNvGraphicFramePr>
+              <a:graphicFrameLocks xmlns:a="http://schemas.openxmlformats.org/drawingml/2006/main" noChangeAspect="1"/>
+            </wp:cNvGraphicFramePr>
+            <a:graphic xmlns:a="http://schemas.openxmlformats.org/drawingml/2006/main">
+              <a:graphicData uri="http://schemas.openxmlformats.org/drawingml/2006/picture">
+                <pic:pic xmlns:pic="http://schemas.openxmlformats.org/drawingml/2006/picture">
+                  <pic:nvPicPr>
+                    <pic:cNvPr id="810896525" name="Picture 1" descr="A computer screen shot of a code&#10;&#10;AI-generated content may be incorrect."/>
+                    <pic:cNvPicPr/>
+                  </pic:nvPicPr>
+                  <pic:blipFill>
+                    <a:blip r:embed="rId48"/>
+                    <a:stretch>
+                      <a:fillRect/>
+                    </a:stretch>
+                  </pic:blipFill>
+                  <pic:spPr>
+                    <a:xfrm>
+                      <a:off x="0" y="0"/>
+                      <a:ext cx="2838596" cy="1765391"/>
+                    </a:xfrm>
+                    <a:prstGeom prst="rect">
+                      <a:avLst/>
+                    </a:prstGeom>
+                  </pic:spPr>
+                </pic:pic>
+              </a:graphicData>
+            </a:graphic>
+          </wp:inline>
+        </w:drawing>
+      </w:r>
+    </w:p>
+    <w:p>
+      <w:pPr>
+        <w:rPr>
+          <w:sz w:val="40"/>
+          <w:szCs w:val="40"/>
+        </w:rPr>
+      </w:pPr>
+      <w:r>
+        <w:rPr>
+          <w:noProof/>
+        </w:rPr>
+        <w:drawing>
+          <wp:inline distT="0" distB="0" distL="0" distR="0" wp14:anchorId="5CF8165D" wp14:editId="74A57A2B">
+            <wp:extent cx="2686188" cy="1454225"/>
+            <wp:effectExtent l="0" t="0" r="0" b="0"/>
+            <wp:docPr id="1819260094" name="Picture 1" descr="A screen shot of a computer code&#10;&#10;AI-generated content may be incorrect."/>
+            <wp:cNvGraphicFramePr>
+              <a:graphicFrameLocks xmlns:a="http://schemas.openxmlformats.org/drawingml/2006/main" noChangeAspect="1"/>
+            </wp:cNvGraphicFramePr>
+            <a:graphic xmlns:a="http://schemas.openxmlformats.org/drawingml/2006/main">
+              <a:graphicData uri="http://schemas.openxmlformats.org/drawingml/2006/picture">
+                <pic:pic xmlns:pic="http://schemas.openxmlformats.org/drawingml/2006/picture">
+                  <pic:nvPicPr>
+                    <pic:cNvPr id="1819260094" name="Picture 1" descr="A screen shot of a computer code&#10;&#10;AI-generated content may be incorrect."/>
+                    <pic:cNvPicPr/>
+                  </pic:nvPicPr>
+                  <pic:blipFill>
+                    <a:blip r:embed="rId49"/>
+                    <a:stretch>
+                      <a:fillRect/>
+                    </a:stretch>
+                  </pic:blipFill>
+                  <pic:spPr>
+                    <a:xfrm>
+                      <a:off x="0" y="0"/>
+                      <a:ext cx="2686188" cy="1454225"/>
+                    </a:xfrm>
+                    <a:prstGeom prst="rect">
+                      <a:avLst/>
+                    </a:prstGeom>
+                  </pic:spPr>
+                </pic:pic>
+              </a:graphicData>
+            </a:graphic>
+          </wp:inline>
+        </w:drawing>
+      </w:r>
+      <w:r>
+        <w:rPr>
+          <w:noProof/>
+        </w:rPr>
+        <w:drawing>
+          <wp:inline distT="0" distB="0" distL="0" distR="0" wp14:anchorId="59C71105" wp14:editId="2E7FB893">
+            <wp:extent cx="2800494" cy="793791"/>
+            <wp:effectExtent l="0" t="0" r="0" b="6350"/>
+            <wp:docPr id="445867933" name="Picture 1" descr="A close-up of a computer code&#10;&#10;AI-generated content may be incorrect."/>
+            <wp:cNvGraphicFramePr>
+              <a:graphicFrameLocks xmlns:a="http://schemas.openxmlformats.org/drawingml/2006/main" noChangeAspect="1"/>
+            </wp:cNvGraphicFramePr>
+            <a:graphic xmlns:a="http://schemas.openxmlformats.org/drawingml/2006/main">
+              <a:graphicData uri="http://schemas.openxmlformats.org/drawingml/2006/picture">
+                <pic:pic xmlns:pic="http://schemas.openxmlformats.org/drawingml/2006/picture">
+                  <pic:nvPicPr>
+                    <pic:cNvPr id="445867933" name="Picture 1" descr="A close-up of a computer code&#10;&#10;AI-generated content may be incorrect."/>
+                    <pic:cNvPicPr/>
+                  </pic:nvPicPr>
+                  <pic:blipFill>
+                    <a:blip r:embed="rId50"/>
+                    <a:stretch>
+                      <a:fillRect/>
+                    </a:stretch>
+                  </pic:blipFill>
+                  <pic:spPr>
+                    <a:xfrm>
+                      <a:off x="0" y="0"/>
+                      <a:ext cx="2800494" cy="793791"/>
+                    </a:xfrm>
+                    <a:prstGeom prst="rect">
+                      <a:avLst/>
+                    </a:prstGeom>
+                  </pic:spPr>
+                </pic:pic>
+              </a:graphicData>
+            </a:graphic>
+          </wp:inline>
+        </w:drawing>
+      </w:r>
+    </w:p>
+    <w:p>
+      <w:pPr>
+        <w:rPr>
+          <w:sz w:val="40"/>
+          <w:szCs w:val="40"/>
+        </w:rPr>
+      </w:pPr>
+      <w:r>
+        <w:rPr>
+          <w:sz w:val="40"/>
+          <w:szCs w:val="40"/>
+        </w:rPr>
+        <w:lastRenderedPageBreak/>
+        <w:t xml:space="preserve">-The concept of JS class with declaration and instantiation is </w:t>
+      </w:r>
+      <w:proofErr w:type="gramStart"/>
+      <w:r>
+        <w:rPr>
+          <w:sz w:val="40"/>
+          <w:szCs w:val="40"/>
+        </w:rPr>
+        <w:t>similar to</w:t>
+      </w:r>
+      <w:proofErr w:type="gramEnd"/>
+      <w:r>
+        <w:rPr>
+          <w:sz w:val="40"/>
+          <w:szCs w:val="40"/>
+        </w:rPr>
+        <w:t xml:space="preserve"> React component, which also has only one component declaration, but can have multiple component instances:</w:t>
+      </w:r>
+    </w:p>
+    <w:p>
+      <w:pPr>
+        <w:rPr>
+          <w:sz w:val="40"/>
+          <w:szCs w:val="40"/>
+        </w:rPr>
+      </w:pPr>
+      <w:r>
+        <w:rPr>
+          <w:noProof/>
+        </w:rPr>
+        <w:drawing>
+          <wp:inline distT="0" distB="0" distL="0" distR="0" wp14:anchorId="56B26FEF" wp14:editId="0A663267">
+            <wp:extent cx="3372023" cy="2686188"/>
+            <wp:effectExtent l="0" t="0" r="0" b="0"/>
+            <wp:docPr id="891821417" name="Picture 1" descr="A screenshot of a computer program&#10;&#10;AI-generated content may be incorrect."/>
+            <wp:cNvGraphicFramePr>
+              <a:graphicFrameLocks xmlns:a="http://schemas.openxmlformats.org/drawingml/2006/main" noChangeAspect="1"/>
+            </wp:cNvGraphicFramePr>
+            <a:graphic xmlns:a="http://schemas.openxmlformats.org/drawingml/2006/main">
+              <a:graphicData uri="http://schemas.openxmlformats.org/drawingml/2006/picture">
+                <pic:pic xmlns:pic="http://schemas.openxmlformats.org/drawingml/2006/picture">
+                  <pic:nvPicPr>
+                    <pic:cNvPr id="891821417" name="Picture 1" descr="A screenshot of a computer program&#10;&#10;AI-generated content may be incorrect."/>
+                    <pic:cNvPicPr/>
+                  </pic:nvPicPr>
+                  <pic:blipFill>
+                    <a:blip r:embed="rId51"/>
+                    <a:stretch>
+                      <a:fillRect/>
+                    </a:stretch>
+                  </pic:blipFill>
+                  <pic:spPr>
+                    <a:xfrm>
+                      <a:off x="0" y="0"/>
+                      <a:ext cx="3372023" cy="2686188"/>
+                    </a:xfrm>
+                    <a:prstGeom prst="rect">
+                      <a:avLst/>
+                    </a:prstGeom>
+                  </pic:spPr>
+                </pic:pic>
+              </a:graphicData>
+            </a:graphic>
+          </wp:inline>
+        </w:drawing>
+      </w:r>
+    </w:p>
+    <w:p>
+      <w:pPr>
+        <w:rPr>
+          <w:sz w:val="40"/>
+          <w:szCs w:val="40"/>
+        </w:rPr>
+      </w:pPr>
+      <w:r>
+        <w:rPr>
+          <w:sz w:val="40"/>
+          <w:szCs w:val="40"/>
+        </w:rPr>
+        <w:t xml:space="preserve">-One we defined </w:t>
+      </w:r>
+      <w:proofErr w:type="gramStart"/>
+      <w:r>
+        <w:rPr>
+          <w:sz w:val="40"/>
+          <w:szCs w:val="40"/>
+        </w:rPr>
+        <w:t>component,</w:t>
+      </w:r>
+      <w:proofErr w:type="gramEnd"/>
+      <w:r>
+        <w:rPr>
+          <w:sz w:val="40"/>
+          <w:szCs w:val="40"/>
+        </w:rPr>
+        <w:t xml:space="preserve"> we can use it as an element in JSX. The element produces an instance of component. You can create as many instances of a component as you want </w:t>
+      </w:r>
+      <w:proofErr w:type="gramStart"/>
+      <w:r>
+        <w:rPr>
+          <w:sz w:val="40"/>
+          <w:szCs w:val="40"/>
+        </w:rPr>
+        <w:t>as long as</w:t>
+      </w:r>
+      <w:proofErr w:type="gramEnd"/>
+      <w:r>
+        <w:rPr>
+          <w:sz w:val="40"/>
+          <w:szCs w:val="40"/>
+        </w:rPr>
+        <w:t xml:space="preserve"> you have a component declaration. It’s not much different from JS class declare + instantiate. But technically JS class and React </w:t>
+      </w:r>
+      <w:proofErr w:type="gramStart"/>
+      <w:r>
+        <w:rPr>
+          <w:sz w:val="40"/>
+          <w:szCs w:val="40"/>
+        </w:rPr>
+        <w:t>component</w:t>
+      </w:r>
+      <w:proofErr w:type="gramEnd"/>
+      <w:r>
+        <w:rPr>
+          <w:sz w:val="40"/>
+          <w:szCs w:val="40"/>
+        </w:rPr>
+        <w:t xml:space="preserve"> are not the same.</w:t>
+      </w:r>
     </w:p>
     <w:p>
       <w:pPr>
@@ -1231,6 +4886,7 @@
         <w:pStyle w:val="Heading1"/>
       </w:pPr>
       <w:r>
+        <w:lastRenderedPageBreak/>
         <w:t>1.13 React Props</w:t>
       </w:r>
     </w:p>
@@ -1311,8 +4967,56 @@
         <w:pStyle w:val="Heading1"/>
       </w:pPr>
       <w:r>
+        <w:t>1.18 Props Handling (Advanced)</w:t>
+      </w:r>
+    </w:p>
+    <w:p>
+      <w:pPr>
+        <w:rPr>
+          <w:sz w:val="40"/>
+          <w:szCs w:val="40"/>
+        </w:rPr>
+      </w:pPr>
+    </w:p>
+    <w:p>
+      <w:pPr>
+        <w:pStyle w:val="Heading1"/>
+      </w:pPr>
+      <w:r>
+        <w:t>1.19 React Side-Effects</w:t>
+      </w:r>
+    </w:p>
+    <w:p>
+      <w:pPr>
+        <w:rPr>
+          <w:sz w:val="40"/>
+          <w:szCs w:val="40"/>
+        </w:rPr>
+      </w:pPr>
+    </w:p>
+    <w:p>
+      <w:pPr>
+        <w:pStyle w:val="Heading1"/>
+      </w:pPr>
+      <w:r>
+        <w:t xml:space="preserve">1.20 React Custom Hooks (Advanced) </w:t>
+      </w:r>
+    </w:p>
+    <w:p>
+      <w:pPr>
+        <w:rPr>
+          <w:sz w:val="40"/>
+          <w:szCs w:val="40"/>
+        </w:rPr>
+      </w:pPr>
+    </w:p>
+    <w:p>
+      <w:pPr>
+        <w:pStyle w:val="Heading1"/>
+      </w:pPr>
+      <w:r>
         <w:lastRenderedPageBreak/>
-        <w:t>1.18 Props Handling (Advanced)</w:t>
+        <w:t>1.21 React Fragments</w:t>
       </w:r>
     </w:p>
     <w:p>
@@ -1328,7 +5032,7 @@
         <w:pStyle w:val="Heading1"/>
       </w:pPr>
       <w:r>
-        <w:t>1.19 React Side-Effects</w:t>
+        <w:t>1.22 Reusable React Component</w:t>
       </w:r>
     </w:p>
     <w:p>
@@ -1344,7 +5048,7 @@
         <w:pStyle w:val="Heading1"/>
       </w:pPr>
       <w:r>
-        <w:t xml:space="preserve">1.20 React Custom Hooks (Advanced) </w:t>
+        <w:t>1.23 React Component Composition</w:t>
       </w:r>
     </w:p>
     <w:p>
@@ -1360,7 +5064,7 @@
         <w:pStyle w:val="Heading1"/>
       </w:pPr>
       <w:r>
-        <w:t>1.21 React Fragments</w:t>
+        <w:t>1.24 Imperative React</w:t>
       </w:r>
     </w:p>
     <w:p>
@@ -1376,7 +5080,7 @@
         <w:pStyle w:val="Heading1"/>
       </w:pPr>
       <w:r>
-        <w:t>1.22 Reusable React Component</w:t>
+        <w:t>1.25 Inline Handler in JSX</w:t>
       </w:r>
     </w:p>
     <w:p>
@@ -1392,7 +5096,7 @@
         <w:pStyle w:val="Heading1"/>
       </w:pPr>
       <w:r>
-        <w:t>1.23 React Component Composition</w:t>
+        <w:t>1.26 React Asynchronous Data</w:t>
       </w:r>
     </w:p>
     <w:p>
@@ -1408,7 +5112,7 @@
         <w:pStyle w:val="Heading1"/>
       </w:pPr>
       <w:r>
-        <w:t>1.24 Imperative React</w:t>
+        <w:t>1.27 React Conditional Rendering</w:t>
       </w:r>
     </w:p>
     <w:p>
@@ -1424,7 +5128,7 @@
         <w:pStyle w:val="Heading1"/>
       </w:pPr>
       <w:r>
-        <w:t>1.25 Inline Handler in JSX</w:t>
+        <w:t>1.28 React Advanced State</w:t>
       </w:r>
     </w:p>
     <w:p>
@@ -1441,7 +5145,7 @@
       </w:pPr>
       <w:r>
         <w:lastRenderedPageBreak/>
-        <w:t>1.26 React Asynchronous Data</w:t>
+        <w:t>1.29 React Impossible States</w:t>
       </w:r>
     </w:p>
     <w:p>
@@ -1457,7 +5161,7 @@
         <w:pStyle w:val="Heading1"/>
       </w:pPr>
       <w:r>
-        <w:t>1.27 React Conditional Rendering</w:t>
+        <w:t>1.30 Data Fetching with React</w:t>
       </w:r>
     </w:p>
     <w:p>
@@ -1473,7 +5177,7 @@
         <w:pStyle w:val="Heading1"/>
       </w:pPr>
       <w:r>
-        <w:t>1.28 React Advanced State</w:t>
+        <w:t>1.31 Data Re-Fetching in React</w:t>
       </w:r>
     </w:p>
     <w:p>
@@ -1489,7 +5193,15 @@
         <w:pStyle w:val="Heading1"/>
       </w:pPr>
       <w:r>
-        <w:t>1.29 React Impossible States</w:t>
+        <w:t xml:space="preserve">1.32 </w:t>
+      </w:r>
+      <w:proofErr w:type="spellStart"/>
+      <w:r>
+        <w:t>Memoized</w:t>
+      </w:r>
+      <w:proofErr w:type="spellEnd"/>
+      <w:r>
+        <w:t xml:space="preserve"> Functions in React (Advanced)</w:t>
       </w:r>
     </w:p>
     <w:p>
@@ -1505,7 +5217,7 @@
         <w:pStyle w:val="Heading1"/>
       </w:pPr>
       <w:r>
-        <w:t>1.30 Data Fetching with React</w:t>
+        <w:t>1.33 Explicit Data Fetching with React</w:t>
       </w:r>
     </w:p>
     <w:p>
@@ -1521,63 +5233,6 @@
         <w:pStyle w:val="Heading1"/>
       </w:pPr>
       <w:r>
-        <w:t>1.31 Data Re-Fetching in React</w:t>
-      </w:r>
-    </w:p>
-    <w:p>
-      <w:pPr>
-        <w:rPr>
-          <w:sz w:val="40"/>
-          <w:szCs w:val="40"/>
-        </w:rPr>
-      </w:pPr>
-    </w:p>
-    <w:p>
-      <w:pPr>
-        <w:pStyle w:val="Heading1"/>
-      </w:pPr>
-      <w:r>
-        <w:t xml:space="preserve">1.32 </w:t>
-      </w:r>
-      <w:proofErr w:type="spellStart"/>
-      <w:r>
-        <w:t>Memoized</w:t>
-      </w:r>
-      <w:proofErr w:type="spellEnd"/>
-      <w:r>
-        <w:t xml:space="preserve"> Functions in React (Advanced)</w:t>
-      </w:r>
-    </w:p>
-    <w:p>
-      <w:pPr>
-        <w:rPr>
-          <w:sz w:val="40"/>
-          <w:szCs w:val="40"/>
-        </w:rPr>
-      </w:pPr>
-    </w:p>
-    <w:p>
-      <w:pPr>
-        <w:pStyle w:val="Heading1"/>
-      </w:pPr>
-      <w:r>
-        <w:t>1.33 Explicit Data Fetching with React</w:t>
-      </w:r>
-    </w:p>
-    <w:p>
-      <w:pPr>
-        <w:rPr>
-          <w:sz w:val="40"/>
-          <w:szCs w:val="40"/>
-        </w:rPr>
-      </w:pPr>
-    </w:p>
-    <w:p>
-      <w:pPr>
-        <w:pStyle w:val="Heading1"/>
-      </w:pPr>
-      <w:r>
-        <w:lastRenderedPageBreak/>
         <w:t>1.34 Third-Party Libraries in React</w:t>
       </w:r>
     </w:p>

</xml_diff>

<commit_message>
React Update to 1.30
</commit_message>
<xml_diff>
--- a/3.React/RoadToReact/1.docx
+++ b/3.React/RoadToReact/1.docx
@@ -1,6 +1,6 @@
 
 <file path=word/document.xml><?xml version="1.0" encoding="utf-8"?>
-<w:document xmlns:wpc="http://schemas.microsoft.com/office/word/2010/wordprocessingCanvas" xmlns:cx="http://schemas.microsoft.com/office/drawing/2014/chartex" xmlns:mc="http://schemas.openxmlformats.org/markup-compatibility/2006" xmlns:o="urn:schemas-microsoft-com:office:office" xmlns:r="http://schemas.openxmlformats.org/officeDocument/2006/relationships" xmlns:m="http://schemas.openxmlformats.org/officeDocument/2006/math" xmlns:v="urn:schemas-microsoft-com:vml" xmlns:wp14="http://schemas.microsoft.com/office/word/2010/wordprocessingDrawing" xmlns:wp="http://schemas.openxmlformats.org/drawingml/2006/wordprocessingDrawing" xmlns:w10="urn:schemas-microsoft-com:office:word" xmlns:w="http://schemas.openxmlformats.org/wordprocessingml/2006/main" xmlns:w14="http://schemas.microsoft.com/office/word/2010/wordml" xmlns:w15="http://schemas.microsoft.com/office/word/2012/wordml" xmlns:w16se="http://schemas.microsoft.com/office/word/2015/wordml/symex" xmlns:wpg="http://schemas.microsoft.com/office/word/2010/wordprocessingGroup" xmlns:wpi="http://schemas.microsoft.com/office/word/2010/wordprocessingInk" xmlns:wne="http://schemas.microsoft.com/office/word/2006/wordml" xmlns:wps="http://schemas.microsoft.com/office/word/2010/wordprocessingShape" mc:Ignorable="w14 w15 w16se wp14">
+<w:document xmlns:wpc="http://schemas.microsoft.com/office/word/2010/wordprocessingCanvas" xmlns:cx="http://schemas.microsoft.com/office/drawing/2014/chartex" xmlns:cx1="http://schemas.microsoft.com/office/drawing/2015/9/8/chartex" xmlns:cx2="http://schemas.microsoft.com/office/drawing/2015/10/21/chartex" xmlns:cx3="http://schemas.microsoft.com/office/drawing/2016/5/9/chartex" xmlns:cx4="http://schemas.microsoft.com/office/drawing/2016/5/10/chartex" xmlns:cx5="http://schemas.microsoft.com/office/drawing/2016/5/11/chartex" xmlns:cx6="http://schemas.microsoft.com/office/drawing/2016/5/12/chartex" xmlns:cx7="http://schemas.microsoft.com/office/drawing/2016/5/13/chartex" xmlns:cx8="http://schemas.microsoft.com/office/drawing/2016/5/14/chartex" xmlns:mc="http://schemas.openxmlformats.org/markup-compatibility/2006" xmlns:aink="http://schemas.microsoft.com/office/drawing/2016/ink" xmlns:am3d="http://schemas.microsoft.com/office/drawing/2017/model3d" xmlns:o="urn:schemas-microsoft-com:office:office" xmlns:oel="http://schemas.microsoft.com/office/2019/extlst" xmlns:r="http://schemas.openxmlformats.org/officeDocument/2006/relationships" xmlns:m="http://schemas.openxmlformats.org/officeDocument/2006/math" xmlns:v="urn:schemas-microsoft-com:vml" xmlns:wp14="http://schemas.microsoft.com/office/word/2010/wordprocessingDrawing" xmlns:wp="http://schemas.openxmlformats.org/drawingml/2006/wordprocessingDrawing" xmlns:w10="urn:schemas-microsoft-com:office:word" xmlns:w="http://schemas.openxmlformats.org/wordprocessingml/2006/main" xmlns:w14="http://schemas.microsoft.com/office/word/2010/wordml" xmlns:w15="http://schemas.microsoft.com/office/word/2012/wordml" xmlns:w16cex="http://schemas.microsoft.com/office/word/2018/wordml/cex" xmlns:w16cid="http://schemas.microsoft.com/office/word/2016/wordml/cid" xmlns:w16="http://schemas.microsoft.com/office/word/2018/wordml" xmlns:w16du="http://schemas.microsoft.com/office/word/2023/wordml/word16du" xmlns:w16sdtdh="http://schemas.microsoft.com/office/word/2020/wordml/sdtdatahash" xmlns:w16sdtfl="http://schemas.microsoft.com/office/word/2024/wordml/sdtformatlock" xmlns:w16se="http://schemas.microsoft.com/office/word/2015/wordml/symex" xmlns:wpg="http://schemas.microsoft.com/office/word/2010/wordprocessingGroup" xmlns:wpi="http://schemas.microsoft.com/office/word/2010/wordprocessingInk" xmlns:wne="http://schemas.microsoft.com/office/word/2006/wordml" xmlns:wps="http://schemas.microsoft.com/office/word/2010/wordprocessingShape" mc:Ignorable="w14 w15 w16se w16cid w16 w16cex w16sdtdh w16sdtfl w16du wp14">
   <w:body>
     <w:p>
       <w:pPr>
@@ -489,6 +489,7 @@
           <w:sz w:val="40"/>
           <w:szCs w:val="40"/>
         </w:rPr>
+        <w:lastRenderedPageBreak/>
         <w:t>-</w:t>
       </w:r>
       <w:r>
@@ -555,7 +556,6 @@
         <w:pStyle w:val="Heading1"/>
       </w:pPr>
       <w:r>
-        <w:lastRenderedPageBreak/>
         <w:t>1.3 Setting up a React Project</w:t>
       </w:r>
     </w:p>
@@ -573,7 +573,6 @@
         </w:rPr>
         <w:t xml:space="preserve">-We use </w:t>
       </w:r>
-      <w:proofErr w:type="spellStart"/>
       <w:r>
         <w:rPr>
           <w:b/>
@@ -583,7 +582,6 @@
         </w:rPr>
         <w:t>Vite</w:t>
       </w:r>
-      <w:proofErr w:type="spellEnd"/>
       <w:r>
         <w:rPr>
           <w:sz w:val="40"/>
@@ -629,7 +627,60 @@
           <w:sz w:val="40"/>
           <w:szCs w:val="40"/>
         </w:rPr>
-        <w:t>+</w:t>
+        <w:t>+Vite is a modern build tool for status quo web frameworks which comes with sensible defaults while staying highly extensible for specific use cases (SVG support, Lint support, TypeScript)</w:t>
+      </w:r>
+    </w:p>
+    <w:p>
+      <w:pPr>
+        <w:rPr>
+          <w:sz w:val="40"/>
+          <w:szCs w:val="40"/>
+        </w:rPr>
+      </w:pPr>
+      <w:r>
+        <w:rPr>
+          <w:sz w:val="40"/>
+          <w:szCs w:val="40"/>
+        </w:rPr>
+        <w:t xml:space="preserve">+The essential core of Vite is development server </w:t>
+      </w:r>
+      <w:proofErr w:type="gramStart"/>
+      <w:r>
+        <w:rPr>
+          <w:sz w:val="40"/>
+          <w:szCs w:val="40"/>
+        </w:rPr>
+        <w:t>( start</w:t>
+      </w:r>
+      <w:proofErr w:type="gramEnd"/>
+      <w:r>
+        <w:rPr>
+          <w:sz w:val="40"/>
+          <w:szCs w:val="40"/>
+        </w:rPr>
+        <w:t xml:space="preserve"> React app on local machine) and </w:t>
+      </w:r>
+      <w:r>
+        <w:rPr>
+          <w:sz w:val="40"/>
+          <w:szCs w:val="40"/>
+        </w:rPr>
+        <w:t>a bundler (outputs optimized files for production ready deployment)</w:t>
+      </w:r>
+    </w:p>
+    <w:p>
+      <w:pPr>
+        <w:rPr>
+          <w:sz w:val="40"/>
+          <w:szCs w:val="40"/>
+        </w:rPr>
+      </w:pPr>
+      <w:r>
+        <w:rPr>
+          <w:sz w:val="40"/>
+          <w:szCs w:val="40"/>
+        </w:rPr>
+        <w:t>-There are 2 ways to create project with Vite: online template (</w:t>
       </w:r>
       <w:proofErr w:type="spellStart"/>
       <w:r>
@@ -637,7 +688,7 @@
           <w:sz w:val="40"/>
           <w:szCs w:val="40"/>
         </w:rPr>
-        <w:t>Vite</w:t>
+        <w:t>vite.dev</w:t>
       </w:r>
       <w:proofErr w:type="spellEnd"/>
       <w:r>
@@ -645,140 +696,7 @@
           <w:sz w:val="40"/>
           <w:szCs w:val="40"/>
         </w:rPr>
-        <w:t xml:space="preserve"> is a modern build tool for status quo web frameworks which comes with sensible defaults while staying highly extensible for specific use cases (SVG support, Lint support, </w:t>
-      </w:r>
-      <w:proofErr w:type="spellStart"/>
-      <w:r>
-        <w:rPr>
-          <w:sz w:val="40"/>
-          <w:szCs w:val="40"/>
-        </w:rPr>
-        <w:t>TypeScript</w:t>
-      </w:r>
-      <w:proofErr w:type="spellEnd"/>
-      <w:r>
-        <w:rPr>
-          <w:sz w:val="40"/>
-          <w:szCs w:val="40"/>
-        </w:rPr>
-        <w:t>)</w:t>
-      </w:r>
-    </w:p>
-    <w:p>
-      <w:pPr>
-        <w:rPr>
-          <w:sz w:val="40"/>
-          <w:szCs w:val="40"/>
-        </w:rPr>
-      </w:pPr>
-      <w:r>
-        <w:rPr>
-          <w:sz w:val="40"/>
-          <w:szCs w:val="40"/>
-        </w:rPr>
-        <w:t xml:space="preserve">+The essential core of </w:t>
-      </w:r>
-      <w:proofErr w:type="spellStart"/>
-      <w:r>
-        <w:rPr>
-          <w:sz w:val="40"/>
-          <w:szCs w:val="40"/>
-        </w:rPr>
-        <w:t>Vite</w:t>
-      </w:r>
-      <w:proofErr w:type="spellEnd"/>
-      <w:r>
-        <w:rPr>
-          <w:sz w:val="40"/>
-          <w:szCs w:val="40"/>
-        </w:rPr>
-        <w:t xml:space="preserve"> is development server </w:t>
-      </w:r>
-      <w:proofErr w:type="gramStart"/>
-      <w:r>
-        <w:rPr>
-          <w:sz w:val="40"/>
-          <w:szCs w:val="40"/>
-        </w:rPr>
-        <w:t>( start</w:t>
-      </w:r>
-      <w:proofErr w:type="gramEnd"/>
-      <w:r>
-        <w:rPr>
-          <w:sz w:val="40"/>
-          <w:szCs w:val="40"/>
-        </w:rPr>
-        <w:t xml:space="preserve"> React app on local machine) and </w:t>
-      </w:r>
-      <w:r>
-        <w:rPr>
-          <w:sz w:val="40"/>
-          <w:szCs w:val="40"/>
-        </w:rPr>
-        <w:t>a bundler (outputs optimized files for production ready deployment)</w:t>
-      </w:r>
-    </w:p>
-    <w:p>
-      <w:pPr>
-        <w:rPr>
-          <w:sz w:val="40"/>
-          <w:szCs w:val="40"/>
-        </w:rPr>
-      </w:pPr>
-      <w:r>
-        <w:rPr>
-          <w:sz w:val="40"/>
-          <w:szCs w:val="40"/>
-        </w:rPr>
-        <w:t xml:space="preserve">-There are 2 ways to create project with </w:t>
-      </w:r>
-      <w:proofErr w:type="spellStart"/>
-      <w:r>
-        <w:rPr>
-          <w:sz w:val="40"/>
-          <w:szCs w:val="40"/>
-        </w:rPr>
-        <w:t>Vite</w:t>
-      </w:r>
-      <w:proofErr w:type="spellEnd"/>
-      <w:r>
-        <w:rPr>
-          <w:sz w:val="40"/>
-          <w:szCs w:val="40"/>
-        </w:rPr>
-        <w:t>: online template (</w:t>
-      </w:r>
-      <w:proofErr w:type="spellStart"/>
-      <w:r>
-        <w:rPr>
-          <w:sz w:val="40"/>
-          <w:szCs w:val="40"/>
-        </w:rPr>
-        <w:t>vite.dev</w:t>
-      </w:r>
-      <w:proofErr w:type="spellEnd"/>
-      <w:r>
-        <w:rPr>
-          <w:sz w:val="40"/>
-          <w:szCs w:val="40"/>
-        </w:rPr>
-        <w:t>/guide/#trying-</w:t>
-      </w:r>
-      <w:proofErr w:type="spellStart"/>
-      <w:r>
-        <w:rPr>
-          <w:sz w:val="40"/>
-          <w:szCs w:val="40"/>
-        </w:rPr>
-        <w:t>vite</w:t>
-      </w:r>
-      <w:proofErr w:type="spellEnd"/>
-      <w:r>
-        <w:rPr>
-          <w:sz w:val="40"/>
-          <w:szCs w:val="40"/>
-        </w:rPr>
-        <w:t>-online</w:t>
+        <w:t>/guide/#trying-vite-online</w:t>
       </w:r>
       <w:r>
         <w:rPr>
@@ -865,6 +783,7 @@
           <w:sz w:val="40"/>
           <w:szCs w:val="40"/>
         </w:rPr>
+        <w:lastRenderedPageBreak/>
         <w:t>-Create React project</w:t>
       </w:r>
       <w:r>
@@ -935,7 +854,6 @@
           <w:sz w:val="40"/>
           <w:szCs w:val="40"/>
         </w:rPr>
-        <w:lastRenderedPageBreak/>
         <w:t>-</w:t>
       </w:r>
       <w:r>
@@ -1181,6 +1099,7 @@
           <w:sz w:val="40"/>
           <w:szCs w:val="40"/>
         </w:rPr>
+        <w:lastRenderedPageBreak/>
         <w:t>-</w:t>
       </w:r>
       <w:proofErr w:type="spellStart"/>
@@ -1228,7 +1147,6 @@
           <w:sz w:val="40"/>
           <w:szCs w:val="40"/>
         </w:rPr>
-        <w:lastRenderedPageBreak/>
         <w:t>-</w:t>
       </w:r>
       <w:proofErr w:type="spellStart"/>
@@ -1420,7 +1338,7 @@
           <w:sz w:val="40"/>
           <w:szCs w:val="40"/>
         </w:rPr>
-        <w:t xml:space="preserve">+these script </w:t>
+        <w:t>+</w:t>
       </w:r>
       <w:proofErr w:type="gramStart"/>
       <w:r>
@@ -1428,7 +1346,7 @@
           <w:sz w:val="40"/>
           <w:szCs w:val="40"/>
         </w:rPr>
-        <w:t>are</w:t>
+        <w:t>these script</w:t>
       </w:r>
       <w:proofErr w:type="gramEnd"/>
       <w:r>
@@ -1436,7 +1354,7 @@
           <w:sz w:val="40"/>
           <w:szCs w:val="40"/>
         </w:rPr>
-        <w:t xml:space="preserve"> executed with </w:t>
+        <w:t xml:space="preserve"> are executed with </w:t>
       </w:r>
       <w:proofErr w:type="spellStart"/>
       <w:r>
@@ -1541,6 +1459,7 @@
           <w:sz w:val="40"/>
           <w:szCs w:val="40"/>
         </w:rPr>
+        <w:lastRenderedPageBreak/>
         <w:t>+</w:t>
       </w:r>
       <w:proofErr w:type="spellStart"/>
@@ -1581,7 +1500,6 @@
         <w:pStyle w:val="Heading1"/>
       </w:pPr>
       <w:r>
-        <w:lastRenderedPageBreak/>
         <w:t>1.6 Meet the React Project</w:t>
       </w:r>
     </w:p>
@@ -1822,6 +1740,7 @@
           <w:sz w:val="40"/>
           <w:szCs w:val="40"/>
         </w:rPr>
+        <w:lastRenderedPageBreak/>
         <w:t xml:space="preserve">-A function component can have implementation </w:t>
       </w:r>
       <w:r>
@@ -1843,7 +1762,6 @@
         <w:rPr>
           <w:noProof/>
         </w:rPr>
-        <w:lastRenderedPageBreak/>
         <w:drawing>
           <wp:inline distT="0" distB="0" distL="0" distR="0" wp14:anchorId="0C44B0C4" wp14:editId="4C836F10">
             <wp:extent cx="1870952" cy="1682750"/>
@@ -1987,6 +1905,7 @@
           <w:sz w:val="40"/>
           <w:szCs w:val="40"/>
         </w:rPr>
+        <w:lastRenderedPageBreak/>
         <w:t>-Since we don’t want to re-define a variable within a function every time the function runs, we could define this variable outside of components as well.</w:t>
       </w:r>
     </w:p>
@@ -2001,7 +1920,6 @@
         <w:rPr>
           <w:noProof/>
         </w:rPr>
-        <w:lastRenderedPageBreak/>
         <w:drawing>
           <wp:inline distT="0" distB="0" distL="0" distR="0" wp14:anchorId="546E5A19" wp14:editId="202CCA61">
             <wp:extent cx="1689100" cy="2048107"/>
@@ -2153,6 +2071,7 @@
           <w:sz w:val="40"/>
           <w:szCs w:val="40"/>
         </w:rPr>
+        <w:lastRenderedPageBreak/>
         <w:t>-HTML input field and HTML label:</w:t>
       </w:r>
     </w:p>
@@ -2167,7 +2086,6 @@
         <w:rPr>
           <w:noProof/>
         </w:rPr>
-        <w:lastRenderedPageBreak/>
         <w:drawing>
           <wp:inline distT="0" distB="0" distL="0" distR="0" wp14:anchorId="0B7F735C" wp14:editId="085887D8">
             <wp:extent cx="2663504" cy="2584450"/>
@@ -2273,23 +2191,7 @@
           <w:sz w:val="40"/>
           <w:szCs w:val="40"/>
         </w:rPr>
-        <w:t xml:space="preserve">-React use </w:t>
-      </w:r>
-      <w:proofErr w:type="spellStart"/>
-      <w:r>
-        <w:rPr>
-          <w:sz w:val="40"/>
-          <w:szCs w:val="40"/>
-        </w:rPr>
-        <w:t>camelCase</w:t>
-      </w:r>
-      <w:proofErr w:type="spellEnd"/>
-      <w:r>
-        <w:rPr>
-          <w:sz w:val="40"/>
-          <w:szCs w:val="40"/>
-        </w:rPr>
-        <w:t xml:space="preserve"> naming convention: </w:t>
+        <w:t xml:space="preserve">-React use camelCase naming convention: </w:t>
       </w:r>
       <w:hyperlink r:id="rId23" w:history="1">
         <w:r>
@@ -2314,7 +2216,7 @@
           <w:sz w:val="40"/>
           <w:szCs w:val="40"/>
         </w:rPr>
-        <w:t xml:space="preserve">-When using HTML in JSX, </w:t>
+        <w:t xml:space="preserve">-When using HTML in JSX, React translate all HTML attributes to JS where certain words such as class or for are reserved during rendering process. </w:t>
       </w:r>
       <w:proofErr w:type="gramStart"/>
       <w:r>
@@ -2322,7 +2224,7 @@
           <w:sz w:val="40"/>
           <w:szCs w:val="40"/>
         </w:rPr>
-        <w:t>React</w:t>
+        <w:t>Therefore</w:t>
       </w:r>
       <w:proofErr w:type="gramEnd"/>
       <w:r>
@@ -2330,22 +2232,6 @@
           <w:sz w:val="40"/>
           <w:szCs w:val="40"/>
         </w:rPr>
-        <w:t xml:space="preserve"> translate all HTML attributes to JS where certain words such as class or for are reserved during rendering process. </w:t>
-      </w:r>
-      <w:proofErr w:type="gramStart"/>
-      <w:r>
-        <w:rPr>
-          <w:sz w:val="40"/>
-          <w:szCs w:val="40"/>
-        </w:rPr>
-        <w:t>Therefore</w:t>
-      </w:r>
-      <w:proofErr w:type="gramEnd"/>
-      <w:r>
-        <w:rPr>
-          <w:sz w:val="40"/>
-          <w:szCs w:val="40"/>
-        </w:rPr>
         <w:t xml:space="preserve"> React came up with replacement like </w:t>
       </w:r>
       <w:proofErr w:type="spellStart"/>
@@ -2378,7 +2264,15 @@
           <w:sz w:val="40"/>
           <w:szCs w:val="40"/>
         </w:rPr>
-        <w:t>. Once the actual HTML is rendered for browser, the attributes get translated back to their native variant.</w:t>
+        <w:t xml:space="preserve">. Once the actual HTML is rendered for </w:t>
+      </w:r>
+      <w:r>
+        <w:rPr>
+          <w:sz w:val="40"/>
+          <w:szCs w:val="40"/>
+        </w:rPr>
+        <w:lastRenderedPageBreak/>
+        <w:t>browser, the attributes get translated back to their native variant.</w:t>
       </w:r>
     </w:p>
     <w:p>
@@ -2392,7 +2286,6 @@
         <w:rPr>
           <w:noProof/>
         </w:rPr>
-        <w:lastRenderedPageBreak/>
         <w:drawing>
           <wp:inline distT="0" distB="0" distL="0" distR="0" wp14:anchorId="03AB856D" wp14:editId="4A67B759">
             <wp:extent cx="4953255" cy="1555830"/>
@@ -2601,23 +2494,7 @@
           <w:sz w:val="40"/>
           <w:szCs w:val="40"/>
         </w:rPr>
-        <w:t xml:space="preserve"> JSX to JS. Tools like </w:t>
-      </w:r>
-      <w:proofErr w:type="spellStart"/>
-      <w:r>
-        <w:rPr>
-          <w:sz w:val="40"/>
-          <w:szCs w:val="40"/>
-        </w:rPr>
-        <w:t>Vite</w:t>
-      </w:r>
-      <w:proofErr w:type="spellEnd"/>
-      <w:r>
-        <w:rPr>
-          <w:sz w:val="40"/>
-          <w:szCs w:val="40"/>
-        </w:rPr>
-        <w:t xml:space="preserve"> embrace </w:t>
+        <w:t xml:space="preserve"> JSX to JS. Tools like Vite embrace </w:t>
       </w:r>
       <w:proofErr w:type="gramStart"/>
       <w:r>
@@ -2705,134 +2582,78 @@
           <w:sz w:val="40"/>
           <w:szCs w:val="40"/>
         </w:rPr>
-        <w:t xml:space="preserve">-JSX is the favorite things when being asked about React. Without any extra </w:t>
+        <w:t>-JSX is the favorite things when being asked about React. Without any extra templating syntax (except curly brace), we can use JS in HTML. Every JS data structure can be used within HTML with JSX.</w:t>
+      </w:r>
+    </w:p>
+    <w:p>
+      <w:pPr>
+        <w:rPr>
+          <w:sz w:val="40"/>
+          <w:szCs w:val="40"/>
+        </w:rPr>
+      </w:pPr>
+    </w:p>
+    <w:p>
+      <w:pPr>
+        <w:pStyle w:val="Heading1"/>
+      </w:pPr>
+      <w:r>
+        <w:lastRenderedPageBreak/>
+        <w:t xml:space="preserve">1.8 Linting with </w:t>
       </w:r>
       <w:proofErr w:type="spellStart"/>
       <w:r>
-        <w:rPr>
-          <w:sz w:val="40"/>
-          <w:szCs w:val="40"/>
-        </w:rPr>
-        <w:t>templating</w:t>
+        <w:t>ESlint</w:t>
       </w:r>
       <w:proofErr w:type="spellEnd"/>
       <w:r>
-        <w:rPr>
-          <w:sz w:val="40"/>
-          <w:szCs w:val="40"/>
-        </w:rPr>
-        <w:t xml:space="preserve"> syntax (except curly brace), we can use JS in HTML. Every JS data structure can be used within HTML with JSX.</w:t>
-      </w:r>
-    </w:p>
-    <w:p>
-      <w:pPr>
-        <w:rPr>
-          <w:sz w:val="40"/>
-          <w:szCs w:val="40"/>
-        </w:rPr>
-      </w:pPr>
-    </w:p>
-    <w:p>
-      <w:pPr>
-        <w:pStyle w:val="Heading1"/>
-      </w:pPr>
-      <w:r>
-        <w:lastRenderedPageBreak/>
-        <w:t xml:space="preserve">1.8 </w:t>
+        <w:t xml:space="preserve"> (Optional)</w:t>
+      </w:r>
+    </w:p>
+    <w:p>
+      <w:pPr>
+        <w:rPr>
+          <w:sz w:val="40"/>
+          <w:szCs w:val="40"/>
+        </w:rPr>
+      </w:pPr>
+      <w:r>
+        <w:rPr>
+          <w:sz w:val="40"/>
+          <w:szCs w:val="40"/>
+        </w:rPr>
+        <w:t>-Linting: process in programming where code is analyzed for potential errors, bugs, and style issues.</w:t>
+      </w:r>
+    </w:p>
+    <w:p>
+      <w:pPr>
+        <w:rPr>
+          <w:sz w:val="40"/>
+          <w:szCs w:val="40"/>
+        </w:rPr>
+      </w:pPr>
+      <w:r>
+        <w:rPr>
+          <w:sz w:val="40"/>
+          <w:szCs w:val="40"/>
+        </w:rPr>
+        <w:t>-</w:t>
       </w:r>
       <w:proofErr w:type="spellStart"/>
       <w:r>
-        <w:t>Linting</w:t>
+        <w:rPr>
+          <w:sz w:val="40"/>
+          <w:szCs w:val="40"/>
+        </w:rPr>
+        <w:t>ESLint</w:t>
       </w:r>
       <w:proofErr w:type="spellEnd"/>
       <w:r>
-        <w:t xml:space="preserve"> with </w:t>
-      </w:r>
-      <w:proofErr w:type="spellStart"/>
-      <w:r>
-        <w:t>ESlint</w:t>
-      </w:r>
-      <w:proofErr w:type="spellEnd"/>
-      <w:r>
-        <w:t xml:space="preserve"> (Optional)</w:t>
-      </w:r>
-    </w:p>
-    <w:p>
-      <w:pPr>
-        <w:rPr>
-          <w:sz w:val="40"/>
-          <w:szCs w:val="40"/>
-        </w:rPr>
-      </w:pPr>
-      <w:r>
-        <w:rPr>
-          <w:sz w:val="40"/>
-          <w:szCs w:val="40"/>
-        </w:rPr>
-        <w:t>-</w:t>
-      </w:r>
-      <w:proofErr w:type="spellStart"/>
-      <w:r>
-        <w:rPr>
-          <w:sz w:val="40"/>
-          <w:szCs w:val="40"/>
-        </w:rPr>
-        <w:t>Linting</w:t>
-      </w:r>
-      <w:proofErr w:type="spellEnd"/>
-      <w:r>
-        <w:rPr>
-          <w:sz w:val="40"/>
-          <w:szCs w:val="40"/>
-        </w:rPr>
-        <w:t>: process in programming where code is analyzed for potential errors, bugs, and style issues.</w:t>
-      </w:r>
-    </w:p>
-    <w:p>
-      <w:pPr>
-        <w:rPr>
-          <w:sz w:val="40"/>
-          <w:szCs w:val="40"/>
-        </w:rPr>
-      </w:pPr>
-      <w:r>
-        <w:rPr>
-          <w:sz w:val="40"/>
-          <w:szCs w:val="40"/>
-        </w:rPr>
-        <w:t>-</w:t>
-      </w:r>
-      <w:proofErr w:type="spellStart"/>
-      <w:r>
-        <w:rPr>
-          <w:sz w:val="40"/>
-          <w:szCs w:val="40"/>
-        </w:rPr>
-        <w:t>ESLint</w:t>
-      </w:r>
-      <w:proofErr w:type="spellEnd"/>
-      <w:r>
-        <w:rPr>
-          <w:sz w:val="40"/>
-          <w:szCs w:val="40"/>
-        </w:rPr>
-        <w:t xml:space="preserve"> is popular </w:t>
-      </w:r>
-      <w:proofErr w:type="spellStart"/>
-      <w:r>
-        <w:rPr>
-          <w:sz w:val="40"/>
-          <w:szCs w:val="40"/>
-        </w:rPr>
-        <w:t>linting</w:t>
-      </w:r>
-      <w:proofErr w:type="spellEnd"/>
-      <w:r>
-        <w:rPr>
-          <w:sz w:val="40"/>
-          <w:szCs w:val="40"/>
-        </w:rPr>
-        <w:t xml:space="preserve"> tool for JS.</w:t>
+        <w:rPr>
+          <w:sz w:val="40"/>
+          <w:szCs w:val="40"/>
+        </w:rPr>
+        <w:t xml:space="preserve"> is popular linting tool for JS.</w:t>
       </w:r>
     </w:p>
     <w:p>
@@ -2924,23 +2745,7 @@
           <w:sz w:val="40"/>
           <w:szCs w:val="40"/>
         </w:rPr>
-        <w:t xml:space="preserve"> of a </w:t>
-      </w:r>
-      <w:proofErr w:type="spellStart"/>
-      <w:r>
-        <w:rPr>
-          <w:sz w:val="40"/>
-          <w:szCs w:val="40"/>
-        </w:rPr>
-        <w:t>Vite</w:t>
-      </w:r>
-      <w:proofErr w:type="spellEnd"/>
-      <w:r>
-        <w:rPr>
-          <w:sz w:val="40"/>
-          <w:szCs w:val="40"/>
-        </w:rPr>
-        <w:t xml:space="preserve">-based project. It gives us options such as setting public path, configure plugins, and modify the build </w:t>
+        <w:t xml:space="preserve"> of a Vite-based project. It gives us options such as setting public path, configure plugins, and modify the build </w:t>
       </w:r>
       <w:proofErr w:type="spellStart"/>
       <w:r>
@@ -3106,23 +2911,7 @@
           <w:sz w:val="40"/>
           <w:szCs w:val="40"/>
         </w:rPr>
-        <w:t xml:space="preserve"> many standardized </w:t>
-      </w:r>
-      <w:proofErr w:type="spellStart"/>
-      <w:r>
-        <w:rPr>
-          <w:sz w:val="40"/>
-          <w:szCs w:val="40"/>
-        </w:rPr>
-        <w:t>linting</w:t>
-      </w:r>
-      <w:proofErr w:type="spellEnd"/>
-      <w:r>
-        <w:rPr>
-          <w:sz w:val="40"/>
-          <w:szCs w:val="40"/>
-        </w:rPr>
-        <w:t xml:space="preserve"> configurations for React project:</w:t>
+        <w:t xml:space="preserve"> many standardized linting configurations for React project:</w:t>
       </w:r>
     </w:p>
     <w:p>
@@ -3215,6 +3004,7 @@
         <w:rPr>
           <w:noProof/>
         </w:rPr>
+        <w:lastRenderedPageBreak/>
         <w:drawing>
           <wp:inline distT="0" distB="0" distL="0" distR="0" wp14:anchorId="2AF2DCF9" wp14:editId="4213FA0C">
             <wp:extent cx="3676839" cy="215911"/>
@@ -3264,7 +3054,6 @@
           <w:sz w:val="40"/>
           <w:szCs w:val="40"/>
         </w:rPr>
-        <w:lastRenderedPageBreak/>
         <w:t xml:space="preserve">-Therefore we will create </w:t>
       </w:r>
       <w:proofErr w:type="spellStart"/>
@@ -3281,23 +3070,7 @@
           <w:sz w:val="40"/>
           <w:szCs w:val="40"/>
         </w:rPr>
-        <w:t xml:space="preserve"> configuration file to define our </w:t>
-      </w:r>
-      <w:proofErr w:type="spellStart"/>
-      <w:r>
-        <w:rPr>
-          <w:sz w:val="40"/>
-          <w:szCs w:val="40"/>
-        </w:rPr>
-        <w:t>linting</w:t>
-      </w:r>
-      <w:proofErr w:type="spellEnd"/>
-      <w:r>
-        <w:rPr>
-          <w:sz w:val="40"/>
-          <w:szCs w:val="40"/>
-        </w:rPr>
-        <w:t xml:space="preserve"> rules: </w:t>
+        <w:t xml:space="preserve"> configuration file to define our linting rules: </w:t>
       </w:r>
       <w:r>
         <w:rPr>
@@ -3561,7 +3334,23 @@
           <w:sz w:val="40"/>
           <w:szCs w:val="40"/>
         </w:rPr>
-        <w:t>: iterate over each item of a list in order to return a new version of each item</w:t>
+        <w:t xml:space="preserve">: iterate over each item of a list </w:t>
+      </w:r>
+      <w:proofErr w:type="gramStart"/>
+      <w:r>
+        <w:rPr>
+          <w:sz w:val="40"/>
+          <w:szCs w:val="40"/>
+        </w:rPr>
+        <w:t>in order to</w:t>
+      </w:r>
+      <w:proofErr w:type="gramEnd"/>
+      <w:r>
+        <w:rPr>
+          <w:sz w:val="40"/>
+          <w:szCs w:val="40"/>
+        </w:rPr>
+        <w:t xml:space="preserve"> return a new version of each item</w:t>
       </w:r>
     </w:p>
     <w:p>
@@ -3744,23 +3533,7 @@
           <w:sz w:val="40"/>
           <w:szCs w:val="40"/>
         </w:rPr>
-        <w:t xml:space="preserve">-Without any made up </w:t>
-      </w:r>
-      <w:proofErr w:type="spellStart"/>
-      <w:r>
-        <w:rPr>
-          <w:sz w:val="40"/>
-          <w:szCs w:val="40"/>
-        </w:rPr>
-        <w:t>templating</w:t>
-      </w:r>
-      <w:proofErr w:type="spellEnd"/>
-      <w:r>
-        <w:rPr>
-          <w:sz w:val="40"/>
-          <w:szCs w:val="40"/>
-        </w:rPr>
-        <w:t xml:space="preserve"> syntax, it’s possible to use JS to map from a list of items to a list of HTML elements. That’s what JSX is for developer in the end: just JS mixed with HTML</w:t>
+        <w:t>-Without any made up templating syntax, it’s possible to use JS to map from a list of items to a list of HTML elements. That’s what JSX is for developer in the end: just JS mixed with HTML</w:t>
       </w:r>
     </w:p>
     <w:p>
@@ -3903,23 +3676,7 @@
           <w:sz w:val="40"/>
           <w:szCs w:val="40"/>
         </w:rPr>
-        <w:t xml:space="preserve"> used for one specific reason: whenever React has to re-render a list, it checks whether an item has changed. When using keys, </w:t>
-      </w:r>
-      <w:proofErr w:type="gramStart"/>
-      <w:r>
-        <w:rPr>
-          <w:sz w:val="40"/>
-          <w:szCs w:val="40"/>
-        </w:rPr>
-        <w:t>React</w:t>
-      </w:r>
-      <w:proofErr w:type="gramEnd"/>
-      <w:r>
-        <w:rPr>
-          <w:sz w:val="40"/>
-          <w:szCs w:val="40"/>
-        </w:rPr>
-        <w:t xml:space="preserve"> can exchange the changed item.</w:t>
+        <w:t xml:space="preserve"> used for one specific reason: whenever React has to re-render a list, it checks whether an item has changed. When using keys, React can exchange the changed item.</w:t>
       </w:r>
     </w:p>
     <w:p>
@@ -4910,15 +4667,8 @@
           <w:sz w:val="40"/>
           <w:szCs w:val="40"/>
         </w:rPr>
-        <w:t xml:space="preserve">-React DOM is everything that’s needed to integrate React into any website which uses HTML. If you </w:t>
-      </w:r>
-      <w:r>
-        <w:rPr>
-          <w:sz w:val="40"/>
-          <w:szCs w:val="40"/>
-        </w:rPr>
         <w:lastRenderedPageBreak/>
-        <w:t xml:space="preserve">start a React app from scratch, there’s only one </w:t>
+        <w:t xml:space="preserve">-React DOM is everything that’s needed to integrate React into any website which uses HTML. If you start a React app from scratch, there’s only one </w:t>
       </w:r>
       <w:proofErr w:type="spellStart"/>
       <w:r>
@@ -5400,7 +5150,23 @@
           <w:sz w:val="40"/>
           <w:szCs w:val="40"/>
         </w:rPr>
-        <w:t xml:space="preserve">. Then the function can passed to </w:t>
+        <w:t xml:space="preserve">. Then the function can </w:t>
+      </w:r>
+      <w:proofErr w:type="gramStart"/>
+      <w:r>
+        <w:rPr>
+          <w:sz w:val="40"/>
+          <w:szCs w:val="40"/>
+        </w:rPr>
+        <w:t>passed</w:t>
+      </w:r>
+      <w:proofErr w:type="gramEnd"/>
+      <w:r>
+        <w:rPr>
+          <w:sz w:val="40"/>
+          <w:szCs w:val="40"/>
+        </w:rPr>
+        <w:t xml:space="preserve"> to </w:t>
       </w:r>
       <w:proofErr w:type="spellStart"/>
       <w:proofErr w:type="gramStart"/>
@@ -5439,7 +5205,6 @@
         <w:rPr>
           <w:noProof/>
         </w:rPr>
-        <w:lastRenderedPageBreak/>
         <w:drawing>
           <wp:inline distT="0" distB="0" distL="0" distR="0" wp14:anchorId="62CBD18B" wp14:editId="1FEC7422">
             <wp:extent cx="3670300" cy="2024449"/>
@@ -5489,6 +5254,7 @@
           <w:sz w:val="40"/>
           <w:szCs w:val="40"/>
         </w:rPr>
+        <w:lastRenderedPageBreak/>
         <w:t>-Synthetic event: logging occur as JS object and input field’s internal value</w:t>
       </w:r>
     </w:p>
@@ -5570,7 +5336,6 @@
         <w:rPr>
           <w:noProof/>
         </w:rPr>
-        <w:lastRenderedPageBreak/>
         <w:drawing>
           <wp:inline distT="0" distB="0" distL="0" distR="0" wp14:anchorId="3ABA0477" wp14:editId="438D05B5">
             <wp:extent cx="2540131" cy="1358970"/>
@@ -5721,6 +5486,7 @@
         <w:rPr>
           <w:noProof/>
         </w:rPr>
+        <w:lastRenderedPageBreak/>
         <w:drawing>
           <wp:inline distT="0" distB="0" distL="0" distR="0" wp14:anchorId="73EDD725" wp14:editId="0CE5E007">
             <wp:extent cx="2622550" cy="2914568"/>
@@ -5824,7 +5590,6 @@
         <w:rPr>
           <w:noProof/>
         </w:rPr>
-        <w:lastRenderedPageBreak/>
         <w:drawing>
           <wp:inline distT="0" distB="0" distL="0" distR="0" wp14:anchorId="654A8C7E" wp14:editId="4BC574AC">
             <wp:extent cx="2216264" cy="1886047"/>
@@ -5889,6 +5654,7 @@
           <w:sz w:val="40"/>
           <w:szCs w:val="40"/>
         </w:rPr>
+        <w:lastRenderedPageBreak/>
         <w:t>-Another use case for React props is List component and its child component: perform the component extraction and pass each item along to List component’s new child component.</w:t>
       </w:r>
     </w:p>
@@ -5934,7 +5700,6 @@
         <w:rPr>
           <w:noProof/>
         </w:rPr>
-        <w:lastRenderedPageBreak/>
         <w:drawing>
           <wp:inline distT="0" distB="0" distL="0" distR="0" wp14:anchorId="7CCE1FD0" wp14:editId="7F1D0311">
             <wp:extent cx="3310248" cy="2933700"/>
@@ -6001,23 +5766,15 @@
           <w:sz w:val="40"/>
           <w:szCs w:val="40"/>
         </w:rPr>
-        <w:t xml:space="preserve">-React state introduces a mutable data structure. These </w:t>
-      </w:r>
-      <w:proofErr w:type="spellStart"/>
-      <w:r>
-        <w:rPr>
-          <w:sz w:val="40"/>
-          <w:szCs w:val="40"/>
-        </w:rPr>
-        <w:t>stateful</w:t>
-      </w:r>
-      <w:proofErr w:type="spellEnd"/>
-      <w:r>
-        <w:rPr>
-          <w:sz w:val="40"/>
-          <w:szCs w:val="40"/>
-        </w:rPr>
-        <w:t xml:space="preserve"> values get instantiated in a React component as co called state, can be passed with props as vehicle down to child components, but can also get mutated by using a function to modify state. When a state gets mutated, the component with state and all child components will re-render</w:t>
+        <w:t xml:space="preserve">-React state introduces a mutable data structure. These stateful values get instantiated in a React component as co called state, can be passed with props as vehicle down to child components, but can also get mutated by using a function to modify state. </w:t>
+      </w:r>
+      <w:r>
+        <w:rPr>
+          <w:sz w:val="40"/>
+          <w:szCs w:val="40"/>
+        </w:rPr>
+        <w:lastRenderedPageBreak/>
+        <w:t>When a state gets mutated, the component with state and all child components will re-render</w:t>
       </w:r>
     </w:p>
     <w:p>
@@ -6031,7 +5788,6 @@
         <w:rPr>
           <w:noProof/>
         </w:rPr>
-        <w:lastRenderedPageBreak/>
         <w:drawing>
           <wp:inline distT="0" distB="0" distL="0" distR="0" wp14:anchorId="2A72CB07" wp14:editId="3D00F5DE">
             <wp:extent cx="4451350" cy="2980428"/>
@@ -6222,7 +5978,6 @@
         </w:rPr>
         <w:t xml:space="preserve">: tell React that we want to have a </w:t>
       </w:r>
-      <w:proofErr w:type="spellStart"/>
       <w:r>
         <w:rPr>
           <w:b/>
@@ -6230,9 +5985,15 @@
           <w:sz w:val="40"/>
           <w:szCs w:val="40"/>
         </w:rPr>
-        <w:t>stateful</w:t>
-      </w:r>
-      <w:proofErr w:type="spellEnd"/>
+        <w:t xml:space="preserve">stateful value </w:t>
+      </w:r>
+      <w:r>
+        <w:rPr>
+          <w:sz w:val="40"/>
+          <w:szCs w:val="40"/>
+        </w:rPr>
+        <w:t xml:space="preserve">which </w:t>
+      </w:r>
       <w:r>
         <w:rPr>
           <w:b/>
@@ -6240,22 +6001,6 @@
           <w:sz w:val="40"/>
           <w:szCs w:val="40"/>
         </w:rPr>
-        <w:t xml:space="preserve"> value </w:t>
-      </w:r>
-      <w:r>
-        <w:rPr>
-          <w:sz w:val="40"/>
-          <w:szCs w:val="40"/>
-        </w:rPr>
-        <w:t xml:space="preserve">which </w:t>
-      </w:r>
-      <w:r>
-        <w:rPr>
-          <w:b/>
-          <w:bCs/>
-          <w:sz w:val="40"/>
-          <w:szCs w:val="40"/>
-        </w:rPr>
         <w:t>changes over time</w:t>
       </w:r>
       <w:r>
@@ -6263,23 +6008,7 @@
           <w:sz w:val="40"/>
           <w:szCs w:val="40"/>
         </w:rPr>
-        <w:t xml:space="preserve">. Whenever this </w:t>
-      </w:r>
-      <w:proofErr w:type="spellStart"/>
-      <w:r>
-        <w:rPr>
-          <w:sz w:val="40"/>
-          <w:szCs w:val="40"/>
-        </w:rPr>
-        <w:t>stateful</w:t>
-      </w:r>
-      <w:proofErr w:type="spellEnd"/>
-      <w:r>
-        <w:rPr>
-          <w:sz w:val="40"/>
-          <w:szCs w:val="40"/>
-        </w:rPr>
-        <w:t xml:space="preserve"> value changes, the affected component will </w:t>
+        <w:t xml:space="preserve">. Whenever this stateful value changes, the affected component will </w:t>
       </w:r>
       <w:r>
         <w:rPr>
@@ -6525,7 +6254,7 @@
           <w:sz w:val="40"/>
           <w:szCs w:val="40"/>
         </w:rPr>
-        <w:t xml:space="preserve">+When user types into input field, input field’s change event runs into event handler. Handler’s logic uses event’s value of target and state updater function to set updated state. After that, the component re-renders (the component function </w:t>
+        <w:t>+When user types into input field, input field’s change event runs into event handler. Handler’s logic uses event’s value of target and state updater function to set updated state. After that, the component re-</w:t>
       </w:r>
       <w:r>
         <w:rPr>
@@ -6533,7 +6262,7 @@
           <w:szCs w:val="40"/>
         </w:rPr>
         <w:lastRenderedPageBreak/>
-        <w:t>runs). The updated state becomes current state and displayed.</w:t>
+        <w:t>renders (the component function runs). The updated state becomes current state and displayed.</w:t>
       </w:r>
     </w:p>
     <w:p>
@@ -6700,7 +6429,15 @@
           <w:sz w:val="40"/>
           <w:szCs w:val="40"/>
         </w:rPr>
-        <w:t>). Next to each component React allocates an object where information like state is stored in memory. The memory gets cleaned up once a component is not rendered anymore through JS garbage collection.</w:t>
+        <w:t xml:space="preserve">). Next to each component React allocates an object where information like state is stored in memory. The </w:t>
+      </w:r>
+      <w:r>
+        <w:rPr>
+          <w:sz w:val="40"/>
+          <w:szCs w:val="40"/>
+        </w:rPr>
+        <w:lastRenderedPageBreak/>
+        <w:t>memory gets cleaned up once a component is not rendered anymore through JS garbage collection.</w:t>
       </w:r>
     </w:p>
     <w:p>
@@ -6708,7 +6445,6 @@
         <w:pStyle w:val="Heading1"/>
       </w:pPr>
       <w:r>
-        <w:lastRenderedPageBreak/>
         <w:t>1.</w:t>
       </w:r>
       <w:r>
@@ -6746,23 +6482,7 @@
           <w:sz w:val="40"/>
           <w:szCs w:val="40"/>
         </w:rPr>
-        <w:t xml:space="preserve">Using state, we can make information </w:t>
-      </w:r>
-      <w:proofErr w:type="spellStart"/>
-      <w:r>
-        <w:rPr>
-          <w:sz w:val="40"/>
-          <w:szCs w:val="40"/>
-        </w:rPr>
-        <w:t>stateful</w:t>
-      </w:r>
-      <w:proofErr w:type="spellEnd"/>
-      <w:r>
-        <w:rPr>
-          <w:sz w:val="40"/>
-          <w:szCs w:val="40"/>
-        </w:rPr>
-        <w:t>, but this information can only be passed down by using props as container.</w:t>
+        <w:t>Using state, we can make information stateful, but this information can only be passed down by using props as container.</w:t>
       </w:r>
     </w:p>
     <w:p>
@@ -6887,7 +6607,15 @@
           <w:sz w:val="40"/>
           <w:szCs w:val="40"/>
         </w:rPr>
-        <w:t>: event handler (A) is passed as function in props to another component (B), is executed there as callback handler (C), and calls back to the place it was introduced (D):</w:t>
+        <w:t xml:space="preserve">: event handler (A) is passed as function in props to another component (B), is </w:t>
+      </w:r>
+      <w:r>
+        <w:rPr>
+          <w:sz w:val="40"/>
+          <w:szCs w:val="40"/>
+        </w:rPr>
+        <w:lastRenderedPageBreak/>
+        <w:t>executed there as callback handler (C), and calls back to the place it was introduced (D):</w:t>
       </w:r>
     </w:p>
     <w:p>
@@ -6901,7 +6629,6 @@
         <w:rPr>
           <w:noProof/>
         </w:rPr>
-        <w:lastRenderedPageBreak/>
         <w:drawing>
           <wp:inline distT="0" distB="0" distL="0" distR="0" wp14:anchorId="201B21C3" wp14:editId="2E9D45AD">
             <wp:extent cx="2457450" cy="1744971"/>
@@ -7054,7 +6781,15 @@
           <w:sz w:val="40"/>
           <w:szCs w:val="40"/>
         </w:rPr>
-        <w:t>We can notify App when user types into input field in Search. Callback handler becomes implicit vehicle to communicate upwards the component tree.</w:t>
+        <w:t xml:space="preserve">We can notify App when user types into input field in Search. </w:t>
+      </w:r>
+      <w:r>
+        <w:rPr>
+          <w:sz w:val="40"/>
+          <w:szCs w:val="40"/>
+        </w:rPr>
+        <w:lastRenderedPageBreak/>
+        <w:t>Callback handler becomes implicit vehicle to communicate upwards the component tree.</w:t>
       </w:r>
     </w:p>
     <w:p>
@@ -7068,7 +6803,6 @@
         <w:rPr>
           <w:noProof/>
         </w:rPr>
-        <w:lastRenderedPageBreak/>
         <w:drawing>
           <wp:inline distT="0" distB="0" distL="0" distR="0" wp14:anchorId="5508E208" wp14:editId="4BC57C41">
             <wp:extent cx="5397500" cy="1495763"/>
@@ -7204,6 +6938,7 @@
           <w:sz w:val="40"/>
           <w:szCs w:val="40"/>
         </w:rPr>
+        <w:lastRenderedPageBreak/>
         <w:t>-</w:t>
       </w:r>
       <w:r>
@@ -7235,7 +6970,6 @@
           <w:sz w:val="40"/>
           <w:szCs w:val="40"/>
         </w:rPr>
-        <w:lastRenderedPageBreak/>
         <w:drawing>
           <wp:inline distT="0" distB="0" distL="0" distR="0" wp14:anchorId="47FEA42E" wp14:editId="0AD2F7AC">
             <wp:extent cx="4610421" cy="1344706"/>
@@ -7378,6 +7112,7 @@
         <w:pStyle w:val="Heading1"/>
       </w:pPr>
       <w:r>
+        <w:lastRenderedPageBreak/>
         <w:t>1.1</w:t>
       </w:r>
       <w:r>
@@ -7437,7 +7172,6 @@
           <w:sz w:val="40"/>
           <w:szCs w:val="40"/>
         </w:rPr>
-        <w:lastRenderedPageBreak/>
         <w:drawing>
           <wp:inline distT="0" distB="0" distL="0" distR="0" wp14:anchorId="3A16DEB1" wp14:editId="09B9C957">
             <wp:extent cx="3227294" cy="1631576"/>
@@ -7610,6 +7344,7 @@
           <w:sz w:val="40"/>
           <w:szCs w:val="40"/>
         </w:rPr>
+        <w:lastRenderedPageBreak/>
         <w:t xml:space="preserve">+Input field became </w:t>
       </w:r>
       <w:r>
@@ -7683,7 +7418,6 @@
         <w:rPr>
           <w:noProof/>
         </w:rPr>
-        <w:lastRenderedPageBreak/>
         <w:drawing>
           <wp:inline distT="0" distB="0" distL="0" distR="0" wp14:anchorId="12CCEF89" wp14:editId="1D590220">
             <wp:extent cx="4864100" cy="1652951"/>
@@ -8660,7 +8394,7 @@
           <w:sz w:val="40"/>
           <w:szCs w:val="40"/>
         </w:rPr>
-        <w:t xml:space="preserve">+Now even though Item component function signature is more concise, the clutter ended up in </w:t>
+        <w:t xml:space="preserve">+Now even though Item component function signature is more concise, the clutter ended up in List </w:t>
       </w:r>
       <w:r>
         <w:rPr>
@@ -8668,7 +8402,7 @@
           <w:szCs w:val="40"/>
         </w:rPr>
         <w:lastRenderedPageBreak/>
-        <w:t xml:space="preserve">List component instead, because every property is passed to Item component. </w:t>
+        <w:t xml:space="preserve">component instead, because every property is passed to Item component. </w:t>
       </w:r>
     </w:p>
     <w:p>
@@ -8871,7 +8605,6 @@
         <w:rPr>
           <w:noProof/>
         </w:rPr>
-        <w:lastRenderedPageBreak/>
         <w:drawing>
           <wp:inline distT="0" distB="0" distL="0" distR="0" wp14:anchorId="0B7EA1AE" wp14:editId="140D5586">
             <wp:extent cx="2432050" cy="1424129"/>
@@ -8961,6 +8694,7 @@
           <w:sz w:val="40"/>
           <w:szCs w:val="40"/>
         </w:rPr>
+        <w:lastRenderedPageBreak/>
         <w:t>+This refactoring made the process of passing information from List to Item component more concise.</w:t>
       </w:r>
     </w:p>
@@ -9169,7 +8903,6 @@
         <w:rPr>
           <w:noProof/>
         </w:rPr>
-        <w:lastRenderedPageBreak/>
         <w:drawing>
           <wp:inline distT="0" distB="0" distL="0" distR="0" wp14:anchorId="677CCE8A" wp14:editId="3A0C79FF">
             <wp:extent cx="2679700" cy="1186476"/>
@@ -9219,6 +8952,7 @@
           <w:sz w:val="40"/>
           <w:szCs w:val="40"/>
         </w:rPr>
+        <w:lastRenderedPageBreak/>
         <w:t xml:space="preserve">+Rest operator happens on the left </w:t>
       </w:r>
       <w:proofErr w:type="gramStart"/>
@@ -9476,28 +9210,28 @@
           <w:sz w:val="40"/>
           <w:szCs w:val="40"/>
         </w:rPr>
+        <w:t>local storage</w:t>
+      </w:r>
+      <w:r>
+        <w:rPr>
+          <w:sz w:val="40"/>
+          <w:szCs w:val="40"/>
+        </w:rPr>
+        <w:t xml:space="preserve"> and retrieve it upon initial component initialization.</w:t>
+      </w:r>
+    </w:p>
+    <w:p>
+      <w:pPr>
+        <w:rPr>
+          <w:sz w:val="40"/>
+          <w:szCs w:val="40"/>
+        </w:rPr>
+      </w:pPr>
+      <w:r>
+        <w:rPr>
+          <w:noProof/>
+        </w:rPr>
         <w:lastRenderedPageBreak/>
-        <w:t>local storage</w:t>
-      </w:r>
-      <w:r>
-        <w:rPr>
-          <w:sz w:val="40"/>
-          <w:szCs w:val="40"/>
-        </w:rPr>
-        <w:t xml:space="preserve"> and retrieve it upon initial component initialization.</w:t>
-      </w:r>
-    </w:p>
-    <w:p>
-      <w:pPr>
-        <w:rPr>
-          <w:sz w:val="40"/>
-          <w:szCs w:val="40"/>
-        </w:rPr>
-      </w:pPr>
-      <w:r>
-        <w:rPr>
-          <w:noProof/>
-        </w:rPr>
         <w:drawing>
           <wp:inline distT="0" distB="0" distL="0" distR="0" wp14:anchorId="79DBD8AB" wp14:editId="75B3B6C5">
             <wp:extent cx="3098959" cy="793791"/>
@@ -9933,7 +9667,28 @@
           <w:sz w:val="40"/>
           <w:szCs w:val="40"/>
         </w:rPr>
-        <w:t xml:space="preserve"> If </w:t>
+        <w:t xml:space="preserve"> If dependency array doesn’t have, function for side-effect run on every render.</w:t>
+      </w:r>
+      <w:r>
+        <w:rPr>
+          <w:sz w:val="40"/>
+          <w:szCs w:val="40"/>
+        </w:rPr>
+        <w:t xml:space="preserve"> </w:t>
+      </w:r>
+      <w:r>
+        <w:rPr>
+          <w:sz w:val="40"/>
+          <w:szCs w:val="40"/>
+        </w:rPr>
+        <w:t>If</w:t>
+      </w:r>
+      <w:r>
+        <w:rPr>
+          <w:sz w:val="40"/>
+          <w:szCs w:val="40"/>
+        </w:rPr>
+        <w:t xml:space="preserve"> dependency array is </w:t>
       </w:r>
       <w:r>
         <w:rPr>
@@ -9941,28 +9696,7 @@
           <w:szCs w:val="40"/>
         </w:rPr>
         <w:lastRenderedPageBreak/>
-        <w:t>dependency array doesn’t have, function for side-effect run on every render.</w:t>
-      </w:r>
-      <w:r>
-        <w:rPr>
-          <w:sz w:val="40"/>
-          <w:szCs w:val="40"/>
-        </w:rPr>
-        <w:t xml:space="preserve"> </w:t>
-      </w:r>
-      <w:r>
-        <w:rPr>
-          <w:sz w:val="40"/>
-          <w:szCs w:val="40"/>
-        </w:rPr>
-        <w:t>If</w:t>
-      </w:r>
-      <w:r>
-        <w:rPr>
-          <w:sz w:val="40"/>
-          <w:szCs w:val="40"/>
-        </w:rPr>
-        <w:t xml:space="preserve"> dependency array is empty array, function for side-effect is called once when the component renders for the 1</w:t>
+        <w:t>empty array, function for side-effect is called once when the component renders for the 1</w:t>
       </w:r>
       <w:r>
         <w:rPr>
@@ -10099,6 +9833,7 @@
         <w:t xml:space="preserve">): for values that change over time, </w:t>
       </w:r>
       <w:proofErr w:type="spellStart"/>
+      <w:proofErr w:type="gramStart"/>
       <w:r>
         <w:rPr>
           <w:sz w:val="40"/>
@@ -10112,30 +9847,7 @@
           <w:sz w:val="40"/>
           <w:szCs w:val="40"/>
         </w:rPr>
-        <w:t>(): used to opt into lifecycle of your component to introduce side-effects</w:t>
-      </w:r>
-    </w:p>
-    <w:p>
-      <w:pPr>
-        <w:rPr>
-          <w:sz w:val="40"/>
-          <w:szCs w:val="40"/>
-        </w:rPr>
-      </w:pPr>
-      <w:r>
-        <w:rPr>
-          <w:sz w:val="40"/>
-          <w:szCs w:val="40"/>
-        </w:rPr>
-        <w:t xml:space="preserve">-React </w:t>
-      </w:r>
-      <w:proofErr w:type="gramStart"/>
-      <w:r>
-        <w:rPr>
-          <w:sz w:val="40"/>
-          <w:szCs w:val="40"/>
-        </w:rPr>
-        <w:t>custom</w:t>
+        <w:t>(</w:t>
       </w:r>
       <w:proofErr w:type="gramEnd"/>
       <w:r>
@@ -10143,7 +9855,22 @@
           <w:sz w:val="40"/>
           <w:szCs w:val="40"/>
         </w:rPr>
-        <w:t xml:space="preserve"> Hooks: create a hook </w:t>
+        <w:t>): used to opt into lifecycle of your component to introduce side-effects</w:t>
+      </w:r>
+    </w:p>
+    <w:p>
+      <w:pPr>
+        <w:rPr>
+          <w:sz w:val="40"/>
+          <w:szCs w:val="40"/>
+        </w:rPr>
+      </w:pPr>
+      <w:r>
+        <w:rPr>
+          <w:sz w:val="40"/>
+          <w:szCs w:val="40"/>
+        </w:rPr>
+        <w:t xml:space="preserve">-React custom Hooks: create a hook </w:t>
       </w:r>
     </w:p>
     <w:p>
@@ -10239,57 +9966,57 @@
         <w:pStyle w:val="Heading1"/>
       </w:pPr>
       <w:r>
+        <w:t>1.2</w:t>
+      </w:r>
+      <w:r>
+        <w:t>3</w:t>
+      </w:r>
+      <w:r>
+        <w:t xml:space="preserve"> React Fragments</w:t>
+      </w:r>
+    </w:p>
+    <w:p>
+      <w:pPr>
+        <w:rPr>
+          <w:sz w:val="40"/>
+          <w:szCs w:val="40"/>
+        </w:rPr>
+      </w:pPr>
+      <w:r>
+        <w:rPr>
+          <w:sz w:val="40"/>
+          <w:szCs w:val="40"/>
+        </w:rPr>
+        <w:t>-</w:t>
+      </w:r>
+      <w:r>
+        <w:rPr>
+          <w:b/>
+          <w:sz w:val="40"/>
+          <w:szCs w:val="40"/>
+        </w:rPr>
+        <w:t>React Fragment</w:t>
+      </w:r>
+      <w:r>
+        <w:rPr>
+          <w:sz w:val="40"/>
+          <w:szCs w:val="40"/>
+        </w:rPr>
+        <w:t>:</w:t>
+      </w:r>
+    </w:p>
+    <w:p>
+      <w:pPr>
+        <w:rPr>
+          <w:sz w:val="40"/>
+          <w:szCs w:val="40"/>
+        </w:rPr>
+      </w:pPr>
+      <w:r>
+        <w:rPr>
+          <w:noProof/>
+        </w:rPr>
         <w:lastRenderedPageBreak/>
-        <w:t>1.2</w:t>
-      </w:r>
-      <w:r>
-        <w:t>3</w:t>
-      </w:r>
-      <w:r>
-        <w:t xml:space="preserve"> React Fragments</w:t>
-      </w:r>
-    </w:p>
-    <w:p>
-      <w:pPr>
-        <w:rPr>
-          <w:sz w:val="40"/>
-          <w:szCs w:val="40"/>
-        </w:rPr>
-      </w:pPr>
-      <w:r>
-        <w:rPr>
-          <w:sz w:val="40"/>
-          <w:szCs w:val="40"/>
-        </w:rPr>
-        <w:t>-</w:t>
-      </w:r>
-      <w:r>
-        <w:rPr>
-          <w:b/>
-          <w:sz w:val="40"/>
-          <w:szCs w:val="40"/>
-        </w:rPr>
-        <w:t>React Fragment</w:t>
-      </w:r>
-      <w:r>
-        <w:rPr>
-          <w:sz w:val="40"/>
-          <w:szCs w:val="40"/>
-        </w:rPr>
-        <w:t>:</w:t>
-      </w:r>
-    </w:p>
-    <w:p>
-      <w:pPr>
-        <w:rPr>
-          <w:sz w:val="40"/>
-          <w:szCs w:val="40"/>
-        </w:rPr>
-      </w:pPr>
-      <w:r>
-        <w:rPr>
-          <w:noProof/>
-        </w:rPr>
         <w:drawing>
           <wp:inline distT="0" distB="0" distL="0" distR="0" wp14:anchorId="71EC60A4" wp14:editId="4FEA200B">
             <wp:extent cx="2609984" cy="1714588"/>
@@ -10521,23 +10248,7 @@
           <w:sz w:val="40"/>
           <w:szCs w:val="40"/>
         </w:rPr>
-        <w:t xml:space="preserve">-Since Search component doesn’t have any actual search functionality, we can make component </w:t>
-      </w:r>
-      <w:proofErr w:type="spellStart"/>
-      <w:r>
-        <w:rPr>
-          <w:sz w:val="40"/>
-          <w:szCs w:val="40"/>
-        </w:rPr>
-        <w:t>reuseable</w:t>
-      </w:r>
-      <w:proofErr w:type="spellEnd"/>
-      <w:r>
-        <w:rPr>
-          <w:sz w:val="40"/>
-          <w:szCs w:val="40"/>
-        </w:rPr>
-        <w:t xml:space="preserve"> for the rest of ap</w:t>
+        <w:t>-Since Search component doesn’t have any actual search functionality, we can make component reuseable for the rest of ap</w:t>
       </w:r>
       <w:r>
         <w:rPr>
@@ -10559,23 +10270,22 @@
           <w:sz w:val="40"/>
           <w:szCs w:val="40"/>
         </w:rPr>
-        <w:t xml:space="preserve">dynamic id </w:t>
-      </w:r>
-      <w:r>
-        <w:rPr>
-          <w:b/>
+        <w:t>dynamic id and label prop</w:t>
+      </w:r>
+      <w:r>
+        <w:rPr>
+          <w:sz w:val="40"/>
+          <w:szCs w:val="40"/>
+        </w:rPr>
+        <w:t xml:space="preserve"> to Search component, rename actual value </w:t>
+      </w:r>
+      <w:r>
+        <w:rPr>
           <w:sz w:val="40"/>
           <w:szCs w:val="40"/>
         </w:rPr>
         <w:lastRenderedPageBreak/>
-        <w:t>and label prop</w:t>
-      </w:r>
-      <w:r>
-        <w:rPr>
-          <w:sz w:val="40"/>
-          <w:szCs w:val="40"/>
-        </w:rPr>
-        <w:t xml:space="preserve"> to Search component, rename actual value and callback handler to </w:t>
+        <w:t xml:space="preserve">and callback handler to </w:t>
       </w:r>
       <w:proofErr w:type="spellStart"/>
       <w:r>
@@ -10950,6 +10660,7 @@
       </w:pPr>
       <w:r>
         <w:rPr>
+          <w:noProof/>
           <w:sz w:val="40"/>
           <w:szCs w:val="40"/>
         </w:rPr>
@@ -11086,6 +10797,7 @@
       </w:pPr>
       <w:r>
         <w:rPr>
+          <w:noProof/>
           <w:sz w:val="40"/>
           <w:szCs w:val="40"/>
         </w:rPr>
@@ -11157,6 +10869,7 @@
       </w:pPr>
       <w:r>
         <w:rPr>
+          <w:noProof/>
           <w:sz w:val="40"/>
           <w:szCs w:val="40"/>
         </w:rPr>
@@ -11296,6 +11009,7 @@
       </w:pPr>
       <w:r>
         <w:rPr>
+          <w:noProof/>
           <w:sz w:val="40"/>
           <w:szCs w:val="40"/>
         </w:rPr>
@@ -11345,6 +11059,7 @@
       </w:pPr>
       <w:r>
         <w:rPr>
+          <w:noProof/>
           <w:sz w:val="40"/>
           <w:szCs w:val="40"/>
         </w:rPr>
@@ -11455,6 +11170,7 @@
       </w:pPr>
       <w:r>
         <w:rPr>
+          <w:noProof/>
           <w:sz w:val="40"/>
           <w:szCs w:val="40"/>
         </w:rPr>
@@ -11545,6 +11261,7 @@
       </w:pPr>
       <w:r>
         <w:rPr>
+          <w:noProof/>
           <w:sz w:val="40"/>
           <w:szCs w:val="40"/>
         </w:rPr>
@@ -11649,6 +11366,7 @@
       </w:pPr>
       <w:r>
         <w:rPr>
+          <w:noProof/>
           <w:sz w:val="40"/>
           <w:szCs w:val="40"/>
         </w:rPr>
@@ -11745,14 +11463,13 @@
       </w:pPr>
       <w:r>
         <w:rPr>
-          <w:sz w:val="40"/>
-          <w:szCs w:val="40"/>
+          <w:noProof/>
         </w:rPr>
         <w:drawing>
-          <wp:inline distT="0" distB="0" distL="0" distR="0" wp14:anchorId="361D8BBC" wp14:editId="19FAC660">
-            <wp:extent cx="5943600" cy="2147570"/>
-            <wp:effectExtent l="0" t="0" r="0" b="5080"/>
-            <wp:docPr id="16" name="Picture 16"/>
+          <wp:inline distT="0" distB="0" distL="0" distR="0" wp14:anchorId="424F12C0" wp14:editId="67F2B99E">
+            <wp:extent cx="5943600" cy="2359025"/>
+            <wp:effectExtent l="0" t="0" r="0" b="3175"/>
+            <wp:docPr id="379928616" name="Picture 1" descr="A screen shot of a computer code&#10;&#10;AI-generated content may be incorrect."/>
             <wp:cNvGraphicFramePr>
               <a:graphicFrameLocks xmlns:a="http://schemas.openxmlformats.org/drawingml/2006/main" noChangeAspect="1"/>
             </wp:cNvGraphicFramePr>
@@ -11760,7 +11477,7 @@
               <a:graphicData uri="http://schemas.openxmlformats.org/drawingml/2006/picture">
                 <pic:pic xmlns:pic="http://schemas.openxmlformats.org/drawingml/2006/picture">
                   <pic:nvPicPr>
-                    <pic:cNvPr id="1" name=""/>
+                    <pic:cNvPr id="379928616" name="Picture 1" descr="A screen shot of a computer code&#10;&#10;AI-generated content may be incorrect."/>
                     <pic:cNvPicPr/>
                   </pic:nvPicPr>
                   <pic:blipFill>
@@ -11772,7 +11489,7 @@
                   <pic:spPr>
                     <a:xfrm>
                       <a:off x="0" y="0"/>
-                      <a:ext cx="5943600" cy="2147570"/>
+                      <a:ext cx="5943600" cy="2359025"/>
                     </a:xfrm>
                     <a:prstGeom prst="rect">
                       <a:avLst/>
@@ -11794,6 +11511,7 @@
       </w:pPr>
       <w:r>
         <w:rPr>
+          <w:noProof/>
           <w:sz w:val="40"/>
           <w:szCs w:val="40"/>
         </w:rPr>
@@ -11843,6 +11561,7 @@
       </w:pPr>
       <w:r>
         <w:rPr>
+          <w:noProof/>
           <w:sz w:val="40"/>
           <w:szCs w:val="40"/>
         </w:rPr>
@@ -11935,6 +11654,7 @@
           <w:sz w:val="40"/>
           <w:szCs w:val="40"/>
         </w:rPr>
+        <w:lastRenderedPageBreak/>
         <w:t xml:space="preserve">+Create Slider with ref: </w:t>
       </w:r>
       <w:hyperlink r:id="rId129" w:history="1">
@@ -11960,7 +11680,6 @@
           <w:sz w:val="40"/>
           <w:szCs w:val="40"/>
         </w:rPr>
-        <w:lastRenderedPageBreak/>
         <w:t>+Create image from React component with ref</w:t>
       </w:r>
     </w:p>
@@ -12033,8 +11752,6 @@
         </w:rPr>
         <w:t>https://www.robinwieruch.de/why-frameworks-matter/</w:t>
       </w:r>
-      <w:bookmarkStart w:id="0" w:name="_GoBack"/>
-      <w:bookmarkEnd w:id="0"/>
     </w:p>
     <w:p>
       <w:pPr>
@@ -12057,6 +11774,810 @@
           <w:szCs w:val="40"/>
         </w:rPr>
       </w:pPr>
+      <w:r>
+        <w:rPr>
+          <w:sz w:val="40"/>
+          <w:szCs w:val="40"/>
+        </w:rPr>
+        <w:t>-Remove items from list:</w:t>
+      </w:r>
+    </w:p>
+    <w:p>
+      <w:pPr>
+        <w:rPr>
+          <w:sz w:val="40"/>
+          <w:szCs w:val="40"/>
+        </w:rPr>
+      </w:pPr>
+      <w:r>
+        <w:rPr>
+          <w:sz w:val="40"/>
+          <w:szCs w:val="40"/>
+        </w:rPr>
+        <w:t>+</w:t>
+      </w:r>
+      <w:proofErr w:type="spellStart"/>
+      <w:proofErr w:type="gramStart"/>
+      <w:r>
+        <w:rPr>
+          <w:sz w:val="40"/>
+          <w:szCs w:val="40"/>
+        </w:rPr>
+        <w:t>useState</w:t>
+      </w:r>
+      <w:proofErr w:type="spellEnd"/>
+      <w:r>
+        <w:rPr>
+          <w:sz w:val="40"/>
+          <w:szCs w:val="40"/>
+        </w:rPr>
+        <w:t>(</w:t>
+      </w:r>
+      <w:proofErr w:type="gramEnd"/>
+      <w:r>
+        <w:rPr>
+          <w:sz w:val="40"/>
+          <w:szCs w:val="40"/>
+        </w:rPr>
+        <w:t>)</w:t>
+      </w:r>
+    </w:p>
+    <w:p>
+      <w:pPr>
+        <w:rPr>
+          <w:sz w:val="40"/>
+          <w:szCs w:val="40"/>
+        </w:rPr>
+      </w:pPr>
+      <w:r>
+        <w:rPr>
+          <w:noProof/>
+        </w:rPr>
+        <w:drawing>
+          <wp:inline distT="0" distB="0" distL="0" distR="0" wp14:anchorId="7F6BD9A4" wp14:editId="67896675">
+            <wp:extent cx="4267419" cy="196860"/>
+            <wp:effectExtent l="0" t="0" r="0" b="0"/>
+            <wp:docPr id="835681435" name="Picture 1"/>
+            <wp:cNvGraphicFramePr>
+              <a:graphicFrameLocks xmlns:a="http://schemas.openxmlformats.org/drawingml/2006/main" noChangeAspect="1"/>
+            </wp:cNvGraphicFramePr>
+            <a:graphic xmlns:a="http://schemas.openxmlformats.org/drawingml/2006/main">
+              <a:graphicData uri="http://schemas.openxmlformats.org/drawingml/2006/picture">
+                <pic:pic xmlns:pic="http://schemas.openxmlformats.org/drawingml/2006/picture">
+                  <pic:nvPicPr>
+                    <pic:cNvPr id="835681435" name=""/>
+                    <pic:cNvPicPr/>
+                  </pic:nvPicPr>
+                  <pic:blipFill>
+                    <a:blip r:embed="rId131"/>
+                    <a:stretch>
+                      <a:fillRect/>
+                    </a:stretch>
+                  </pic:blipFill>
+                  <pic:spPr>
+                    <a:xfrm>
+                      <a:off x="0" y="0"/>
+                      <a:ext cx="4267419" cy="196860"/>
+                    </a:xfrm>
+                    <a:prstGeom prst="rect">
+                      <a:avLst/>
+                    </a:prstGeom>
+                  </pic:spPr>
+                </pic:pic>
+              </a:graphicData>
+            </a:graphic>
+          </wp:inline>
+        </w:drawing>
+      </w:r>
+    </w:p>
+    <w:p>
+      <w:pPr>
+        <w:rPr>
+          <w:sz w:val="40"/>
+          <w:szCs w:val="40"/>
+        </w:rPr>
+      </w:pPr>
+      <w:r>
+        <w:rPr>
+          <w:sz w:val="40"/>
+          <w:szCs w:val="40"/>
+        </w:rPr>
+        <w:t>+Write event handler:</w:t>
+      </w:r>
+    </w:p>
+    <w:p>
+      <w:pPr>
+        <w:rPr>
+          <w:sz w:val="40"/>
+          <w:szCs w:val="40"/>
+        </w:rPr>
+      </w:pPr>
+      <w:r>
+        <w:rPr>
+          <w:noProof/>
+        </w:rPr>
+        <w:drawing>
+          <wp:inline distT="0" distB="0" distL="0" distR="0" wp14:anchorId="55D4D5EF" wp14:editId="65E51324">
+            <wp:extent cx="2986268" cy="1178489"/>
+            <wp:effectExtent l="0" t="0" r="5080" b="3175"/>
+            <wp:docPr id="825316052" name="Picture 1" descr="A white background with black text&#10;&#10;AI-generated content may be incorrect."/>
+            <wp:cNvGraphicFramePr>
+              <a:graphicFrameLocks xmlns:a="http://schemas.openxmlformats.org/drawingml/2006/main" noChangeAspect="1"/>
+            </wp:cNvGraphicFramePr>
+            <a:graphic xmlns:a="http://schemas.openxmlformats.org/drawingml/2006/main">
+              <a:graphicData uri="http://schemas.openxmlformats.org/drawingml/2006/picture">
+                <pic:pic xmlns:pic="http://schemas.openxmlformats.org/drawingml/2006/picture">
+                  <pic:nvPicPr>
+                    <pic:cNvPr id="825316052" name="Picture 1" descr="A white background with black text&#10;&#10;AI-generated content may be incorrect."/>
+                    <pic:cNvPicPr/>
+                  </pic:nvPicPr>
+                  <pic:blipFill>
+                    <a:blip r:embed="rId132"/>
+                    <a:stretch>
+                      <a:fillRect/>
+                    </a:stretch>
+                  </pic:blipFill>
+                  <pic:spPr>
+                    <a:xfrm>
+                      <a:off x="0" y="0"/>
+                      <a:ext cx="2988965" cy="1179554"/>
+                    </a:xfrm>
+                    <a:prstGeom prst="rect">
+                      <a:avLst/>
+                    </a:prstGeom>
+                  </pic:spPr>
+                </pic:pic>
+              </a:graphicData>
+            </a:graphic>
+          </wp:inline>
+        </w:drawing>
+      </w:r>
+    </w:p>
+    <w:p>
+      <w:pPr>
+        <w:rPr>
+          <w:sz w:val="40"/>
+          <w:szCs w:val="40"/>
+        </w:rPr>
+      </w:pPr>
+      <w:r>
+        <w:rPr>
+          <w:noProof/>
+        </w:rPr>
+        <w:lastRenderedPageBreak/>
+        <w:drawing>
+          <wp:inline distT="0" distB="0" distL="0" distR="0" wp14:anchorId="37EB5755" wp14:editId="5A8219E4">
+            <wp:extent cx="4464279" cy="184159"/>
+            <wp:effectExtent l="0" t="0" r="0" b="6350"/>
+            <wp:docPr id="916806361" name="Picture 1"/>
+            <wp:cNvGraphicFramePr>
+              <a:graphicFrameLocks xmlns:a="http://schemas.openxmlformats.org/drawingml/2006/main" noChangeAspect="1"/>
+            </wp:cNvGraphicFramePr>
+            <a:graphic xmlns:a="http://schemas.openxmlformats.org/drawingml/2006/main">
+              <a:graphicData uri="http://schemas.openxmlformats.org/drawingml/2006/picture">
+                <pic:pic xmlns:pic="http://schemas.openxmlformats.org/drawingml/2006/picture">
+                  <pic:nvPicPr>
+                    <pic:cNvPr id="916806361" name=""/>
+                    <pic:cNvPicPr/>
+                  </pic:nvPicPr>
+                  <pic:blipFill>
+                    <a:blip r:embed="rId133"/>
+                    <a:stretch>
+                      <a:fillRect/>
+                    </a:stretch>
+                  </pic:blipFill>
+                  <pic:spPr>
+                    <a:xfrm>
+                      <a:off x="0" y="0"/>
+                      <a:ext cx="4464279" cy="184159"/>
+                    </a:xfrm>
+                    <a:prstGeom prst="rect">
+                      <a:avLst/>
+                    </a:prstGeom>
+                  </pic:spPr>
+                </pic:pic>
+              </a:graphicData>
+            </a:graphic>
+          </wp:inline>
+        </w:drawing>
+      </w:r>
+    </w:p>
+    <w:p>
+      <w:pPr>
+        <w:rPr>
+          <w:sz w:val="40"/>
+          <w:szCs w:val="40"/>
+        </w:rPr>
+      </w:pPr>
+      <w:r>
+        <w:rPr>
+          <w:sz w:val="40"/>
+          <w:szCs w:val="40"/>
+        </w:rPr>
+        <w:t>+Pass to Item:</w:t>
+      </w:r>
+    </w:p>
+    <w:p>
+      <w:pPr>
+        <w:rPr>
+          <w:sz w:val="40"/>
+          <w:szCs w:val="40"/>
+        </w:rPr>
+      </w:pPr>
+      <w:r>
+        <w:rPr>
+          <w:noProof/>
+        </w:rPr>
+        <w:drawing>
+          <wp:inline distT="0" distB="0" distL="0" distR="0" wp14:anchorId="554CBB8D" wp14:editId="2EBAFF96">
+            <wp:extent cx="2500132" cy="1640548"/>
+            <wp:effectExtent l="0" t="0" r="0" b="0"/>
+            <wp:docPr id="1236531477" name="Picture 1" descr="A computer code with black text&#10;&#10;AI-generated content may be incorrect."/>
+            <wp:cNvGraphicFramePr>
+              <a:graphicFrameLocks xmlns:a="http://schemas.openxmlformats.org/drawingml/2006/main" noChangeAspect="1"/>
+            </wp:cNvGraphicFramePr>
+            <a:graphic xmlns:a="http://schemas.openxmlformats.org/drawingml/2006/main">
+              <a:graphicData uri="http://schemas.openxmlformats.org/drawingml/2006/picture">
+                <pic:pic xmlns:pic="http://schemas.openxmlformats.org/drawingml/2006/picture">
+                  <pic:nvPicPr>
+                    <pic:cNvPr id="1236531477" name="Picture 1" descr="A computer code with black text&#10;&#10;AI-generated content may be incorrect."/>
+                    <pic:cNvPicPr/>
+                  </pic:nvPicPr>
+                  <pic:blipFill>
+                    <a:blip r:embed="rId134"/>
+                    <a:stretch>
+                      <a:fillRect/>
+                    </a:stretch>
+                  </pic:blipFill>
+                  <pic:spPr>
+                    <a:xfrm>
+                      <a:off x="0" y="0"/>
+                      <a:ext cx="2503519" cy="1642770"/>
+                    </a:xfrm>
+                    <a:prstGeom prst="rect">
+                      <a:avLst/>
+                    </a:prstGeom>
+                  </pic:spPr>
+                </pic:pic>
+              </a:graphicData>
+            </a:graphic>
+          </wp:inline>
+        </w:drawing>
+      </w:r>
+    </w:p>
+    <w:p>
+      <w:pPr>
+        <w:rPr>
+          <w:sz w:val="40"/>
+          <w:szCs w:val="40"/>
+        </w:rPr>
+      </w:pPr>
+      <w:r>
+        <w:rPr>
+          <w:sz w:val="40"/>
+          <w:szCs w:val="40"/>
+        </w:rPr>
+        <w:t>+Item use callback handler in a new handler:</w:t>
+      </w:r>
+    </w:p>
+    <w:p>
+      <w:pPr>
+        <w:rPr>
+          <w:sz w:val="40"/>
+          <w:szCs w:val="40"/>
+        </w:rPr>
+      </w:pPr>
+      <w:r>
+        <w:rPr>
+          <w:noProof/>
+        </w:rPr>
+        <w:drawing>
+          <wp:inline distT="0" distB="0" distL="0" distR="0" wp14:anchorId="507DBAD0" wp14:editId="2F28C5D7">
+            <wp:extent cx="3119377" cy="2980958"/>
+            <wp:effectExtent l="0" t="0" r="5080" b="0"/>
+            <wp:docPr id="819600017" name="Picture 1" descr="A computer screen shot of a code&#10;&#10;AI-generated content may be incorrect."/>
+            <wp:cNvGraphicFramePr>
+              <a:graphicFrameLocks xmlns:a="http://schemas.openxmlformats.org/drawingml/2006/main" noChangeAspect="1"/>
+            </wp:cNvGraphicFramePr>
+            <a:graphic xmlns:a="http://schemas.openxmlformats.org/drawingml/2006/main">
+              <a:graphicData uri="http://schemas.openxmlformats.org/drawingml/2006/picture">
+                <pic:pic xmlns:pic="http://schemas.openxmlformats.org/drawingml/2006/picture">
+                  <pic:nvPicPr>
+                    <pic:cNvPr id="819600017" name="Picture 1" descr="A computer screen shot of a code&#10;&#10;AI-generated content may be incorrect."/>
+                    <pic:cNvPicPr/>
+                  </pic:nvPicPr>
+                  <pic:blipFill>
+                    <a:blip r:embed="rId135"/>
+                    <a:stretch>
+                      <a:fillRect/>
+                    </a:stretch>
+                  </pic:blipFill>
+                  <pic:spPr>
+                    <a:xfrm>
+                      <a:off x="0" y="0"/>
+                      <a:ext cx="3124231" cy="2985596"/>
+                    </a:xfrm>
+                    <a:prstGeom prst="rect">
+                      <a:avLst/>
+                    </a:prstGeom>
+                  </pic:spPr>
+                </pic:pic>
+              </a:graphicData>
+            </a:graphic>
+          </wp:inline>
+        </w:drawing>
+      </w:r>
+    </w:p>
+    <w:p>
+      <w:pPr>
+        <w:rPr>
+          <w:sz w:val="40"/>
+          <w:szCs w:val="40"/>
+        </w:rPr>
+      </w:pPr>
+      <w:r>
+        <w:rPr>
+          <w:sz w:val="40"/>
+          <w:szCs w:val="40"/>
+        </w:rPr>
+        <w:t xml:space="preserve">-inline handler: execute the callback handler function in component right in JSX. 2 solutions to use </w:t>
+      </w:r>
+      <w:proofErr w:type="spellStart"/>
+      <w:proofErr w:type="gramStart"/>
+      <w:r>
+        <w:rPr>
+          <w:sz w:val="40"/>
+          <w:szCs w:val="40"/>
+        </w:rPr>
+        <w:t>onRemoveItem</w:t>
+      </w:r>
+      <w:proofErr w:type="spellEnd"/>
+      <w:r>
+        <w:rPr>
+          <w:sz w:val="40"/>
+          <w:szCs w:val="40"/>
+        </w:rPr>
+        <w:t>(</w:t>
+      </w:r>
+      <w:proofErr w:type="gramEnd"/>
+      <w:r>
+        <w:rPr>
+          <w:sz w:val="40"/>
+          <w:szCs w:val="40"/>
+        </w:rPr>
+        <w:t>) in Item component as inline handler</w:t>
+      </w:r>
+    </w:p>
+    <w:p>
+      <w:pPr>
+        <w:rPr>
+          <w:sz w:val="40"/>
+          <w:szCs w:val="40"/>
+        </w:rPr>
+      </w:pPr>
+      <w:r>
+        <w:rPr>
+          <w:sz w:val="40"/>
+          <w:szCs w:val="40"/>
+        </w:rPr>
+        <w:t>+</w:t>
+      </w:r>
+      <w:r>
+        <w:rPr>
+          <w:b/>
+          <w:bCs/>
+          <w:sz w:val="40"/>
+          <w:szCs w:val="40"/>
+        </w:rPr>
+        <w:t>JS’s bind method</w:t>
+      </w:r>
+      <w:r>
+        <w:rPr>
+          <w:sz w:val="40"/>
+          <w:szCs w:val="40"/>
+        </w:rPr>
+        <w:t>: bind arguments directly to that function that should be used to execute.</w:t>
+      </w:r>
+    </w:p>
+    <w:p>
+      <w:pPr>
+        <w:rPr>
+          <w:sz w:val="40"/>
+          <w:szCs w:val="40"/>
+        </w:rPr>
+      </w:pPr>
+      <w:r>
+        <w:rPr>
+          <w:noProof/>
+        </w:rPr>
+        <w:lastRenderedPageBreak/>
+        <w:drawing>
+          <wp:inline distT="0" distB="0" distL="0" distR="0" wp14:anchorId="10722E0A" wp14:editId="075CEE6F">
+            <wp:extent cx="4248368" cy="146058"/>
+            <wp:effectExtent l="0" t="0" r="0" b="6350"/>
+            <wp:docPr id="298573987" name="Picture 1"/>
+            <wp:cNvGraphicFramePr>
+              <a:graphicFrameLocks xmlns:a="http://schemas.openxmlformats.org/drawingml/2006/main" noChangeAspect="1"/>
+            </wp:cNvGraphicFramePr>
+            <a:graphic xmlns:a="http://schemas.openxmlformats.org/drawingml/2006/main">
+              <a:graphicData uri="http://schemas.openxmlformats.org/drawingml/2006/picture">
+                <pic:pic xmlns:pic="http://schemas.openxmlformats.org/drawingml/2006/picture">
+                  <pic:nvPicPr>
+                    <pic:cNvPr id="298573987" name=""/>
+                    <pic:cNvPicPr/>
+                  </pic:nvPicPr>
+                  <pic:blipFill>
+                    <a:blip r:embed="rId136"/>
+                    <a:stretch>
+                      <a:fillRect/>
+                    </a:stretch>
+                  </pic:blipFill>
+                  <pic:spPr>
+                    <a:xfrm>
+                      <a:off x="0" y="0"/>
+                      <a:ext cx="4248368" cy="146058"/>
+                    </a:xfrm>
+                    <a:prstGeom prst="rect">
+                      <a:avLst/>
+                    </a:prstGeom>
+                  </pic:spPr>
+                </pic:pic>
+              </a:graphicData>
+            </a:graphic>
+          </wp:inline>
+        </w:drawing>
+      </w:r>
+    </w:p>
+    <w:p>
+      <w:pPr>
+        <w:rPr>
+          <w:sz w:val="40"/>
+          <w:szCs w:val="40"/>
+        </w:rPr>
+      </w:pPr>
+      <w:r>
+        <w:rPr>
+          <w:sz w:val="40"/>
+          <w:szCs w:val="40"/>
+        </w:rPr>
+        <w:t xml:space="preserve">+Use </w:t>
+      </w:r>
+      <w:r>
+        <w:rPr>
+          <w:b/>
+          <w:bCs/>
+          <w:sz w:val="40"/>
+          <w:szCs w:val="40"/>
+        </w:rPr>
+        <w:t>inline arrow function</w:t>
+      </w:r>
+      <w:r>
+        <w:rPr>
+          <w:sz w:val="40"/>
+          <w:szCs w:val="40"/>
+        </w:rPr>
+        <w:t>:</w:t>
+      </w:r>
+    </w:p>
+    <w:p>
+      <w:pPr>
+        <w:rPr>
+          <w:sz w:val="40"/>
+          <w:szCs w:val="40"/>
+        </w:rPr>
+      </w:pPr>
+      <w:r>
+        <w:rPr>
+          <w:noProof/>
+        </w:rPr>
+        <w:drawing>
+          <wp:inline distT="0" distB="0" distL="0" distR="0" wp14:anchorId="0E05AEF4" wp14:editId="0B158DAD">
+            <wp:extent cx="3981655" cy="177809"/>
+            <wp:effectExtent l="0" t="0" r="0" b="0"/>
+            <wp:docPr id="833700841" name="Picture 1"/>
+            <wp:cNvGraphicFramePr>
+              <a:graphicFrameLocks xmlns:a="http://schemas.openxmlformats.org/drawingml/2006/main" noChangeAspect="1"/>
+            </wp:cNvGraphicFramePr>
+            <a:graphic xmlns:a="http://schemas.openxmlformats.org/drawingml/2006/main">
+              <a:graphicData uri="http://schemas.openxmlformats.org/drawingml/2006/picture">
+                <pic:pic xmlns:pic="http://schemas.openxmlformats.org/drawingml/2006/picture">
+                  <pic:nvPicPr>
+                    <pic:cNvPr id="833700841" name=""/>
+                    <pic:cNvPicPr/>
+                  </pic:nvPicPr>
+                  <pic:blipFill>
+                    <a:blip r:embed="rId137"/>
+                    <a:stretch>
+                      <a:fillRect/>
+                    </a:stretch>
+                  </pic:blipFill>
+                  <pic:spPr>
+                    <a:xfrm>
+                      <a:off x="0" y="0"/>
+                      <a:ext cx="3981655" cy="177809"/>
+                    </a:xfrm>
+                    <a:prstGeom prst="rect">
+                      <a:avLst/>
+                    </a:prstGeom>
+                  </pic:spPr>
+                </pic:pic>
+              </a:graphicData>
+            </a:graphic>
+          </wp:inline>
+        </w:drawing>
+      </w:r>
+    </w:p>
+    <w:p>
+      <w:pPr>
+        <w:rPr>
+          <w:sz w:val="40"/>
+          <w:szCs w:val="40"/>
+        </w:rPr>
+      </w:pPr>
+      <w:r>
+        <w:rPr>
+          <w:sz w:val="40"/>
+          <w:szCs w:val="40"/>
+        </w:rPr>
+        <w:t xml:space="preserve">Inline arrow </w:t>
+      </w:r>
+      <w:proofErr w:type="gramStart"/>
+      <w:r>
+        <w:rPr>
+          <w:sz w:val="40"/>
+          <w:szCs w:val="40"/>
+        </w:rPr>
+        <w:t>may</w:t>
+      </w:r>
+      <w:proofErr w:type="gramEnd"/>
+      <w:r>
+        <w:rPr>
+          <w:sz w:val="40"/>
+          <w:szCs w:val="40"/>
+        </w:rPr>
+        <w:t xml:space="preserve"> </w:t>
+      </w:r>
+      <w:proofErr w:type="gramStart"/>
+      <w:r>
+        <w:rPr>
+          <w:sz w:val="40"/>
+          <w:szCs w:val="40"/>
+        </w:rPr>
+        <w:t>difficult</w:t>
+      </w:r>
+      <w:proofErr w:type="gramEnd"/>
+      <w:r>
+        <w:rPr>
+          <w:sz w:val="40"/>
+          <w:szCs w:val="40"/>
+        </w:rPr>
+        <w:t xml:space="preserve"> to debug because JS logic may be hidden in JSX. You can use </w:t>
+      </w:r>
+      <w:proofErr w:type="gramStart"/>
+      <w:r>
+        <w:rPr>
+          <w:b/>
+          <w:bCs/>
+          <w:sz w:val="40"/>
+          <w:szCs w:val="40"/>
+        </w:rPr>
+        <w:t>block</w:t>
+      </w:r>
+      <w:proofErr w:type="gramEnd"/>
+      <w:r>
+        <w:rPr>
+          <w:b/>
+          <w:bCs/>
+          <w:sz w:val="40"/>
+          <w:szCs w:val="40"/>
+        </w:rPr>
+        <w:t xml:space="preserve"> body</w:t>
+      </w:r>
+      <w:r>
+        <w:rPr>
+          <w:sz w:val="40"/>
+          <w:szCs w:val="40"/>
+        </w:rPr>
+        <w:t>:</w:t>
+      </w:r>
+    </w:p>
+    <w:p>
+      <w:pPr>
+        <w:rPr>
+          <w:sz w:val="40"/>
+          <w:szCs w:val="40"/>
+        </w:rPr>
+      </w:pPr>
+      <w:r>
+        <w:rPr>
+          <w:noProof/>
+        </w:rPr>
+        <w:drawing>
+          <wp:inline distT="0" distB="0" distL="0" distR="0" wp14:anchorId="68E750D9" wp14:editId="6A0E709A">
+            <wp:extent cx="3060857" cy="1257365"/>
+            <wp:effectExtent l="0" t="0" r="6350" b="0"/>
+            <wp:docPr id="1172999326" name="Picture 1" descr="A computer code with text&#10;&#10;AI-generated content may be incorrect."/>
+            <wp:cNvGraphicFramePr>
+              <a:graphicFrameLocks xmlns:a="http://schemas.openxmlformats.org/drawingml/2006/main" noChangeAspect="1"/>
+            </wp:cNvGraphicFramePr>
+            <a:graphic xmlns:a="http://schemas.openxmlformats.org/drawingml/2006/main">
+              <a:graphicData uri="http://schemas.openxmlformats.org/drawingml/2006/picture">
+                <pic:pic xmlns:pic="http://schemas.openxmlformats.org/drawingml/2006/picture">
+                  <pic:nvPicPr>
+                    <pic:cNvPr id="1172999326" name="Picture 1" descr="A computer code with text&#10;&#10;AI-generated content may be incorrect."/>
+                    <pic:cNvPicPr/>
+                  </pic:nvPicPr>
+                  <pic:blipFill>
+                    <a:blip r:embed="rId138"/>
+                    <a:stretch>
+                      <a:fillRect/>
+                    </a:stretch>
+                  </pic:blipFill>
+                  <pic:spPr>
+                    <a:xfrm>
+                      <a:off x="0" y="0"/>
+                      <a:ext cx="3060857" cy="1257365"/>
+                    </a:xfrm>
+                    <a:prstGeom prst="rect">
+                      <a:avLst/>
+                    </a:prstGeom>
+                  </pic:spPr>
+                </pic:pic>
+              </a:graphicData>
+            </a:graphic>
+          </wp:inline>
+        </w:drawing>
+      </w:r>
+    </w:p>
+    <w:p>
+      <w:pPr>
+        <w:rPr>
+          <w:sz w:val="40"/>
+          <w:szCs w:val="40"/>
+        </w:rPr>
+      </w:pPr>
+      <w:r>
+        <w:rPr>
+          <w:sz w:val="40"/>
+          <w:szCs w:val="40"/>
+        </w:rPr>
+        <w:t>-Read more:</w:t>
+      </w:r>
+    </w:p>
+    <w:p>
+      <w:pPr>
+        <w:rPr>
+          <w:sz w:val="40"/>
+          <w:szCs w:val="40"/>
+        </w:rPr>
+      </w:pPr>
+      <w:r>
+        <w:rPr>
+          <w:sz w:val="40"/>
+          <w:szCs w:val="40"/>
+        </w:rPr>
+        <w:t>+Add, update, remove items in list:</w:t>
+      </w:r>
+    </w:p>
+    <w:p>
+      <w:pPr>
+        <w:rPr>
+          <w:sz w:val="40"/>
+          <w:szCs w:val="40"/>
+        </w:rPr>
+      </w:pPr>
+      <w:hyperlink r:id="rId139" w:history="1">
+        <w:r>
+          <w:rPr>
+            <w:rStyle w:val="Hyperlink"/>
+            <w:sz w:val="40"/>
+            <w:szCs w:val="40"/>
+          </w:rPr>
+          <w:t>https://www.robinwieruch.de/react-add-item-to-list</w:t>
+        </w:r>
+      </w:hyperlink>
+    </w:p>
+    <w:p>
+      <w:pPr>
+        <w:rPr>
+          <w:sz w:val="40"/>
+          <w:szCs w:val="40"/>
+        </w:rPr>
+      </w:pPr>
+      <w:hyperlink r:id="rId140" w:history="1">
+        <w:r>
+          <w:rPr>
+            <w:rStyle w:val="Hyperlink"/>
+            <w:sz w:val="40"/>
+            <w:szCs w:val="40"/>
+          </w:rPr>
+          <w:t>https://www.robinwieruch.de/react-update-item-in-list/</w:t>
+        </w:r>
+      </w:hyperlink>
+    </w:p>
+    <w:p>
+      <w:pPr>
+        <w:rPr>
+          <w:sz w:val="40"/>
+          <w:szCs w:val="40"/>
+        </w:rPr>
+      </w:pPr>
+      <w:hyperlink r:id="rId141" w:history="1">
+        <w:r>
+          <w:rPr>
+            <w:rStyle w:val="Hyperlink"/>
+            <w:sz w:val="40"/>
+            <w:szCs w:val="40"/>
+          </w:rPr>
+          <w:t>https://www.robinwieruch.de/react-remove-item-from-list</w:t>
+        </w:r>
+      </w:hyperlink>
+    </w:p>
+    <w:p>
+      <w:pPr>
+        <w:rPr>
+          <w:sz w:val="40"/>
+          <w:szCs w:val="40"/>
+        </w:rPr>
+      </w:pPr>
+      <w:r>
+        <w:rPr>
+          <w:sz w:val="40"/>
+          <w:szCs w:val="40"/>
+        </w:rPr>
+        <w:t>+Computed properties in React:</w:t>
+      </w:r>
+    </w:p>
+    <w:p>
+      <w:pPr>
+        <w:rPr>
+          <w:sz w:val="40"/>
+          <w:szCs w:val="40"/>
+        </w:rPr>
+      </w:pPr>
+      <w:hyperlink r:id="rId142" w:history="1">
+        <w:r>
+          <w:rPr>
+            <w:rStyle w:val="Hyperlink"/>
+            <w:sz w:val="40"/>
+            <w:szCs w:val="40"/>
+          </w:rPr>
+          <w:t>https://www.robinwieruch.de/react-computed-properties/</w:t>
+        </w:r>
+      </w:hyperlink>
+    </w:p>
+    <w:p>
+      <w:pPr>
+        <w:rPr>
+          <w:sz w:val="40"/>
+          <w:szCs w:val="40"/>
+        </w:rPr>
+      </w:pPr>
+      <w:r>
+        <w:rPr>
+          <w:sz w:val="40"/>
+          <w:szCs w:val="40"/>
+        </w:rPr>
+        <w:t>+Review handlers, callback handlers, inline handlers</w:t>
+      </w:r>
+    </w:p>
+    <w:p>
+      <w:pPr>
+        <w:rPr>
+          <w:sz w:val="40"/>
+          <w:szCs w:val="40"/>
+        </w:rPr>
+      </w:pPr>
+      <w:hyperlink r:id="rId143" w:history="1">
+        <w:r>
+          <w:rPr>
+            <w:rStyle w:val="Hyperlink"/>
+            <w:sz w:val="40"/>
+            <w:szCs w:val="40"/>
+          </w:rPr>
+          <w:t>https://www.robinwieruch.de/react-event-handler/</w:t>
+        </w:r>
+      </w:hyperlink>
     </w:p>
     <w:p>
       <w:pPr>
@@ -12079,6 +12600,566 @@
           <w:szCs w:val="40"/>
         </w:rPr>
       </w:pPr>
+      <w:r>
+        <w:rPr>
+          <w:sz w:val="40"/>
+          <w:szCs w:val="40"/>
+        </w:rPr>
+        <w:t xml:space="preserve">-Data from remote backend/database arrives asynchronously for client-side apps. We must render a component before initiating the data fetching. </w:t>
+      </w:r>
+    </w:p>
+    <w:p>
+      <w:pPr>
+        <w:rPr>
+          <w:sz w:val="40"/>
+          <w:szCs w:val="40"/>
+        </w:rPr>
+      </w:pPr>
+      <w:r>
+        <w:rPr>
+          <w:sz w:val="40"/>
+          <w:szCs w:val="40"/>
+        </w:rPr>
+        <w:t xml:space="preserve">-Start with a </w:t>
+      </w:r>
+      <w:r>
+        <w:rPr>
+          <w:b/>
+          <w:bCs/>
+          <w:sz w:val="40"/>
+          <w:szCs w:val="40"/>
+        </w:rPr>
+        <w:t>function</w:t>
+      </w:r>
+      <w:r>
+        <w:rPr>
+          <w:sz w:val="40"/>
+          <w:szCs w:val="40"/>
+        </w:rPr>
+        <w:t xml:space="preserve"> that returns a </w:t>
+      </w:r>
+      <w:r>
+        <w:rPr>
+          <w:b/>
+          <w:bCs/>
+          <w:sz w:val="40"/>
+          <w:szCs w:val="40"/>
+        </w:rPr>
+        <w:t>promise</w:t>
+      </w:r>
+      <w:r>
+        <w:rPr>
+          <w:sz w:val="40"/>
+          <w:szCs w:val="40"/>
+        </w:rPr>
+        <w:t xml:space="preserve"> with </w:t>
+      </w:r>
+      <w:r>
+        <w:rPr>
+          <w:b/>
+          <w:bCs/>
+          <w:sz w:val="40"/>
+          <w:szCs w:val="40"/>
+        </w:rPr>
+        <w:t>data</w:t>
+      </w:r>
+      <w:r>
+        <w:rPr>
+          <w:sz w:val="40"/>
+          <w:szCs w:val="40"/>
+        </w:rPr>
+        <w:t xml:space="preserve"> in its shorthand version once it </w:t>
+      </w:r>
+      <w:proofErr w:type="gramStart"/>
+      <w:r>
+        <w:rPr>
+          <w:sz w:val="40"/>
+          <w:szCs w:val="40"/>
+        </w:rPr>
+        <w:t>resolves</w:t>
+      </w:r>
+      <w:proofErr w:type="gramEnd"/>
+      <w:r>
+        <w:rPr>
+          <w:sz w:val="40"/>
+          <w:szCs w:val="40"/>
+        </w:rPr>
+        <w:t xml:space="preserve">. The resolved object </w:t>
+      </w:r>
+      <w:r>
+        <w:rPr>
+          <w:b/>
+          <w:bCs/>
+          <w:sz w:val="40"/>
+          <w:szCs w:val="40"/>
+        </w:rPr>
+        <w:t>holds the list of stories</w:t>
+      </w:r>
+      <w:r>
+        <w:rPr>
+          <w:sz w:val="40"/>
+          <w:szCs w:val="40"/>
+        </w:rPr>
+        <w:t>:</w:t>
+      </w:r>
+    </w:p>
+    <w:p>
+      <w:pPr>
+        <w:rPr>
+          <w:sz w:val="40"/>
+          <w:szCs w:val="40"/>
+        </w:rPr>
+      </w:pPr>
+      <w:r>
+        <w:rPr>
+          <w:noProof/>
+        </w:rPr>
+        <w:drawing>
+          <wp:inline distT="0" distB="0" distL="0" distR="0" wp14:anchorId="6347F580" wp14:editId="29576C9A">
+            <wp:extent cx="3949903" cy="723937"/>
+            <wp:effectExtent l="0" t="0" r="0" b="0"/>
+            <wp:docPr id="564541117" name="Picture 1" descr="A white background with black text&#10;&#10;AI-generated content may be incorrect."/>
+            <wp:cNvGraphicFramePr>
+              <a:graphicFrameLocks xmlns:a="http://schemas.openxmlformats.org/drawingml/2006/main" noChangeAspect="1"/>
+            </wp:cNvGraphicFramePr>
+            <a:graphic xmlns:a="http://schemas.openxmlformats.org/drawingml/2006/main">
+              <a:graphicData uri="http://schemas.openxmlformats.org/drawingml/2006/picture">
+                <pic:pic xmlns:pic="http://schemas.openxmlformats.org/drawingml/2006/picture">
+                  <pic:nvPicPr>
+                    <pic:cNvPr id="564541117" name="Picture 1" descr="A white background with black text&#10;&#10;AI-generated content may be incorrect."/>
+                    <pic:cNvPicPr/>
+                  </pic:nvPicPr>
+                  <pic:blipFill>
+                    <a:blip r:embed="rId144"/>
+                    <a:stretch>
+                      <a:fillRect/>
+                    </a:stretch>
+                  </pic:blipFill>
+                  <pic:spPr>
+                    <a:xfrm>
+                      <a:off x="0" y="0"/>
+                      <a:ext cx="3949903" cy="723937"/>
+                    </a:xfrm>
+                    <a:prstGeom prst="rect">
+                      <a:avLst/>
+                    </a:prstGeom>
+                  </pic:spPr>
+                </pic:pic>
+              </a:graphicData>
+            </a:graphic>
+          </wp:inline>
+        </w:drawing>
+      </w:r>
+    </w:p>
+    <w:p>
+      <w:pPr>
+        <w:rPr>
+          <w:sz w:val="40"/>
+          <w:szCs w:val="40"/>
+        </w:rPr>
+      </w:pPr>
+      <w:r>
+        <w:rPr>
+          <w:sz w:val="40"/>
+          <w:szCs w:val="40"/>
+        </w:rPr>
+        <w:t>-</w:t>
+      </w:r>
+      <w:r>
+        <w:rPr>
+          <w:sz w:val="40"/>
+          <w:szCs w:val="40"/>
+        </w:rPr>
+        <w:t xml:space="preserve">Start off with an </w:t>
+      </w:r>
+      <w:r>
+        <w:rPr>
+          <w:b/>
+          <w:bCs/>
+          <w:sz w:val="40"/>
+          <w:szCs w:val="40"/>
+        </w:rPr>
+        <w:t>empty list</w:t>
+      </w:r>
+      <w:r>
+        <w:rPr>
+          <w:sz w:val="40"/>
+          <w:szCs w:val="40"/>
+        </w:rPr>
+        <w:t xml:space="preserve"> of stories and simulate </w:t>
+      </w:r>
+      <w:r>
+        <w:rPr>
+          <w:b/>
+          <w:bCs/>
+          <w:sz w:val="40"/>
+          <w:szCs w:val="40"/>
+        </w:rPr>
+        <w:t>fetching stories asynchronously</w:t>
+      </w:r>
+      <w:r>
+        <w:rPr>
+          <w:sz w:val="40"/>
+          <w:szCs w:val="40"/>
+        </w:rPr>
+        <w:t xml:space="preserve">. </w:t>
+      </w:r>
+      <w:proofErr w:type="spellStart"/>
+      <w:proofErr w:type="gramStart"/>
+      <w:r>
+        <w:rPr>
+          <w:b/>
+          <w:bCs/>
+          <w:sz w:val="40"/>
+          <w:szCs w:val="40"/>
+        </w:rPr>
+        <w:t>useEffect</w:t>
+      </w:r>
+      <w:proofErr w:type="spellEnd"/>
+      <w:r>
+        <w:rPr>
+          <w:b/>
+          <w:bCs/>
+          <w:sz w:val="40"/>
+          <w:szCs w:val="40"/>
+        </w:rPr>
+        <w:t>(</w:t>
+      </w:r>
+      <w:proofErr w:type="gramEnd"/>
+      <w:r>
+        <w:rPr>
+          <w:b/>
+          <w:bCs/>
+          <w:sz w:val="40"/>
+          <w:szCs w:val="40"/>
+        </w:rPr>
+        <w:t>)</w:t>
+      </w:r>
+      <w:r>
+        <w:rPr>
+          <w:sz w:val="40"/>
+          <w:szCs w:val="40"/>
+        </w:rPr>
+        <w:t xml:space="preserve"> call function and resolve returned promise as a side-effect. Empty dependency array make side-effect only runs once the component renders for 1</w:t>
+      </w:r>
+      <w:r>
+        <w:rPr>
+          <w:sz w:val="40"/>
+          <w:szCs w:val="40"/>
+          <w:vertAlign w:val="superscript"/>
+        </w:rPr>
+        <w:t>st</w:t>
+      </w:r>
+      <w:r>
+        <w:rPr>
+          <w:sz w:val="40"/>
+          <w:szCs w:val="40"/>
+        </w:rPr>
+        <w:t xml:space="preserve"> time.</w:t>
+      </w:r>
+    </w:p>
+    <w:p>
+      <w:pPr>
+        <w:rPr>
+          <w:sz w:val="40"/>
+          <w:szCs w:val="40"/>
+        </w:rPr>
+      </w:pPr>
+      <w:r>
+        <w:rPr>
+          <w:noProof/>
+        </w:rPr>
+        <w:drawing>
+          <wp:inline distT="0" distB="0" distL="0" distR="0" wp14:anchorId="4F2D06E4" wp14:editId="5702A643">
+            <wp:extent cx="3486329" cy="1314518"/>
+            <wp:effectExtent l="0" t="0" r="0" b="0"/>
+            <wp:docPr id="931931634" name="Picture 1" descr="A white background with black text&#10;&#10;AI-generated content may be incorrect."/>
+            <wp:cNvGraphicFramePr>
+              <a:graphicFrameLocks xmlns:a="http://schemas.openxmlformats.org/drawingml/2006/main" noChangeAspect="1"/>
+            </wp:cNvGraphicFramePr>
+            <a:graphic xmlns:a="http://schemas.openxmlformats.org/drawingml/2006/main">
+              <a:graphicData uri="http://schemas.openxmlformats.org/drawingml/2006/picture">
+                <pic:pic xmlns:pic="http://schemas.openxmlformats.org/drawingml/2006/picture">
+                  <pic:nvPicPr>
+                    <pic:cNvPr id="931931634" name="Picture 1" descr="A white background with black text&#10;&#10;AI-generated content may be incorrect."/>
+                    <pic:cNvPicPr/>
+                  </pic:nvPicPr>
+                  <pic:blipFill>
+                    <a:blip r:embed="rId145"/>
+                    <a:stretch>
+                      <a:fillRect/>
+                    </a:stretch>
+                  </pic:blipFill>
+                  <pic:spPr>
+                    <a:xfrm>
+                      <a:off x="0" y="0"/>
+                      <a:ext cx="3486329" cy="1314518"/>
+                    </a:xfrm>
+                    <a:prstGeom prst="rect">
+                      <a:avLst/>
+                    </a:prstGeom>
+                  </pic:spPr>
+                </pic:pic>
+              </a:graphicData>
+            </a:graphic>
+          </wp:inline>
+        </w:drawing>
+      </w:r>
+    </w:p>
+    <w:p>
+      <w:pPr>
+        <w:rPr>
+          <w:sz w:val="40"/>
+          <w:szCs w:val="40"/>
+        </w:rPr>
+      </w:pPr>
+      <w:r>
+        <w:rPr>
+          <w:sz w:val="40"/>
+          <w:szCs w:val="40"/>
+        </w:rPr>
+        <w:t xml:space="preserve">-Even though data should arrive asynchronously when starting </w:t>
+      </w:r>
+      <w:proofErr w:type="gramStart"/>
+      <w:r>
+        <w:rPr>
+          <w:sz w:val="40"/>
+          <w:szCs w:val="40"/>
+        </w:rPr>
+        <w:t>app</w:t>
+      </w:r>
+      <w:proofErr w:type="gramEnd"/>
+      <w:r>
+        <w:rPr>
+          <w:sz w:val="40"/>
+          <w:szCs w:val="40"/>
+        </w:rPr>
+        <w:t xml:space="preserve">, it appears to arrive synchronously, as it’s </w:t>
+      </w:r>
+      <w:r>
+        <w:rPr>
+          <w:sz w:val="40"/>
+          <w:szCs w:val="40"/>
+        </w:rPr>
+        <w:lastRenderedPageBreak/>
+        <w:t xml:space="preserve">rendered immediately. Git it a bit of a realistic delay, as every network request to a remote API would come with a delay: </w:t>
+      </w:r>
+    </w:p>
+    <w:p>
+      <w:pPr>
+        <w:rPr>
+          <w:sz w:val="40"/>
+          <w:szCs w:val="40"/>
+        </w:rPr>
+      </w:pPr>
+      <w:r>
+        <w:rPr>
+          <w:sz w:val="40"/>
+          <w:szCs w:val="40"/>
+        </w:rPr>
+        <w:t xml:space="preserve">+Remove shorthand version of promise </w:t>
+      </w:r>
+    </w:p>
+    <w:p>
+      <w:pPr>
+        <w:rPr>
+          <w:sz w:val="40"/>
+          <w:szCs w:val="40"/>
+        </w:rPr>
+      </w:pPr>
+      <w:r>
+        <w:rPr>
+          <w:noProof/>
+        </w:rPr>
+        <w:drawing>
+          <wp:inline distT="0" distB="0" distL="0" distR="0" wp14:anchorId="495FD528" wp14:editId="7898878A">
+            <wp:extent cx="3492679" cy="749339"/>
+            <wp:effectExtent l="0" t="0" r="0" b="0"/>
+            <wp:docPr id="1658326425" name="Picture 1" descr="A black and white text&#10;&#10;AI-generated content may be incorrect."/>
+            <wp:cNvGraphicFramePr>
+              <a:graphicFrameLocks xmlns:a="http://schemas.openxmlformats.org/drawingml/2006/main" noChangeAspect="1"/>
+            </wp:cNvGraphicFramePr>
+            <a:graphic xmlns:a="http://schemas.openxmlformats.org/drawingml/2006/main">
+              <a:graphicData uri="http://schemas.openxmlformats.org/drawingml/2006/picture">
+                <pic:pic xmlns:pic="http://schemas.openxmlformats.org/drawingml/2006/picture">
+                  <pic:nvPicPr>
+                    <pic:cNvPr id="1658326425" name="Picture 1" descr="A black and white text&#10;&#10;AI-generated content may be incorrect."/>
+                    <pic:cNvPicPr/>
+                  </pic:nvPicPr>
+                  <pic:blipFill>
+                    <a:blip r:embed="rId146"/>
+                    <a:stretch>
+                      <a:fillRect/>
+                    </a:stretch>
+                  </pic:blipFill>
+                  <pic:spPr>
+                    <a:xfrm>
+                      <a:off x="0" y="0"/>
+                      <a:ext cx="3492679" cy="749339"/>
+                    </a:xfrm>
+                    <a:prstGeom prst="rect">
+                      <a:avLst/>
+                    </a:prstGeom>
+                  </pic:spPr>
+                </pic:pic>
+              </a:graphicData>
+            </a:graphic>
+          </wp:inline>
+        </w:drawing>
+      </w:r>
+    </w:p>
+    <w:p>
+      <w:pPr>
+        <w:rPr>
+          <w:sz w:val="40"/>
+          <w:szCs w:val="40"/>
+        </w:rPr>
+      </w:pPr>
+      <w:r>
+        <w:rPr>
+          <w:sz w:val="40"/>
+          <w:szCs w:val="40"/>
+        </w:rPr>
+        <w:t>+delay it for 2 seconds:</w:t>
+      </w:r>
+    </w:p>
+    <w:p>
+      <w:pPr>
+        <w:rPr>
+          <w:sz w:val="40"/>
+          <w:szCs w:val="40"/>
+        </w:rPr>
+      </w:pPr>
+      <w:r>
+        <w:rPr>
+          <w:noProof/>
+        </w:rPr>
+        <w:drawing>
+          <wp:inline distT="0" distB="0" distL="0" distR="0" wp14:anchorId="3C74E88C" wp14:editId="769CFA02">
+            <wp:extent cx="4127712" cy="1276416"/>
+            <wp:effectExtent l="0" t="0" r="6350" b="0"/>
+            <wp:docPr id="1735946217" name="Picture 1" descr="A white background with black text&#10;&#10;AI-generated content may be incorrect."/>
+            <wp:cNvGraphicFramePr>
+              <a:graphicFrameLocks xmlns:a="http://schemas.openxmlformats.org/drawingml/2006/main" noChangeAspect="1"/>
+            </wp:cNvGraphicFramePr>
+            <a:graphic xmlns:a="http://schemas.openxmlformats.org/drawingml/2006/main">
+              <a:graphicData uri="http://schemas.openxmlformats.org/drawingml/2006/picture">
+                <pic:pic xmlns:pic="http://schemas.openxmlformats.org/drawingml/2006/picture">
+                  <pic:nvPicPr>
+                    <pic:cNvPr id="1735946217" name="Picture 1" descr="A white background with black text&#10;&#10;AI-generated content may be incorrect."/>
+                    <pic:cNvPicPr/>
+                  </pic:nvPicPr>
+                  <pic:blipFill>
+                    <a:blip r:embed="rId147"/>
+                    <a:stretch>
+                      <a:fillRect/>
+                    </a:stretch>
+                  </pic:blipFill>
+                  <pic:spPr>
+                    <a:xfrm>
+                      <a:off x="0" y="0"/>
+                      <a:ext cx="4127712" cy="1276416"/>
+                    </a:xfrm>
+                    <a:prstGeom prst="rect">
+                      <a:avLst/>
+                    </a:prstGeom>
+                  </pic:spPr>
+                </pic:pic>
+              </a:graphicData>
+            </a:graphic>
+          </wp:inline>
+        </w:drawing>
+      </w:r>
+    </w:p>
+    <w:p>
+      <w:pPr>
+        <w:rPr>
+          <w:sz w:val="40"/>
+          <w:szCs w:val="40"/>
+        </w:rPr>
+      </w:pPr>
+      <w:r>
+        <w:rPr>
+          <w:sz w:val="40"/>
+          <w:szCs w:val="40"/>
+        </w:rPr>
+        <w:t>-Read more:</w:t>
+      </w:r>
+    </w:p>
+    <w:p>
+      <w:pPr>
+        <w:rPr>
+          <w:sz w:val="40"/>
+          <w:szCs w:val="40"/>
+        </w:rPr>
+      </w:pPr>
+      <w:r>
+        <w:rPr>
+          <w:sz w:val="40"/>
+          <w:szCs w:val="40"/>
+        </w:rPr>
+        <w:t xml:space="preserve">+JS Promises: </w:t>
+      </w:r>
+      <w:hyperlink r:id="rId148" w:history="1">
+        <w:r>
+          <w:rPr>
+            <w:rStyle w:val="Hyperlink"/>
+            <w:sz w:val="40"/>
+            <w:szCs w:val="40"/>
+          </w:rPr>
+          <w:t>https://mzl.la/3aTGuQz</w:t>
+        </w:r>
+      </w:hyperlink>
+    </w:p>
+    <w:p>
+      <w:pPr>
+        <w:rPr>
+          <w:sz w:val="40"/>
+          <w:szCs w:val="40"/>
+        </w:rPr>
+      </w:pPr>
+      <w:r>
+        <w:rPr>
+          <w:sz w:val="40"/>
+          <w:szCs w:val="40"/>
+        </w:rPr>
+        <w:t xml:space="preserve">+Faking a remote API with JS: </w:t>
+      </w:r>
+      <w:hyperlink r:id="rId149" w:history="1">
+        <w:r>
+          <w:rPr>
+            <w:rStyle w:val="Hyperlink"/>
+            <w:sz w:val="40"/>
+            <w:szCs w:val="40"/>
+          </w:rPr>
+          <w:t>https://www.robinwieruch.de/javascript-fake-api/</w:t>
+        </w:r>
+      </w:hyperlink>
+    </w:p>
+    <w:p>
+      <w:pPr>
+        <w:rPr>
+          <w:sz w:val="40"/>
+          <w:szCs w:val="40"/>
+        </w:rPr>
+      </w:pPr>
+      <w:r>
+        <w:rPr>
+          <w:sz w:val="40"/>
+          <w:szCs w:val="40"/>
+        </w:rPr>
+        <w:t xml:space="preserve">Use mock data in React: </w:t>
+      </w:r>
+      <w:hyperlink r:id="rId150" w:history="1">
+        <w:r>
+          <w:rPr>
+            <w:rStyle w:val="Hyperlink"/>
+            <w:sz w:val="40"/>
+            <w:szCs w:val="40"/>
+          </w:rPr>
+          <w:t>https://www.robinwieruch.de/react-mock-data/</w:t>
+        </w:r>
+      </w:hyperlink>
     </w:p>
     <w:p>
       <w:pPr>
@@ -12101,6 +13182,736 @@
           <w:szCs w:val="40"/>
         </w:rPr>
       </w:pPr>
+      <w:r>
+        <w:rPr>
+          <w:sz w:val="40"/>
+          <w:szCs w:val="40"/>
+        </w:rPr>
+        <w:t>-</w:t>
+      </w:r>
+      <w:proofErr w:type="gramStart"/>
+      <w:r>
+        <w:rPr>
+          <w:sz w:val="40"/>
+          <w:szCs w:val="40"/>
+        </w:rPr>
+        <w:t>User</w:t>
+      </w:r>
+      <w:proofErr w:type="gramEnd"/>
+      <w:r>
+        <w:rPr>
+          <w:sz w:val="40"/>
+          <w:szCs w:val="40"/>
+        </w:rPr>
+        <w:t xml:space="preserve"> would see feedback (e.g. loading spinner) when data gets loaded.</w:t>
+      </w:r>
+    </w:p>
+    <w:p>
+      <w:pPr>
+        <w:rPr>
+          <w:sz w:val="40"/>
+          <w:szCs w:val="40"/>
+        </w:rPr>
+      </w:pPr>
+      <w:r>
+        <w:rPr>
+          <w:sz w:val="40"/>
+          <w:szCs w:val="40"/>
+        </w:rPr>
+        <w:lastRenderedPageBreak/>
+        <w:t xml:space="preserve">-Conditional rendering: always </w:t>
+      </w:r>
+      <w:proofErr w:type="gramStart"/>
+      <w:r>
+        <w:rPr>
+          <w:sz w:val="40"/>
+          <w:szCs w:val="40"/>
+        </w:rPr>
+        <w:t>happen</w:t>
+      </w:r>
+      <w:proofErr w:type="gramEnd"/>
+      <w:r>
+        <w:rPr>
+          <w:sz w:val="40"/>
+          <w:szCs w:val="40"/>
+        </w:rPr>
+        <w:t xml:space="preserve"> if we </w:t>
+      </w:r>
+      <w:proofErr w:type="gramStart"/>
+      <w:r>
+        <w:rPr>
+          <w:sz w:val="40"/>
+          <w:szCs w:val="40"/>
+        </w:rPr>
+        <w:t>have to</w:t>
+      </w:r>
+      <w:proofErr w:type="gramEnd"/>
+      <w:r>
+        <w:rPr>
+          <w:sz w:val="40"/>
+          <w:szCs w:val="40"/>
+        </w:rPr>
+        <w:t xml:space="preserve"> render different JSX based on information (e.g. state, props).</w:t>
+      </w:r>
+    </w:p>
+    <w:p>
+      <w:pPr>
+        <w:rPr>
+          <w:sz w:val="40"/>
+          <w:szCs w:val="40"/>
+        </w:rPr>
+      </w:pPr>
+      <w:r>
+        <w:rPr>
+          <w:sz w:val="40"/>
+          <w:szCs w:val="40"/>
+        </w:rPr>
+        <w:t>-Dealing with asynchronous data is a good use case to make use of conditional rendering: For example, when app initializes 1</w:t>
+      </w:r>
+      <w:r>
+        <w:rPr>
+          <w:sz w:val="40"/>
+          <w:szCs w:val="40"/>
+          <w:vertAlign w:val="superscript"/>
+        </w:rPr>
+        <w:t>st</w:t>
+      </w:r>
+      <w:r>
+        <w:rPr>
+          <w:sz w:val="40"/>
+          <w:szCs w:val="40"/>
+        </w:rPr>
+        <w:t xml:space="preserve"> time, there is no data to start with. Next, we are loading data and </w:t>
+      </w:r>
+      <w:proofErr w:type="gramStart"/>
+      <w:r>
+        <w:rPr>
+          <w:sz w:val="40"/>
+          <w:szCs w:val="40"/>
+        </w:rPr>
+        <w:t>get</w:t>
+      </w:r>
+      <w:proofErr w:type="gramEnd"/>
+      <w:r>
+        <w:rPr>
+          <w:sz w:val="40"/>
+          <w:szCs w:val="40"/>
+        </w:rPr>
+        <w:t xml:space="preserve"> data to display, or data fetching </w:t>
+      </w:r>
+      <w:proofErr w:type="gramStart"/>
+      <w:r>
+        <w:rPr>
+          <w:sz w:val="40"/>
+          <w:szCs w:val="40"/>
+        </w:rPr>
+        <w:t>fails</w:t>
+      </w:r>
+      <w:proofErr w:type="gramEnd"/>
+      <w:r>
+        <w:rPr>
+          <w:sz w:val="40"/>
+          <w:szCs w:val="40"/>
+        </w:rPr>
+        <w:t xml:space="preserve"> and we get an error.</w:t>
+      </w:r>
+    </w:p>
+    <w:p>
+      <w:pPr>
+        <w:rPr>
+          <w:sz w:val="40"/>
+          <w:szCs w:val="40"/>
+        </w:rPr>
+      </w:pPr>
+      <w:r>
+        <w:rPr>
+          <w:sz w:val="40"/>
+          <w:szCs w:val="40"/>
+        </w:rPr>
+        <w:t>-A few of these cases are already taken care of: As the initial state is [] -&gt; app don’t break when we filter and map over the list.</w:t>
+      </w:r>
+    </w:p>
+    <w:p>
+      <w:pPr>
+        <w:rPr>
+          <w:sz w:val="40"/>
+          <w:szCs w:val="40"/>
+        </w:rPr>
+      </w:pPr>
+      <w:r>
+        <w:rPr>
+          <w:sz w:val="40"/>
+          <w:szCs w:val="40"/>
+        </w:rPr>
+        <w:t xml:space="preserve">-Loading state which will show loading indicator as feedback about pending data request: </w:t>
+      </w:r>
+    </w:p>
+    <w:p>
+      <w:pPr>
+        <w:rPr>
+          <w:sz w:val="40"/>
+          <w:szCs w:val="40"/>
+        </w:rPr>
+      </w:pPr>
+      <w:r>
+        <w:rPr>
+          <w:sz w:val="40"/>
+          <w:szCs w:val="40"/>
+        </w:rPr>
+        <w:t>+Introduce a new stateful value and set the state accordingly when data gets fetched</w:t>
+      </w:r>
+    </w:p>
+    <w:p>
+      <w:pPr>
+        <w:rPr>
+          <w:sz w:val="40"/>
+          <w:szCs w:val="40"/>
+        </w:rPr>
+      </w:pPr>
+      <w:r>
+        <w:rPr>
+          <w:noProof/>
+        </w:rPr>
+        <w:drawing>
+          <wp:inline distT="0" distB="0" distL="0" distR="0" wp14:anchorId="1585EC40" wp14:editId="258BC599">
+            <wp:extent cx="3937202" cy="1301817"/>
+            <wp:effectExtent l="0" t="0" r="6350" b="0"/>
+            <wp:docPr id="960140070" name="Picture 1" descr="A screen shot of a computer program&#10;&#10;AI-generated content may be incorrect."/>
+            <wp:cNvGraphicFramePr>
+              <a:graphicFrameLocks xmlns:a="http://schemas.openxmlformats.org/drawingml/2006/main" noChangeAspect="1"/>
+            </wp:cNvGraphicFramePr>
+            <a:graphic xmlns:a="http://schemas.openxmlformats.org/drawingml/2006/main">
+              <a:graphicData uri="http://schemas.openxmlformats.org/drawingml/2006/picture">
+                <pic:pic xmlns:pic="http://schemas.openxmlformats.org/drawingml/2006/picture">
+                  <pic:nvPicPr>
+                    <pic:cNvPr id="960140070" name="Picture 1" descr="A screen shot of a computer program&#10;&#10;AI-generated content may be incorrect."/>
+                    <pic:cNvPicPr/>
+                  </pic:nvPicPr>
+                  <pic:blipFill>
+                    <a:blip r:embed="rId151"/>
+                    <a:stretch>
+                      <a:fillRect/>
+                    </a:stretch>
+                  </pic:blipFill>
+                  <pic:spPr>
+                    <a:xfrm>
+                      <a:off x="0" y="0"/>
+                      <a:ext cx="3937202" cy="1301817"/>
+                    </a:xfrm>
+                    <a:prstGeom prst="rect">
+                      <a:avLst/>
+                    </a:prstGeom>
+                  </pic:spPr>
+                </pic:pic>
+              </a:graphicData>
+            </a:graphic>
+          </wp:inline>
+        </w:drawing>
+      </w:r>
+    </w:p>
+    <w:p>
+      <w:pPr>
+        <w:rPr>
+          <w:sz w:val="40"/>
+          <w:szCs w:val="40"/>
+        </w:rPr>
+      </w:pPr>
+      <w:r>
+        <w:rPr>
+          <w:noProof/>
+        </w:rPr>
+        <w:drawing>
+          <wp:inline distT="0" distB="0" distL="0" distR="0" wp14:anchorId="041A6EBD" wp14:editId="1D9F4321">
+            <wp:extent cx="2673487" cy="781090"/>
+            <wp:effectExtent l="0" t="0" r="0" b="0"/>
+            <wp:docPr id="1618379299" name="Picture 1" descr="A close-up of words&#10;&#10;AI-generated content may be incorrect."/>
+            <wp:cNvGraphicFramePr>
+              <a:graphicFrameLocks xmlns:a="http://schemas.openxmlformats.org/drawingml/2006/main" noChangeAspect="1"/>
+            </wp:cNvGraphicFramePr>
+            <a:graphic xmlns:a="http://schemas.openxmlformats.org/drawingml/2006/main">
+              <a:graphicData uri="http://schemas.openxmlformats.org/drawingml/2006/picture">
+                <pic:pic xmlns:pic="http://schemas.openxmlformats.org/drawingml/2006/picture">
+                  <pic:nvPicPr>
+                    <pic:cNvPr id="1618379299" name="Picture 1" descr="A close-up of words&#10;&#10;AI-generated content may be incorrect."/>
+                    <pic:cNvPicPr/>
+                  </pic:nvPicPr>
+                  <pic:blipFill>
+                    <a:blip r:embed="rId152"/>
+                    <a:stretch>
+                      <a:fillRect/>
+                    </a:stretch>
+                  </pic:blipFill>
+                  <pic:spPr>
+                    <a:xfrm>
+                      <a:off x="0" y="0"/>
+                      <a:ext cx="2673487" cy="781090"/>
+                    </a:xfrm>
+                    <a:prstGeom prst="rect">
+                      <a:avLst/>
+                    </a:prstGeom>
+                  </pic:spPr>
+                </pic:pic>
+              </a:graphicData>
+            </a:graphic>
+          </wp:inline>
+        </w:drawing>
+      </w:r>
+    </w:p>
+    <w:p>
+      <w:pPr>
+        <w:rPr>
+          <w:sz w:val="40"/>
+          <w:szCs w:val="40"/>
+        </w:rPr>
+      </w:pPr>
+      <w:r>
+        <w:rPr>
+          <w:sz w:val="40"/>
+          <w:szCs w:val="40"/>
+        </w:rPr>
+        <w:lastRenderedPageBreak/>
+        <w:t>+Show user the loading indicator. A straightforward approach would be:</w:t>
+      </w:r>
+    </w:p>
+    <w:p>
+      <w:pPr>
+        <w:rPr>
+          <w:sz w:val="40"/>
+          <w:szCs w:val="40"/>
+        </w:rPr>
+      </w:pPr>
+      <w:r>
+        <w:rPr>
+          <w:noProof/>
+        </w:rPr>
+        <w:drawing>
+          <wp:inline distT="0" distB="0" distL="0" distR="0" wp14:anchorId="77C88D70" wp14:editId="021047F2">
+            <wp:extent cx="2146410" cy="2051155"/>
+            <wp:effectExtent l="0" t="0" r="6350" b="6350"/>
+            <wp:docPr id="1216241152" name="Picture 1" descr="A screen shot of a computer code&#10;&#10;AI-generated content may be incorrect."/>
+            <wp:cNvGraphicFramePr>
+              <a:graphicFrameLocks xmlns:a="http://schemas.openxmlformats.org/drawingml/2006/main" noChangeAspect="1"/>
+            </wp:cNvGraphicFramePr>
+            <a:graphic xmlns:a="http://schemas.openxmlformats.org/drawingml/2006/main">
+              <a:graphicData uri="http://schemas.openxmlformats.org/drawingml/2006/picture">
+                <pic:pic xmlns:pic="http://schemas.openxmlformats.org/drawingml/2006/picture">
+                  <pic:nvPicPr>
+                    <pic:cNvPr id="1216241152" name="Picture 1" descr="A screen shot of a computer code&#10;&#10;AI-generated content may be incorrect."/>
+                    <pic:cNvPicPr/>
+                  </pic:nvPicPr>
+                  <pic:blipFill>
+                    <a:blip r:embed="rId153"/>
+                    <a:stretch>
+                      <a:fillRect/>
+                    </a:stretch>
+                  </pic:blipFill>
+                  <pic:spPr>
+                    <a:xfrm>
+                      <a:off x="0" y="0"/>
+                      <a:ext cx="2146410" cy="2051155"/>
+                    </a:xfrm>
+                    <a:prstGeom prst="rect">
+                      <a:avLst/>
+                    </a:prstGeom>
+                  </pic:spPr>
+                </pic:pic>
+              </a:graphicData>
+            </a:graphic>
+          </wp:inline>
+        </w:drawing>
+      </w:r>
+    </w:p>
+    <w:p>
+      <w:pPr>
+        <w:rPr>
+          <w:sz w:val="40"/>
+          <w:szCs w:val="40"/>
+        </w:rPr>
+      </w:pPr>
+      <w:r>
+        <w:rPr>
+          <w:sz w:val="40"/>
+          <w:szCs w:val="40"/>
+        </w:rPr>
+        <w:t xml:space="preserve">However, this way only the loading indicator would </w:t>
+      </w:r>
+      <w:r>
+        <w:rPr>
+          <w:sz w:val="40"/>
+          <w:szCs w:val="40"/>
+        </w:rPr>
+        <w:t xml:space="preserve">render and nothing else. We can use </w:t>
+      </w:r>
+      <w:proofErr w:type="gramStart"/>
+      <w:r>
+        <w:rPr>
+          <w:b/>
+          <w:bCs/>
+          <w:sz w:val="40"/>
+          <w:szCs w:val="40"/>
+        </w:rPr>
+        <w:t>ternary</w:t>
+      </w:r>
+      <w:proofErr w:type="gramEnd"/>
+      <w:r>
+        <w:rPr>
+          <w:b/>
+          <w:bCs/>
+          <w:sz w:val="40"/>
+          <w:szCs w:val="40"/>
+        </w:rPr>
+        <w:t xml:space="preserve"> operator</w:t>
+      </w:r>
+      <w:r>
+        <w:rPr>
+          <w:sz w:val="40"/>
+          <w:szCs w:val="40"/>
+        </w:rPr>
+        <w:t xml:space="preserve"> and produce </w:t>
+      </w:r>
+      <w:proofErr w:type="gramStart"/>
+      <w:r>
+        <w:rPr>
+          <w:sz w:val="40"/>
+          <w:szCs w:val="40"/>
+        </w:rPr>
+        <w:t xml:space="preserve">a </w:t>
+      </w:r>
+      <w:r>
+        <w:rPr>
+          <w:b/>
+          <w:bCs/>
+          <w:sz w:val="40"/>
+          <w:szCs w:val="40"/>
+        </w:rPr>
+        <w:t>conditional</w:t>
+      </w:r>
+      <w:proofErr w:type="gramEnd"/>
+      <w:r>
+        <w:rPr>
+          <w:b/>
+          <w:bCs/>
+          <w:sz w:val="40"/>
+          <w:szCs w:val="40"/>
+        </w:rPr>
+        <w:t xml:space="preserve"> rendering</w:t>
+      </w:r>
+      <w:r>
+        <w:rPr>
+          <w:sz w:val="40"/>
+          <w:szCs w:val="40"/>
+        </w:rPr>
+        <w:t xml:space="preserve"> in JSX:</w:t>
+      </w:r>
+    </w:p>
+    <w:p>
+      <w:pPr>
+        <w:rPr>
+          <w:sz w:val="40"/>
+          <w:szCs w:val="40"/>
+        </w:rPr>
+      </w:pPr>
+      <w:r>
+        <w:rPr>
+          <w:noProof/>
+        </w:rPr>
+        <w:drawing>
+          <wp:inline distT="0" distB="0" distL="0" distR="0" wp14:anchorId="36247F3A" wp14:editId="3388B863">
+            <wp:extent cx="2777894" cy="3397170"/>
+            <wp:effectExtent l="0" t="0" r="3810" b="0"/>
+            <wp:docPr id="2004522908" name="Picture 1" descr="A screenshot of a computer program&#10;&#10;AI-generated content may be incorrect."/>
+            <wp:cNvGraphicFramePr>
+              <a:graphicFrameLocks xmlns:a="http://schemas.openxmlformats.org/drawingml/2006/main" noChangeAspect="1"/>
+            </wp:cNvGraphicFramePr>
+            <a:graphic xmlns:a="http://schemas.openxmlformats.org/drawingml/2006/main">
+              <a:graphicData uri="http://schemas.openxmlformats.org/drawingml/2006/picture">
+                <pic:pic xmlns:pic="http://schemas.openxmlformats.org/drawingml/2006/picture">
+                  <pic:nvPicPr>
+                    <pic:cNvPr id="2004522908" name="Picture 1" descr="A screenshot of a computer program&#10;&#10;AI-generated content may be incorrect."/>
+                    <pic:cNvPicPr/>
+                  </pic:nvPicPr>
+                  <pic:blipFill>
+                    <a:blip r:embed="rId154"/>
+                    <a:stretch>
+                      <a:fillRect/>
+                    </a:stretch>
+                  </pic:blipFill>
+                  <pic:spPr>
+                    <a:xfrm>
+                      <a:off x="0" y="0"/>
+                      <a:ext cx="2780217" cy="3400011"/>
+                    </a:xfrm>
+                    <a:prstGeom prst="rect">
+                      <a:avLst/>
+                    </a:prstGeom>
+                  </pic:spPr>
+                </pic:pic>
+              </a:graphicData>
+            </a:graphic>
+          </wp:inline>
+        </w:drawing>
+      </w:r>
+    </w:p>
+    <w:p>
+      <w:pPr>
+        <w:rPr>
+          <w:sz w:val="40"/>
+          <w:szCs w:val="40"/>
+        </w:rPr>
+      </w:pPr>
+      <w:r>
+        <w:rPr>
+          <w:sz w:val="40"/>
+          <w:szCs w:val="40"/>
+        </w:rPr>
+        <w:lastRenderedPageBreak/>
+        <w:t xml:space="preserve">-Introduce another state for error handling and handle it in promise’s </w:t>
+      </w:r>
+      <w:proofErr w:type="gramStart"/>
+      <w:r>
+        <w:rPr>
+          <w:sz w:val="40"/>
+          <w:szCs w:val="40"/>
+        </w:rPr>
+        <w:t>catch(</w:t>
+      </w:r>
+      <w:proofErr w:type="gramEnd"/>
+      <w:r>
+        <w:rPr>
+          <w:sz w:val="40"/>
+          <w:szCs w:val="40"/>
+        </w:rPr>
+        <w:t>)</w:t>
+      </w:r>
+    </w:p>
+    <w:p>
+      <w:pPr>
+        <w:rPr>
+          <w:sz w:val="40"/>
+          <w:szCs w:val="40"/>
+        </w:rPr>
+      </w:pPr>
+      <w:r>
+        <w:rPr>
+          <w:noProof/>
+        </w:rPr>
+        <w:drawing>
+          <wp:inline distT="0" distB="0" distL="0" distR="0" wp14:anchorId="2D1CDF33" wp14:editId="00248576">
+            <wp:extent cx="3905451" cy="1860646"/>
+            <wp:effectExtent l="0" t="0" r="0" b="6350"/>
+            <wp:docPr id="243661940" name="Picture 1" descr="A screen shot of a computer program&#10;&#10;AI-generated content may be incorrect."/>
+            <wp:cNvGraphicFramePr>
+              <a:graphicFrameLocks xmlns:a="http://schemas.openxmlformats.org/drawingml/2006/main" noChangeAspect="1"/>
+            </wp:cNvGraphicFramePr>
+            <a:graphic xmlns:a="http://schemas.openxmlformats.org/drawingml/2006/main">
+              <a:graphicData uri="http://schemas.openxmlformats.org/drawingml/2006/picture">
+                <pic:pic xmlns:pic="http://schemas.openxmlformats.org/drawingml/2006/picture">
+                  <pic:nvPicPr>
+                    <pic:cNvPr id="243661940" name="Picture 1" descr="A screen shot of a computer program&#10;&#10;AI-generated content may be incorrect."/>
+                    <pic:cNvPicPr/>
+                  </pic:nvPicPr>
+                  <pic:blipFill>
+                    <a:blip r:embed="rId155"/>
+                    <a:stretch>
+                      <a:fillRect/>
+                    </a:stretch>
+                  </pic:blipFill>
+                  <pic:spPr>
+                    <a:xfrm>
+                      <a:off x="0" y="0"/>
+                      <a:ext cx="3905451" cy="1860646"/>
+                    </a:xfrm>
+                    <a:prstGeom prst="rect">
+                      <a:avLst/>
+                    </a:prstGeom>
+                  </pic:spPr>
+                </pic:pic>
+              </a:graphicData>
+            </a:graphic>
+          </wp:inline>
+        </w:drawing>
+      </w:r>
+    </w:p>
+    <w:p>
+      <w:pPr>
+        <w:rPr>
+          <w:sz w:val="40"/>
+          <w:szCs w:val="40"/>
+        </w:rPr>
+      </w:pPr>
+      <w:r>
+        <w:rPr>
+          <w:noProof/>
+        </w:rPr>
+        <w:drawing>
+          <wp:inline distT="0" distB="0" distL="0" distR="0" wp14:anchorId="41C351A5" wp14:editId="2CF54583">
+            <wp:extent cx="2584583" cy="1257365"/>
+            <wp:effectExtent l="0" t="0" r="6350" b="0"/>
+            <wp:docPr id="1989485765" name="Picture 1" descr="A screen shot of a computer&#10;&#10;AI-generated content may be incorrect."/>
+            <wp:cNvGraphicFramePr>
+              <a:graphicFrameLocks xmlns:a="http://schemas.openxmlformats.org/drawingml/2006/main" noChangeAspect="1"/>
+            </wp:cNvGraphicFramePr>
+            <a:graphic xmlns:a="http://schemas.openxmlformats.org/drawingml/2006/main">
+              <a:graphicData uri="http://schemas.openxmlformats.org/drawingml/2006/picture">
+                <pic:pic xmlns:pic="http://schemas.openxmlformats.org/drawingml/2006/picture">
+                  <pic:nvPicPr>
+                    <pic:cNvPr id="1989485765" name="Picture 1" descr="A screen shot of a computer&#10;&#10;AI-generated content may be incorrect."/>
+                    <pic:cNvPicPr/>
+                  </pic:nvPicPr>
+                  <pic:blipFill>
+                    <a:blip r:embed="rId156"/>
+                    <a:stretch>
+                      <a:fillRect/>
+                    </a:stretch>
+                  </pic:blipFill>
+                  <pic:spPr>
+                    <a:xfrm>
+                      <a:off x="0" y="0"/>
+                      <a:ext cx="2584583" cy="1257365"/>
+                    </a:xfrm>
+                    <a:prstGeom prst="rect">
+                      <a:avLst/>
+                    </a:prstGeom>
+                  </pic:spPr>
+                </pic:pic>
+              </a:graphicData>
+            </a:graphic>
+          </wp:inline>
+        </w:drawing>
+      </w:r>
+    </w:p>
+    <w:p>
+      <w:pPr>
+        <w:rPr>
+          <w:sz w:val="40"/>
+          <w:szCs w:val="40"/>
+        </w:rPr>
+      </w:pPr>
+      <w:r>
+        <w:rPr>
+          <w:sz w:val="40"/>
+          <w:szCs w:val="40"/>
+        </w:rPr>
+        <w:t xml:space="preserve">+Give user feedback when </w:t>
+      </w:r>
+      <w:proofErr w:type="spellStart"/>
+      <w:r>
+        <w:rPr>
+          <w:sz w:val="40"/>
+          <w:szCs w:val="40"/>
+        </w:rPr>
+        <w:t>sth</w:t>
+      </w:r>
+      <w:proofErr w:type="spellEnd"/>
+      <w:r>
+        <w:rPr>
+          <w:sz w:val="40"/>
+          <w:szCs w:val="40"/>
+        </w:rPr>
+        <w:t xml:space="preserve"> wrong with another conditional rendering. It’s either rendering </w:t>
+      </w:r>
+      <w:proofErr w:type="spellStart"/>
+      <w:r>
+        <w:rPr>
+          <w:sz w:val="40"/>
+          <w:szCs w:val="40"/>
+        </w:rPr>
+        <w:t>sth</w:t>
+      </w:r>
+      <w:proofErr w:type="spellEnd"/>
+      <w:r>
+        <w:rPr>
+          <w:sz w:val="40"/>
+          <w:szCs w:val="40"/>
+        </w:rPr>
+        <w:t xml:space="preserve"> or nothing -&gt; use &amp;&amp;</w:t>
+      </w:r>
+    </w:p>
+    <w:p>
+      <w:pPr>
+        <w:rPr>
+          <w:sz w:val="40"/>
+          <w:szCs w:val="40"/>
+        </w:rPr>
+      </w:pPr>
+      <w:r>
+        <w:rPr>
+          <w:noProof/>
+        </w:rPr>
+        <w:drawing>
+          <wp:inline distT="0" distB="0" distL="0" distR="0" wp14:anchorId="19D804FE" wp14:editId="3FA95576">
+            <wp:extent cx="2882096" cy="1569340"/>
+            <wp:effectExtent l="0" t="0" r="0" b="0"/>
+            <wp:docPr id="908902726" name="Picture 1" descr="A white background with black text&#10;&#10;AI-generated content may be incorrect."/>
+            <wp:cNvGraphicFramePr>
+              <a:graphicFrameLocks xmlns:a="http://schemas.openxmlformats.org/drawingml/2006/main" noChangeAspect="1"/>
+            </wp:cNvGraphicFramePr>
+            <a:graphic xmlns:a="http://schemas.openxmlformats.org/drawingml/2006/main">
+              <a:graphicData uri="http://schemas.openxmlformats.org/drawingml/2006/picture">
+                <pic:pic xmlns:pic="http://schemas.openxmlformats.org/drawingml/2006/picture">
+                  <pic:nvPicPr>
+                    <pic:cNvPr id="908902726" name="Picture 1" descr="A white background with black text&#10;&#10;AI-generated content may be incorrect."/>
+                    <pic:cNvPicPr/>
+                  </pic:nvPicPr>
+                  <pic:blipFill>
+                    <a:blip r:embed="rId157"/>
+                    <a:stretch>
+                      <a:fillRect/>
+                    </a:stretch>
+                  </pic:blipFill>
+                  <pic:spPr>
+                    <a:xfrm>
+                      <a:off x="0" y="0"/>
+                      <a:ext cx="2883275" cy="1569982"/>
+                    </a:xfrm>
+                    <a:prstGeom prst="rect">
+                      <a:avLst/>
+                    </a:prstGeom>
+                  </pic:spPr>
+                </pic:pic>
+              </a:graphicData>
+            </a:graphic>
+          </wp:inline>
+        </w:drawing>
+      </w:r>
+    </w:p>
+    <w:p>
+      <w:pPr>
+        <w:rPr>
+          <w:sz w:val="40"/>
+          <w:szCs w:val="40"/>
+        </w:rPr>
+      </w:pPr>
+      <w:r>
+        <w:rPr>
+          <w:sz w:val="40"/>
+          <w:szCs w:val="40"/>
+        </w:rPr>
+        <w:t>-Read more:</w:t>
+      </w:r>
+    </w:p>
+    <w:p>
+      <w:pPr>
+        <w:rPr>
+          <w:sz w:val="40"/>
+          <w:szCs w:val="40"/>
+        </w:rPr>
+      </w:pPr>
+      <w:r>
+        <w:rPr>
+          <w:sz w:val="40"/>
+          <w:szCs w:val="40"/>
+        </w:rPr>
+        <w:lastRenderedPageBreak/>
+        <w:t xml:space="preserve">+Conditional rendering: </w:t>
+      </w:r>
+      <w:r>
+        <w:rPr>
+          <w:sz w:val="40"/>
+          <w:szCs w:val="40"/>
+        </w:rPr>
+        <w:t>https://www.robinwieruch.de/conditional-rendering-react/</w:t>
+      </w:r>
     </w:p>
     <w:p>
       <w:pPr>
@@ -12123,12 +13934,711 @@
           <w:szCs w:val="40"/>
         </w:rPr>
       </w:pPr>
+      <w:r>
+        <w:rPr>
+          <w:sz w:val="40"/>
+          <w:szCs w:val="40"/>
+        </w:rPr>
+        <w:t xml:space="preserve">-All state management in app makes heavy use of </w:t>
+      </w:r>
+      <w:proofErr w:type="spellStart"/>
+      <w:r>
+        <w:rPr>
+          <w:sz w:val="40"/>
+          <w:szCs w:val="40"/>
+        </w:rPr>
+        <w:t>React’s</w:t>
+      </w:r>
+      <w:proofErr w:type="spellEnd"/>
+      <w:r>
+        <w:rPr>
+          <w:sz w:val="40"/>
+          <w:szCs w:val="40"/>
+        </w:rPr>
+        <w:t xml:space="preserve"> </w:t>
+      </w:r>
+      <w:proofErr w:type="spellStart"/>
+      <w:r>
+        <w:rPr>
+          <w:sz w:val="40"/>
+          <w:szCs w:val="40"/>
+        </w:rPr>
+        <w:t>useState</w:t>
+      </w:r>
+      <w:proofErr w:type="spellEnd"/>
+      <w:r>
+        <w:rPr>
+          <w:sz w:val="40"/>
+          <w:szCs w:val="40"/>
+        </w:rPr>
+        <w:t xml:space="preserve"> hook. </w:t>
+      </w:r>
+      <w:proofErr w:type="spellStart"/>
+      <w:r>
+        <w:rPr>
+          <w:sz w:val="40"/>
+          <w:szCs w:val="40"/>
+        </w:rPr>
+        <w:t>useReducer</w:t>
+      </w:r>
+      <w:proofErr w:type="spellEnd"/>
+      <w:r>
+        <w:rPr>
+          <w:sz w:val="40"/>
+          <w:szCs w:val="40"/>
+        </w:rPr>
+        <w:t xml:space="preserve"> Hook enables </w:t>
+      </w:r>
+      <w:proofErr w:type="gramStart"/>
+      <w:r>
+        <w:rPr>
+          <w:sz w:val="40"/>
+          <w:szCs w:val="40"/>
+        </w:rPr>
+        <w:t>ones</w:t>
+      </w:r>
+      <w:proofErr w:type="gramEnd"/>
+      <w:r>
+        <w:rPr>
+          <w:sz w:val="40"/>
+          <w:szCs w:val="40"/>
+        </w:rPr>
+        <w:t xml:space="preserve"> to use more sophisticated state management for complex state structures and transitions.</w:t>
+      </w:r>
+    </w:p>
+    <w:p>
+      <w:pPr>
+        <w:rPr>
+          <w:sz w:val="40"/>
+          <w:szCs w:val="40"/>
+        </w:rPr>
+      </w:pPr>
+      <w:r>
+        <w:rPr>
+          <w:sz w:val="40"/>
+          <w:szCs w:val="40"/>
+        </w:rPr>
+        <w:t>-Reducer function always receives a state and an action and return a new state:</w:t>
+      </w:r>
+    </w:p>
+    <w:p>
+      <w:pPr>
+        <w:rPr>
+          <w:sz w:val="40"/>
+          <w:szCs w:val="40"/>
+        </w:rPr>
+      </w:pPr>
+      <w:r>
+        <w:rPr>
+          <w:noProof/>
+        </w:rPr>
+        <w:drawing>
+          <wp:inline distT="0" distB="0" distL="0" distR="0" wp14:anchorId="67CFCE60" wp14:editId="62C5CA3E">
+            <wp:extent cx="2971953" cy="1822544"/>
+            <wp:effectExtent l="0" t="0" r="0" b="6350"/>
+            <wp:docPr id="2021546992" name="Picture 1" descr="A screenshot of a computer code&#10;&#10;AI-generated content may be incorrect."/>
+            <wp:cNvGraphicFramePr>
+              <a:graphicFrameLocks xmlns:a="http://schemas.openxmlformats.org/drawingml/2006/main" noChangeAspect="1"/>
+            </wp:cNvGraphicFramePr>
+            <a:graphic xmlns:a="http://schemas.openxmlformats.org/drawingml/2006/main">
+              <a:graphicData uri="http://schemas.openxmlformats.org/drawingml/2006/picture">
+                <pic:pic xmlns:pic="http://schemas.openxmlformats.org/drawingml/2006/picture">
+                  <pic:nvPicPr>
+                    <pic:cNvPr id="2021546992" name="Picture 1" descr="A screenshot of a computer code&#10;&#10;AI-generated content may be incorrect."/>
+                    <pic:cNvPicPr/>
+                  </pic:nvPicPr>
+                  <pic:blipFill>
+                    <a:blip r:embed="rId158"/>
+                    <a:stretch>
+                      <a:fillRect/>
+                    </a:stretch>
+                  </pic:blipFill>
+                  <pic:spPr>
+                    <a:xfrm>
+                      <a:off x="0" y="0"/>
+                      <a:ext cx="2971953" cy="1822544"/>
+                    </a:xfrm>
+                    <a:prstGeom prst="rect">
+                      <a:avLst/>
+                    </a:prstGeom>
+                  </pic:spPr>
+                </pic:pic>
+              </a:graphicData>
+            </a:graphic>
+          </wp:inline>
+        </w:drawing>
+      </w:r>
+    </w:p>
+    <w:p>
+      <w:pPr>
+        <w:rPr>
+          <w:sz w:val="40"/>
+          <w:szCs w:val="40"/>
+        </w:rPr>
+      </w:pPr>
+      <w:r>
+        <w:rPr>
+          <w:sz w:val="40"/>
+          <w:szCs w:val="40"/>
+        </w:rPr>
+        <w:t xml:space="preserve">+action is always associated with a type </w:t>
+      </w:r>
+      <w:proofErr w:type="gramStart"/>
+      <w:r>
+        <w:rPr>
+          <w:sz w:val="40"/>
+          <w:szCs w:val="40"/>
+        </w:rPr>
+        <w:t>and as a</w:t>
+      </w:r>
+      <w:proofErr w:type="gramEnd"/>
+      <w:r>
+        <w:rPr>
+          <w:sz w:val="40"/>
+          <w:szCs w:val="40"/>
+        </w:rPr>
+        <w:t xml:space="preserve"> best practice with a payload.</w:t>
+      </w:r>
+    </w:p>
+    <w:p>
+      <w:pPr>
+        <w:rPr>
+          <w:sz w:val="40"/>
+          <w:szCs w:val="40"/>
+        </w:rPr>
+      </w:pPr>
+      <w:r>
+        <w:rPr>
+          <w:sz w:val="40"/>
+          <w:szCs w:val="40"/>
+        </w:rPr>
+        <w:t>-</w:t>
+      </w:r>
+      <w:proofErr w:type="spellStart"/>
+      <w:proofErr w:type="gramStart"/>
+      <w:r>
+        <w:rPr>
+          <w:sz w:val="40"/>
+          <w:szCs w:val="40"/>
+        </w:rPr>
+        <w:t>useReducer</w:t>
+      </w:r>
+      <w:proofErr w:type="spellEnd"/>
+      <w:r>
+        <w:rPr>
+          <w:sz w:val="40"/>
+          <w:szCs w:val="40"/>
+        </w:rPr>
+        <w:t>(</w:t>
+      </w:r>
+      <w:proofErr w:type="gramEnd"/>
+      <w:r>
+        <w:rPr>
+          <w:sz w:val="40"/>
+          <w:szCs w:val="40"/>
+        </w:rPr>
+        <w:t xml:space="preserve">) to manage stories: </w:t>
+      </w:r>
+      <w:r>
+        <w:rPr>
+          <w:sz w:val="40"/>
+          <w:szCs w:val="40"/>
+        </w:rPr>
+        <w:t>argument is initial state and return an array with 2 items: current state + state updater function (or dispatch function)</w:t>
+      </w:r>
+    </w:p>
+    <w:p>
+      <w:pPr>
+        <w:rPr>
+          <w:sz w:val="40"/>
+          <w:szCs w:val="40"/>
+        </w:rPr>
+      </w:pPr>
+      <w:r>
+        <w:rPr>
+          <w:noProof/>
+        </w:rPr>
+        <w:lastRenderedPageBreak/>
+        <w:drawing>
+          <wp:inline distT="0" distB="0" distL="0" distR="0" wp14:anchorId="165A8972" wp14:editId="1B7A082F">
+            <wp:extent cx="3778444" cy="1282766"/>
+            <wp:effectExtent l="0" t="0" r="0" b="0"/>
+            <wp:docPr id="2145458298" name="Picture 1" descr="A computer code with black text&#10;&#10;AI-generated content may be incorrect."/>
+            <wp:cNvGraphicFramePr>
+              <a:graphicFrameLocks xmlns:a="http://schemas.openxmlformats.org/drawingml/2006/main" noChangeAspect="1"/>
+            </wp:cNvGraphicFramePr>
+            <a:graphic xmlns:a="http://schemas.openxmlformats.org/drawingml/2006/main">
+              <a:graphicData uri="http://schemas.openxmlformats.org/drawingml/2006/picture">
+                <pic:pic xmlns:pic="http://schemas.openxmlformats.org/drawingml/2006/picture">
+                  <pic:nvPicPr>
+                    <pic:cNvPr id="2145458298" name="Picture 1" descr="A computer code with black text&#10;&#10;AI-generated content may be incorrect."/>
+                    <pic:cNvPicPr/>
+                  </pic:nvPicPr>
+                  <pic:blipFill>
+                    <a:blip r:embed="rId159"/>
+                    <a:stretch>
+                      <a:fillRect/>
+                    </a:stretch>
+                  </pic:blipFill>
+                  <pic:spPr>
+                    <a:xfrm>
+                      <a:off x="0" y="0"/>
+                      <a:ext cx="3778444" cy="1282766"/>
+                    </a:xfrm>
+                    <a:prstGeom prst="rect">
+                      <a:avLst/>
+                    </a:prstGeom>
+                  </pic:spPr>
+                </pic:pic>
+              </a:graphicData>
+            </a:graphic>
+          </wp:inline>
+        </w:drawing>
+      </w:r>
+    </w:p>
+    <w:p>
+      <w:pPr>
+        <w:rPr>
+          <w:sz w:val="40"/>
+          <w:szCs w:val="40"/>
+        </w:rPr>
+      </w:pPr>
+      <w:r>
+        <w:rPr>
+          <w:sz w:val="40"/>
+          <w:szCs w:val="40"/>
+        </w:rPr>
+        <w:t xml:space="preserve">+The dispatch function can </w:t>
+      </w:r>
+      <w:proofErr w:type="gramStart"/>
+      <w:r>
+        <w:rPr>
+          <w:sz w:val="40"/>
+          <w:szCs w:val="40"/>
+        </w:rPr>
+        <w:t>used</w:t>
+      </w:r>
+      <w:proofErr w:type="gramEnd"/>
+      <w:r>
+        <w:rPr>
+          <w:sz w:val="40"/>
+          <w:szCs w:val="40"/>
+        </w:rPr>
+        <w:t xml:space="preserve"> instead of </w:t>
+      </w:r>
+      <w:proofErr w:type="spellStart"/>
+      <w:proofErr w:type="gramStart"/>
+      <w:r>
+        <w:rPr>
+          <w:sz w:val="40"/>
+          <w:szCs w:val="40"/>
+        </w:rPr>
+        <w:t>setStories</w:t>
+      </w:r>
+      <w:proofErr w:type="spellEnd"/>
+      <w:r>
+        <w:rPr>
+          <w:sz w:val="40"/>
+          <w:szCs w:val="40"/>
+        </w:rPr>
+        <w:t>(),</w:t>
+      </w:r>
+      <w:proofErr w:type="gramEnd"/>
+      <w:r>
+        <w:rPr>
+          <w:sz w:val="40"/>
+          <w:szCs w:val="40"/>
+        </w:rPr>
+        <w:t xml:space="preserve"> it sets the state implicitly by dispatching an action for reducer. The action comes with a type and an optional payload</w:t>
+      </w:r>
+    </w:p>
+    <w:p>
+      <w:pPr>
+        <w:rPr>
+          <w:sz w:val="40"/>
+          <w:szCs w:val="40"/>
+        </w:rPr>
+      </w:pPr>
+      <w:r>
+        <w:rPr>
+          <w:noProof/>
+        </w:rPr>
+        <w:drawing>
+          <wp:inline distT="0" distB="0" distL="0" distR="0" wp14:anchorId="2E321C61" wp14:editId="56AF8CC3">
+            <wp:extent cx="2489328" cy="1632034"/>
+            <wp:effectExtent l="0" t="0" r="6350" b="6350"/>
+            <wp:docPr id="700541144" name="Picture 1" descr="A screen shot of a computer code&#10;&#10;AI-generated content may be incorrect."/>
+            <wp:cNvGraphicFramePr>
+              <a:graphicFrameLocks xmlns:a="http://schemas.openxmlformats.org/drawingml/2006/main" noChangeAspect="1"/>
+            </wp:cNvGraphicFramePr>
+            <a:graphic xmlns:a="http://schemas.openxmlformats.org/drawingml/2006/main">
+              <a:graphicData uri="http://schemas.openxmlformats.org/drawingml/2006/picture">
+                <pic:pic xmlns:pic="http://schemas.openxmlformats.org/drawingml/2006/picture">
+                  <pic:nvPicPr>
+                    <pic:cNvPr id="700541144" name="Picture 1" descr="A screen shot of a computer code&#10;&#10;AI-generated content may be incorrect."/>
+                    <pic:cNvPicPr/>
+                  </pic:nvPicPr>
+                  <pic:blipFill>
+                    <a:blip r:embed="rId160"/>
+                    <a:stretch>
+                      <a:fillRect/>
+                    </a:stretch>
+                  </pic:blipFill>
+                  <pic:spPr>
+                    <a:xfrm>
+                      <a:off x="0" y="0"/>
+                      <a:ext cx="2489328" cy="1632034"/>
+                    </a:xfrm>
+                    <a:prstGeom prst="rect">
+                      <a:avLst/>
+                    </a:prstGeom>
+                  </pic:spPr>
+                </pic:pic>
+              </a:graphicData>
+            </a:graphic>
+          </wp:inline>
+        </w:drawing>
+      </w:r>
+    </w:p>
+    <w:p>
+      <w:pPr>
+        <w:rPr>
+          <w:sz w:val="40"/>
+          <w:szCs w:val="40"/>
+        </w:rPr>
+      </w:pPr>
+      <w:r>
+        <w:rPr>
+          <w:noProof/>
+        </w:rPr>
+        <w:drawing>
+          <wp:inline distT="0" distB="0" distL="0" distR="0" wp14:anchorId="521C90D7" wp14:editId="2220192E">
+            <wp:extent cx="3289469" cy="1289116"/>
+            <wp:effectExtent l="0" t="0" r="6350" b="6350"/>
+            <wp:docPr id="298522631" name="Picture 1" descr="A white background with black text&#10;&#10;AI-generated content may be incorrect."/>
+            <wp:cNvGraphicFramePr>
+              <a:graphicFrameLocks xmlns:a="http://schemas.openxmlformats.org/drawingml/2006/main" noChangeAspect="1"/>
+            </wp:cNvGraphicFramePr>
+            <a:graphic xmlns:a="http://schemas.openxmlformats.org/drawingml/2006/main">
+              <a:graphicData uri="http://schemas.openxmlformats.org/drawingml/2006/picture">
+                <pic:pic xmlns:pic="http://schemas.openxmlformats.org/drawingml/2006/picture">
+                  <pic:nvPicPr>
+                    <pic:cNvPr id="298522631" name="Picture 1" descr="A white background with black text&#10;&#10;AI-generated content may be incorrect."/>
+                    <pic:cNvPicPr/>
+                  </pic:nvPicPr>
+                  <pic:blipFill>
+                    <a:blip r:embed="rId161"/>
+                    <a:stretch>
+                      <a:fillRect/>
+                    </a:stretch>
+                  </pic:blipFill>
+                  <pic:spPr>
+                    <a:xfrm>
+                      <a:off x="0" y="0"/>
+                      <a:ext cx="3289469" cy="1289116"/>
+                    </a:xfrm>
+                    <a:prstGeom prst="rect">
+                      <a:avLst/>
+                    </a:prstGeom>
+                  </pic:spPr>
+                </pic:pic>
+              </a:graphicData>
+            </a:graphic>
+          </wp:inline>
+        </w:drawing>
+      </w:r>
+    </w:p>
+    <w:p>
+      <w:pPr>
+        <w:rPr>
+          <w:sz w:val="40"/>
+          <w:szCs w:val="40"/>
+        </w:rPr>
+      </w:pPr>
+      <w:r>
+        <w:rPr>
+          <w:noProof/>
+        </w:rPr>
+        <w:drawing>
+          <wp:inline distT="0" distB="0" distL="0" distR="0" wp14:anchorId="421B12F4" wp14:editId="02416AF5">
+            <wp:extent cx="1809843" cy="1022403"/>
+            <wp:effectExtent l="0" t="0" r="0" b="6350"/>
+            <wp:docPr id="900710167" name="Picture 1" descr="A white background with black text&#10;&#10;AI-generated content may be incorrect."/>
+            <wp:cNvGraphicFramePr>
+              <a:graphicFrameLocks xmlns:a="http://schemas.openxmlformats.org/drawingml/2006/main" noChangeAspect="1"/>
+            </wp:cNvGraphicFramePr>
+            <a:graphic xmlns:a="http://schemas.openxmlformats.org/drawingml/2006/main">
+              <a:graphicData uri="http://schemas.openxmlformats.org/drawingml/2006/picture">
+                <pic:pic xmlns:pic="http://schemas.openxmlformats.org/drawingml/2006/picture">
+                  <pic:nvPicPr>
+                    <pic:cNvPr id="900710167" name="Picture 1" descr="A white background with black text&#10;&#10;AI-generated content may be incorrect."/>
+                    <pic:cNvPicPr/>
+                  </pic:nvPicPr>
+                  <pic:blipFill>
+                    <a:blip r:embed="rId162"/>
+                    <a:stretch>
+                      <a:fillRect/>
+                    </a:stretch>
+                  </pic:blipFill>
+                  <pic:spPr>
+                    <a:xfrm>
+                      <a:off x="0" y="0"/>
+                      <a:ext cx="1809843" cy="1022403"/>
+                    </a:xfrm>
+                    <a:prstGeom prst="rect">
+                      <a:avLst/>
+                    </a:prstGeom>
+                  </pic:spPr>
+                </pic:pic>
+              </a:graphicData>
+            </a:graphic>
+          </wp:inline>
+        </w:drawing>
+      </w:r>
+    </w:p>
+    <w:p>
+      <w:pPr>
+        <w:rPr>
+          <w:sz w:val="40"/>
+          <w:szCs w:val="40"/>
+        </w:rPr>
+      </w:pPr>
+      <w:r>
+        <w:rPr>
+          <w:sz w:val="40"/>
+          <w:szCs w:val="40"/>
+        </w:rPr>
+        <w:t xml:space="preserve">+A reducer and </w:t>
+      </w:r>
+      <w:proofErr w:type="spellStart"/>
+      <w:proofErr w:type="gramStart"/>
+      <w:r>
+        <w:rPr>
+          <w:sz w:val="40"/>
+          <w:szCs w:val="40"/>
+        </w:rPr>
+        <w:t>useReducer</w:t>
+      </w:r>
+      <w:proofErr w:type="spellEnd"/>
+      <w:r>
+        <w:rPr>
+          <w:sz w:val="40"/>
+          <w:szCs w:val="40"/>
+        </w:rPr>
+        <w:t>(</w:t>
+      </w:r>
+      <w:proofErr w:type="gramEnd"/>
+      <w:r>
+        <w:rPr>
+          <w:sz w:val="40"/>
+          <w:szCs w:val="40"/>
+        </w:rPr>
+        <w:t xml:space="preserve">) hook are managing the state for stories. It’s valid to move this logic into </w:t>
+      </w:r>
+      <w:r>
+        <w:rPr>
+          <w:sz w:val="40"/>
+          <w:szCs w:val="40"/>
+        </w:rPr>
+        <w:lastRenderedPageBreak/>
+        <w:t>reducer function and manage reducer with an action, which is another case for moving from imperative to declarative programming.</w:t>
+      </w:r>
+    </w:p>
+    <w:p>
+      <w:pPr>
+        <w:rPr>
+          <w:sz w:val="40"/>
+          <w:szCs w:val="40"/>
+        </w:rPr>
+      </w:pPr>
+      <w:r>
+        <w:rPr>
+          <w:noProof/>
+        </w:rPr>
+        <w:drawing>
+          <wp:inline distT="0" distB="0" distL="0" distR="0" wp14:anchorId="22F92C17" wp14:editId="73F73159">
+            <wp:extent cx="2603634" cy="1085906"/>
+            <wp:effectExtent l="0" t="0" r="6350" b="0"/>
+            <wp:docPr id="1864626109" name="Picture 1" descr="A screenshot of a computer program&#10;&#10;AI-generated content may be incorrect."/>
+            <wp:cNvGraphicFramePr>
+              <a:graphicFrameLocks xmlns:a="http://schemas.openxmlformats.org/drawingml/2006/main" noChangeAspect="1"/>
+            </wp:cNvGraphicFramePr>
+            <a:graphic xmlns:a="http://schemas.openxmlformats.org/drawingml/2006/main">
+              <a:graphicData uri="http://schemas.openxmlformats.org/drawingml/2006/picture">
+                <pic:pic xmlns:pic="http://schemas.openxmlformats.org/drawingml/2006/picture">
+                  <pic:nvPicPr>
+                    <pic:cNvPr id="1864626109" name="Picture 1" descr="A screenshot of a computer program&#10;&#10;AI-generated content may be incorrect."/>
+                    <pic:cNvPicPr/>
+                  </pic:nvPicPr>
+                  <pic:blipFill>
+                    <a:blip r:embed="rId163"/>
+                    <a:stretch>
+                      <a:fillRect/>
+                    </a:stretch>
+                  </pic:blipFill>
+                  <pic:spPr>
+                    <a:xfrm>
+                      <a:off x="0" y="0"/>
+                      <a:ext cx="2603634" cy="1085906"/>
+                    </a:xfrm>
+                    <a:prstGeom prst="rect">
+                      <a:avLst/>
+                    </a:prstGeom>
+                  </pic:spPr>
+                </pic:pic>
+              </a:graphicData>
+            </a:graphic>
+          </wp:inline>
+        </w:drawing>
+      </w:r>
+    </w:p>
+    <w:p>
+      <w:pPr>
+        <w:rPr>
+          <w:sz w:val="40"/>
+          <w:szCs w:val="40"/>
+        </w:rPr>
+      </w:pPr>
+      <w:r>
+        <w:rPr>
+          <w:sz w:val="40"/>
+          <w:szCs w:val="40"/>
+        </w:rPr>
+        <w:t xml:space="preserve">+Now reducer function </w:t>
+      </w:r>
+      <w:proofErr w:type="gramStart"/>
+      <w:r>
+        <w:rPr>
+          <w:sz w:val="40"/>
+          <w:szCs w:val="40"/>
+        </w:rPr>
+        <w:t>has to</w:t>
+      </w:r>
+      <w:proofErr w:type="gramEnd"/>
+      <w:r>
+        <w:rPr>
+          <w:sz w:val="40"/>
+          <w:szCs w:val="40"/>
+        </w:rPr>
+        <w:t xml:space="preserve"> cover this new case in a new conditional state transition. If the condition to remove is set, reducer has all implementation details needed to remove. The action gives all necessary information (item’s identifier) to remove</w:t>
+      </w:r>
+    </w:p>
+    <w:p>
+      <w:pPr>
+        <w:rPr>
+          <w:sz w:val="40"/>
+          <w:szCs w:val="40"/>
+        </w:rPr>
+      </w:pPr>
+      <w:r>
+        <w:rPr>
+          <w:noProof/>
+        </w:rPr>
+        <w:drawing>
+          <wp:inline distT="0" distB="0" distL="0" distR="0" wp14:anchorId="16EFBC26" wp14:editId="40C2A2A4">
+            <wp:extent cx="4248368" cy="2197213"/>
+            <wp:effectExtent l="0" t="0" r="0" b="0"/>
+            <wp:docPr id="1869884274" name="Picture 1" descr="A computer code with black text&#10;&#10;AI-generated content may be incorrect."/>
+            <wp:cNvGraphicFramePr>
+              <a:graphicFrameLocks xmlns:a="http://schemas.openxmlformats.org/drawingml/2006/main" noChangeAspect="1"/>
+            </wp:cNvGraphicFramePr>
+            <a:graphic xmlns:a="http://schemas.openxmlformats.org/drawingml/2006/main">
+              <a:graphicData uri="http://schemas.openxmlformats.org/drawingml/2006/picture">
+                <pic:pic xmlns:pic="http://schemas.openxmlformats.org/drawingml/2006/picture">
+                  <pic:nvPicPr>
+                    <pic:cNvPr id="1869884274" name="Picture 1" descr="A computer code with black text&#10;&#10;AI-generated content may be incorrect."/>
+                    <pic:cNvPicPr/>
+                  </pic:nvPicPr>
+                  <pic:blipFill>
+                    <a:blip r:embed="rId164"/>
+                    <a:stretch>
+                      <a:fillRect/>
+                    </a:stretch>
+                  </pic:blipFill>
+                  <pic:spPr>
+                    <a:xfrm>
+                      <a:off x="0" y="0"/>
+                      <a:ext cx="4248368" cy="2197213"/>
+                    </a:xfrm>
+                    <a:prstGeom prst="rect">
+                      <a:avLst/>
+                    </a:prstGeom>
+                  </pic:spPr>
+                </pic:pic>
+              </a:graphicData>
+            </a:graphic>
+          </wp:inline>
+        </w:drawing>
+      </w:r>
+    </w:p>
+    <w:p>
+      <w:pPr>
+        <w:rPr>
+          <w:sz w:val="40"/>
+          <w:szCs w:val="40"/>
+        </w:rPr>
+      </w:pPr>
+      <w:r>
+        <w:rPr>
+          <w:sz w:val="40"/>
+          <w:szCs w:val="40"/>
+        </w:rPr>
+        <w:t>-Read more:</w:t>
+      </w:r>
+    </w:p>
+    <w:p>
+      <w:pPr>
+        <w:rPr>
+          <w:sz w:val="40"/>
+          <w:szCs w:val="40"/>
+        </w:rPr>
+      </w:pPr>
+      <w:r>
+        <w:rPr>
+          <w:sz w:val="40"/>
+          <w:szCs w:val="40"/>
+        </w:rPr>
+        <w:t xml:space="preserve">+Reducer and </w:t>
+      </w:r>
+      <w:proofErr w:type="spellStart"/>
+      <w:proofErr w:type="gramStart"/>
+      <w:r>
+        <w:rPr>
+          <w:sz w:val="40"/>
+          <w:szCs w:val="40"/>
+        </w:rPr>
+        <w:t>useReducer</w:t>
+      </w:r>
+      <w:proofErr w:type="spellEnd"/>
+      <w:r>
+        <w:rPr>
+          <w:sz w:val="40"/>
+          <w:szCs w:val="40"/>
+        </w:rPr>
+        <w:t>(</w:t>
+      </w:r>
+      <w:proofErr w:type="gramEnd"/>
+      <w:r>
+        <w:rPr>
+          <w:sz w:val="40"/>
+          <w:szCs w:val="40"/>
+        </w:rPr>
+        <w:t xml:space="preserve">): </w:t>
+      </w:r>
+      <w:r>
+        <w:rPr>
+          <w:sz w:val="40"/>
+          <w:szCs w:val="40"/>
+        </w:rPr>
+        <w:t>https://www.robinwieruch.de/react-usereducer-hook/</w:t>
+      </w:r>
     </w:p>
     <w:p>
       <w:pPr>
         <w:pStyle w:val="Heading1"/>
       </w:pPr>
       <w:r>
+        <w:lastRenderedPageBreak/>
         <w:t>1.</w:t>
       </w:r>
       <w:r>
@@ -12154,7 +14664,6 @@
         <w:pStyle w:val="Heading1"/>
       </w:pPr>
       <w:r>
-        <w:lastRenderedPageBreak/>
         <w:t>1.3</w:t>
       </w:r>
       <w:r>
@@ -12279,23 +14788,7 @@
         <w:t>7</w:t>
       </w:r>
       <w:r>
-        <w:t xml:space="preserve"> </w:t>
-      </w:r>
-      <w:proofErr w:type="spellStart"/>
-      <w:r>
-        <w:t>Async</w:t>
-      </w:r>
-      <w:proofErr w:type="spellEnd"/>
-      <w:r>
-        <w:t>/</w:t>
-      </w:r>
-      <w:proofErr w:type="gramStart"/>
-      <w:r>
-        <w:t>Await</w:t>
-      </w:r>
-      <w:proofErr w:type="gramEnd"/>
-      <w:r>
-        <w:t xml:space="preserve"> in React</w:t>
+        <w:t xml:space="preserve"> Async/Await in React</w:t>
       </w:r>
     </w:p>
     <w:p>
@@ -12347,7 +14840,7 @@
 </file>
 
 <file path=word/numbering.xml><?xml version="1.0" encoding="utf-8"?>
-<w:numbering xmlns:wpc="http://schemas.microsoft.com/office/word/2010/wordprocessingCanvas" xmlns:cx="http://schemas.microsoft.com/office/drawing/2014/chartex" xmlns:mc="http://schemas.openxmlformats.org/markup-compatibility/2006" xmlns:o="urn:schemas-microsoft-com:office:office" xmlns:r="http://schemas.openxmlformats.org/officeDocument/2006/relationships" xmlns:m="http://schemas.openxmlformats.org/officeDocument/2006/math" xmlns:v="urn:schemas-microsoft-com:vml" xmlns:wp14="http://schemas.microsoft.com/office/word/2010/wordprocessingDrawing" xmlns:wp="http://schemas.openxmlformats.org/drawingml/2006/wordprocessingDrawing" xmlns:w10="urn:schemas-microsoft-com:office:word" xmlns:w="http://schemas.openxmlformats.org/wordprocessingml/2006/main" xmlns:w14="http://schemas.microsoft.com/office/word/2010/wordml" xmlns:w15="http://schemas.microsoft.com/office/word/2012/wordml" xmlns:w16se="http://schemas.microsoft.com/office/word/2015/wordml/symex" xmlns:wpg="http://schemas.microsoft.com/office/word/2010/wordprocessingGroup" xmlns:wpi="http://schemas.microsoft.com/office/word/2010/wordprocessingInk" xmlns:wne="http://schemas.microsoft.com/office/word/2006/wordml" xmlns:wps="http://schemas.microsoft.com/office/word/2010/wordprocessingShape" mc:Ignorable="w14 w15 w16se wp14">
+<w:numbering xmlns:wpc="http://schemas.microsoft.com/office/word/2010/wordprocessingCanvas" xmlns:cx="http://schemas.microsoft.com/office/drawing/2014/chartex" xmlns:cx1="http://schemas.microsoft.com/office/drawing/2015/9/8/chartex" xmlns:cx2="http://schemas.microsoft.com/office/drawing/2015/10/21/chartex" xmlns:cx3="http://schemas.microsoft.com/office/drawing/2016/5/9/chartex" xmlns:cx4="http://schemas.microsoft.com/office/drawing/2016/5/10/chartex" xmlns:cx5="http://schemas.microsoft.com/office/drawing/2016/5/11/chartex" xmlns:cx6="http://schemas.microsoft.com/office/drawing/2016/5/12/chartex" xmlns:cx7="http://schemas.microsoft.com/office/drawing/2016/5/13/chartex" xmlns:cx8="http://schemas.microsoft.com/office/drawing/2016/5/14/chartex" xmlns:mc="http://schemas.openxmlformats.org/markup-compatibility/2006" xmlns:aink="http://schemas.microsoft.com/office/drawing/2016/ink" xmlns:am3d="http://schemas.microsoft.com/office/drawing/2017/model3d" xmlns:o="urn:schemas-microsoft-com:office:office" xmlns:oel="http://schemas.microsoft.com/office/2019/extlst" xmlns:r="http://schemas.openxmlformats.org/officeDocument/2006/relationships" xmlns:m="http://schemas.openxmlformats.org/officeDocument/2006/math" xmlns:v="urn:schemas-microsoft-com:vml" xmlns:wp14="http://schemas.microsoft.com/office/word/2010/wordprocessingDrawing" xmlns:wp="http://schemas.openxmlformats.org/drawingml/2006/wordprocessingDrawing" xmlns:w10="urn:schemas-microsoft-com:office:word" xmlns:w="http://schemas.openxmlformats.org/wordprocessingml/2006/main" xmlns:w14="http://schemas.microsoft.com/office/word/2010/wordml" xmlns:w15="http://schemas.microsoft.com/office/word/2012/wordml" xmlns:w16cex="http://schemas.microsoft.com/office/word/2018/wordml/cex" xmlns:w16cid="http://schemas.microsoft.com/office/word/2016/wordml/cid" xmlns:w16="http://schemas.microsoft.com/office/word/2018/wordml" xmlns:w16du="http://schemas.microsoft.com/office/word/2023/wordml/word16du" xmlns:w16sdtdh="http://schemas.microsoft.com/office/word/2020/wordml/sdtdatahash" xmlns:w16sdtfl="http://schemas.microsoft.com/office/word/2024/wordml/sdtformatlock" xmlns:w16se="http://schemas.microsoft.com/office/word/2015/wordml/symex" xmlns:wpg="http://schemas.microsoft.com/office/word/2010/wordprocessingGroup" xmlns:wpi="http://schemas.microsoft.com/office/word/2010/wordprocessingInk" xmlns:wne="http://schemas.microsoft.com/office/word/2006/wordml" xmlns:wps="http://schemas.microsoft.com/office/word/2010/wordprocessingShape" mc:Ignorable="w14 w15 w16se w16cid w16 w16cex w16sdtdh w16sdtfl w16du wp14">
   <w:abstractNum w:abstractNumId="0" w15:restartNumberingAfterBreak="0">
     <w:nsid w:val="3C3B64F0"/>
     <w:multiLevelType w:val="hybridMultilevel"/>
@@ -12437,14 +14930,14 @@
       </w:pPr>
     </w:lvl>
   </w:abstractNum>
-  <w:num w:numId="1">
+  <w:num w:numId="1" w16cid:durableId="415440998">
     <w:abstractNumId w:val="0"/>
   </w:num>
 </w:numbering>
 </file>
 
 <file path=word/styles.xml><?xml version="1.0" encoding="utf-8"?>
-<w:styles xmlns:mc="http://schemas.openxmlformats.org/markup-compatibility/2006" xmlns:r="http://schemas.openxmlformats.org/officeDocument/2006/relationships" xmlns:w="http://schemas.openxmlformats.org/wordprocessingml/2006/main" xmlns:w14="http://schemas.microsoft.com/office/word/2010/wordml" xmlns:w15="http://schemas.microsoft.com/office/word/2012/wordml" xmlns:w16se="http://schemas.microsoft.com/office/word/2015/wordml/symex" mc:Ignorable="w14 w15 w16se">
+<w:styles xmlns:mc="http://schemas.openxmlformats.org/markup-compatibility/2006" xmlns:r="http://schemas.openxmlformats.org/officeDocument/2006/relationships" xmlns:w="http://schemas.openxmlformats.org/wordprocessingml/2006/main" xmlns:w14="http://schemas.microsoft.com/office/word/2010/wordml" xmlns:w15="http://schemas.microsoft.com/office/word/2012/wordml" xmlns:w16cex="http://schemas.microsoft.com/office/word/2018/wordml/cex" xmlns:w16cid="http://schemas.microsoft.com/office/word/2016/wordml/cid" xmlns:w16="http://schemas.microsoft.com/office/word/2018/wordml" xmlns:w16du="http://schemas.microsoft.com/office/word/2023/wordml/word16du" xmlns:w16sdtdh="http://schemas.microsoft.com/office/word/2020/wordml/sdtdatahash" xmlns:w16sdtfl="http://schemas.microsoft.com/office/word/2024/wordml/sdtformatlock" xmlns:w16se="http://schemas.microsoft.com/office/word/2015/wordml/symex" mc:Ignorable="w14 w15 w16se w16cid w16 w16cex w16sdtdh w16sdtfl w16du">
   <w:docDefaults>
     <w:rPrDefault>
       <w:rPr>
@@ -12462,7 +14955,7 @@
       </w:pPr>
     </w:pPrDefault>
   </w:docDefaults>
-  <w:latentStyles w:defLockedState="0" w:defUIPriority="99" w:defSemiHidden="0" w:defUnhideWhenUsed="0" w:defQFormat="0" w:count="371">
+  <w:latentStyles w:defLockedState="0" w:defUIPriority="99" w:defSemiHidden="0" w:defUnhideWhenUsed="0" w:defQFormat="0" w:count="376">
     <w:lsdException w:name="Normal" w:uiPriority="0" w:qFormat="1"/>
     <w:lsdException w:name="heading 1" w:uiPriority="9" w:qFormat="1"/>
     <w:lsdException w:name="heading 2" w:semiHidden="1" w:uiPriority="9" w:unhideWhenUsed="1" w:qFormat="1"/>
@@ -12834,6 +15327,11 @@
     <w:lsdException w:name="List Table 5 Dark Accent 6" w:uiPriority="50"/>
     <w:lsdException w:name="List Table 6 Colorful Accent 6" w:uiPriority="51"/>
     <w:lsdException w:name="List Table 7 Colorful Accent 6" w:uiPriority="52"/>
+    <w:lsdException w:name="Mention" w:semiHidden="1" w:unhideWhenUsed="1"/>
+    <w:lsdException w:name="Smart Hyperlink" w:semiHidden="1" w:unhideWhenUsed="1"/>
+    <w:lsdException w:name="Hashtag" w:semiHidden="1" w:unhideWhenUsed="1"/>
+    <w:lsdException w:name="Unresolved Mention" w:semiHidden="1" w:unhideWhenUsed="1"/>
+    <w:lsdException w:name="Smart Link" w:semiHidden="1" w:unhideWhenUsed="1"/>
   </w:latentStyles>
   <w:style w:type="paragraph" w:default="1" w:styleId="Normal">
     <w:name w:val="Normal"/>
@@ -13378,13 +15876,25 @@
       <w:shd w:val="clear" w:color="auto" w:fill="E1DFDD"/>
     </w:rPr>
   </w:style>
-  <w:style w:type="character" w:customStyle="1" w:styleId="UnresolvedMention">
+  <w:style w:type="character" w:customStyle="1" w:styleId="UnresolvedMention2">
+    <w:name w:val="Unresolved Mention2"/>
+    <w:basedOn w:val="DefaultParagraphFont"/>
+    <w:uiPriority w:val="99"/>
+    <w:semiHidden/>
+    <w:unhideWhenUsed/>
+    <w:rsid w:val="00124AF4"/>
+    <w:rPr>
+      <w:color w:val="605E5C"/>
+      <w:shd w:val="clear" w:color="auto" w:fill="E1DFDD"/>
+    </w:rPr>
+  </w:style>
+  <w:style w:type="character" w:styleId="UnresolvedMention">
     <w:name w:val="Unresolved Mention"/>
     <w:basedOn w:val="DefaultParagraphFont"/>
     <w:uiPriority w:val="99"/>
     <w:semiHidden/>
     <w:unhideWhenUsed/>
-    <w:rsid w:val="00124AF4"/>
+    <w:rsid w:val="00397021"/>
     <w:rPr>
       <w:color w:val="605E5C"/>
       <w:shd w:val="clear" w:color="auto" w:fill="E1DFDD"/>

</xml_diff>